<commit_message>
Everything appears to be working.
</commit_message>
<xml_diff>
--- a/resumes/ryanparman-cloud-devops-sre.ats.docx
+++ b/resumes/ryanparman-cloud-devops-sre.ats.docx
@@ -2,7 +2,7 @@
 <file path=word/document.xml><?xml version="1.0" encoding="utf-8"?>
 <w:document xmlns:w="http://schemas.openxmlformats.org/wordprocessingml/2006/main" xmlns:m="http://schemas.openxmlformats.org/officeDocument/2006/math" xmlns:r="http://schemas.openxmlformats.org/officeDocument/2006/relationships" xmlns:o="urn:schemas-microsoft-com:office:office" xmlns:v="urn:schemas-microsoft-com:vml" xmlns:w10="urn:schemas-microsoft-com:office:word" xmlns:a="http://schemas.openxmlformats.org/drawingml/2006/main" xmlns:pic="http://schemas.openxmlformats.org/drawingml/2006/picture" xmlns:wp="http://schemas.openxmlformats.org/drawingml/2006/wordprocessingDrawing">
   <w:body>
-    <w:bookmarkStart w:id="115" w:name="ryan-parman"/>
+    <w:bookmarkStart w:id="92" w:name="ryan-parman"/>
     <w:p>
       <w:pPr>
         <w:pStyle w:val="Heading1"/>
@@ -32,236 +32,52 @@
           <w:b/>
           <w:bCs/>
         </w:rPr>
-        <w:t xml:space="preserve">Links:</w:t>
-      </w:r>
-      <w:r>
-        <w:t xml:space="preserve"> </w:t>
-      </w:r>
-      <w:hyperlink r:id="rId20">
-        <w:r>
-          <w:rPr>
-            <w:rStyle w:val="Hyperlink"/>
-          </w:rPr>
-          <w:t xml:space="preserve">GitHub (personal)</w:t>
-        </w:r>
-      </w:hyperlink>
-      <w:r>
-        <w:t xml:space="preserve"> </w:t>
-      </w:r>
-      <w:r>
-        <w:t xml:space="preserve">•</w:t>
-      </w:r>
-      <w:r>
-        <w:t xml:space="preserve"> </w:t>
-      </w:r>
+        <w:t xml:space="preserve">IMPORTANT:</w:t>
+      </w:r>
+      <w:r>
+        <w:t xml:space="preserve"> </w:t>
+      </w:r>
+      <w:r>
+        <w:t xml:space="preserve">This copy of my résumé is optimized for ATS (Applicant Tracking System) compatibility. Follow one of the links above for one that is intended for interviewers.</w:t>
+      </w:r>
+    </w:p>
+    <w:bookmarkStart w:id="20" w:name="summary"/>
+    <w:p>
+      <w:pPr>
+        <w:pStyle w:val="Heading2"/>
+      </w:pPr>
+      <w:r>
+        <w:t xml:space="preserve">Summary</w:t>
+      </w:r>
+    </w:p>
+    <w:p>
+      <w:pPr>
+        <w:pStyle w:val="FirstParagraph"/>
+      </w:pPr>
+      <w:r>
+        <w:t xml:space="preserve">Ryan Parman is a cloud-native engineering leader with over 25 years of experience, who specializes in technical leadership, software development, site reliability engineering, and cybersecurity for the modern web. A seasoned problem-solver who excels at listening, adapting, and driving continuous improvement. Committed to delivering exceptional work, building impactful solutions, and elevating team performance.</w:t>
+      </w:r>
+    </w:p>
+    <w:bookmarkEnd w:id="20"/>
+    <w:bookmarkStart w:id="59" w:name="work-experience"/>
+    <w:p>
+      <w:pPr>
+        <w:pStyle w:val="Heading2"/>
+      </w:pPr>
+      <w:r>
+        <w:t xml:space="preserve">Work Experience</w:t>
+      </w:r>
+    </w:p>
+    <w:bookmarkStart w:id="46" w:name="Xf1ca04f93ae92722b2d43ad420b5bb917dd645c"/>
+    <w:p>
+      <w:pPr>
+        <w:pStyle w:val="Heading3"/>
+      </w:pPr>
       <w:hyperlink r:id="rId21">
         <w:r>
           <w:rPr>
             <w:rStyle w:val="Hyperlink"/>
           </w:rPr>
-          <w:t xml:space="preserve">GitHub (side project)</w:t>
-        </w:r>
-      </w:hyperlink>
-      <w:r>
-        <w:t xml:space="preserve"> </w:t>
-      </w:r>
-      <w:r>
-        <w:t xml:space="preserve">•</w:t>
-      </w:r>
-      <w:r>
-        <w:t xml:space="preserve"> </w:t>
-      </w:r>
-      <w:hyperlink r:id="rId22">
-        <w:r>
-          <w:rPr>
-            <w:rStyle w:val="Hyperlink"/>
-          </w:rPr>
-          <w:t xml:space="preserve">LinkedIn</w:t>
-        </w:r>
-      </w:hyperlink>
-      <w:r>
-        <w:t xml:space="preserve"> </w:t>
-      </w:r>
-      <w:r>
-        <w:t xml:space="preserve">•</w:t>
-      </w:r>
-      <w:r>
-        <w:t xml:space="preserve"> </w:t>
-      </w:r>
-      <w:hyperlink r:id="rId23">
-        <w:r>
-          <w:rPr>
-            <w:rStyle w:val="Hyperlink"/>
-          </w:rPr>
-          <w:t xml:space="preserve">Stack Overflow</w:t>
-        </w:r>
-      </w:hyperlink>
-      <w:r>
-        <w:t xml:space="preserve"> </w:t>
-      </w:r>
-      <w:r>
-        <w:t xml:space="preserve">•</w:t>
-      </w:r>
-      <w:r>
-        <w:t xml:space="preserve"> </w:t>
-      </w:r>
-      <w:hyperlink r:id="rId24">
-        <w:r>
-          <w:rPr>
-            <w:rStyle w:val="Hyperlink"/>
-          </w:rPr>
-          <w:t xml:space="preserve">Role-targeted résumés</w:t>
-        </w:r>
-      </w:hyperlink>
-      <w:r>
-        <w:br/>
-      </w:r>
-      <w:r>
-        <w:rPr>
-          <w:b/>
-          <w:bCs/>
-        </w:rPr>
-        <w:t xml:space="preserve">Format:</w:t>
-      </w:r>
-      <w:r>
-        <w:t xml:space="preserve"> </w:t>
-      </w:r>
-      <w:hyperlink r:id="rId25">
-        <w:r>
-          <w:rPr>
-            <w:rStyle w:val="Hyperlink"/>
-          </w:rPr>
-          <w:t xml:space="preserve">Web</w:t>
-        </w:r>
-      </w:hyperlink>
-      <w:r>
-        <w:t xml:space="preserve"> </w:t>
-      </w:r>
-      <w:r>
-        <w:t xml:space="preserve">•</w:t>
-      </w:r>
-      <w:r>
-        <w:t xml:space="preserve"> </w:t>
-      </w:r>
-      <w:hyperlink r:id="rId26">
-        <w:r>
-          <w:rPr>
-            <w:rStyle w:val="Hyperlink"/>
-          </w:rPr>
-          <w:t xml:space="preserve">PDF</w:t>
-        </w:r>
-      </w:hyperlink>
-      <w:r>
-        <w:t xml:space="preserve"> </w:t>
-      </w:r>
-      <w:r>
-        <w:t xml:space="preserve">•</w:t>
-      </w:r>
-      <w:r>
-        <w:t xml:space="preserve"> </w:t>
-      </w:r>
-      <w:hyperlink r:id="rId27">
-        <w:r>
-          <w:rPr>
-            <w:rStyle w:val="Hyperlink"/>
-          </w:rPr>
-          <w:t xml:space="preserve">Word</w:t>
-        </w:r>
-      </w:hyperlink>
-      <w:r>
-        <w:t xml:space="preserve"> </w:t>
-      </w:r>
-      <w:r>
-        <w:t xml:space="preserve">•</w:t>
-      </w:r>
-      <w:r>
-        <w:t xml:space="preserve"> </w:t>
-      </w:r>
-      <w:hyperlink r:id="rId28">
-        <w:r>
-          <w:rPr>
-            <w:rStyle w:val="Hyperlink"/>
-          </w:rPr>
-          <w:t xml:space="preserve">OpenDocument</w:t>
-        </w:r>
-      </w:hyperlink>
-      <w:r>
-        <w:t xml:space="preserve"> </w:t>
-      </w:r>
-      <w:r>
-        <w:t xml:space="preserve">•</w:t>
-      </w:r>
-      <w:r>
-        <w:t xml:space="preserve"> </w:t>
-      </w:r>
-      <w:hyperlink r:id="rId29">
-        <w:r>
-          <w:rPr>
-            <w:rStyle w:val="Hyperlink"/>
-          </w:rPr>
-          <w:t xml:space="preserve">Raw Markdown</w:t>
-        </w:r>
-      </w:hyperlink>
-    </w:p>
-    <w:bookmarkStart w:id="30" w:name="summary"/>
-    <w:p>
-      <w:pPr>
-        <w:pStyle w:val="Heading2"/>
-      </w:pPr>
-      <w:r>
-        <w:t xml:space="preserve">Summary</w:t>
-      </w:r>
-    </w:p>
-    <w:p>
-      <w:pPr>
-        <w:pStyle w:val="FirstParagraph"/>
-      </w:pPr>
-      <w:r>
-        <w:t xml:space="preserve">Ryan Parman is a cloud-native engineering leader with over 25 years of experience, who specializes in technical leadership, software development, site reliability engineering, and cybersecurity for the modern web. A seasoned problem-solver who excels at listening, adapting, and driving continuous improvement. Committed to delivering exceptional work, building impactful solutions, and elevating team performance.</w:t>
-      </w:r>
-    </w:p>
-    <w:bookmarkEnd w:id="30"/>
-    <w:bookmarkStart w:id="70" w:name="work-experience"/>
-    <w:p>
-      <w:pPr>
-        <w:pStyle w:val="Heading2"/>
-      </w:pPr>
-      <w:r>
-        <w:t xml:space="preserve">Work Experience</w:t>
-      </w:r>
-    </w:p>
-    <w:p>
-      <w:pPr>
-        <w:pStyle w:val="FirstParagraph"/>
-      </w:pPr>
-      <w:r>
-        <w:t xml:space="preserve">Older roles are truncated for brevity. If interested, details can be found</w:t>
-      </w:r>
-      <w:r>
-        <w:t xml:space="preserve"> </w:t>
-      </w:r>
-      <w:hyperlink r:id="rId31">
-        <w:r>
-          <w:rPr>
-            <w:rStyle w:val="Hyperlink"/>
-          </w:rPr>
-          <w:t xml:space="preserve">on GitHub</w:t>
-        </w:r>
-      </w:hyperlink>
-      <w:r>
-        <w:t xml:space="preserve">.</w:t>
-      </w:r>
-    </w:p>
-    <w:bookmarkStart w:id="57" w:name="Xf1ca04f93ae92722b2d43ad420b5bb917dd645c"/>
-    <w:p>
-      <w:pPr>
-        <w:pStyle w:val="Heading3"/>
-      </w:pPr>
-      <w:hyperlink r:id="rId32">
-        <w:r>
-          <w:rPr>
-            <w:rStyle w:val="Hyperlink"/>
-          </w:rPr>
           <w:t xml:space="preserve">McGraw Hill</w:t>
         </w:r>
       </w:hyperlink>
@@ -272,7 +88,7 @@
         <w:t xml:space="preserve">— Remote (since COVID), previously Seattle, WA</w:t>
       </w:r>
     </w:p>
-    <w:bookmarkStart w:id="33" w:name="X4119845590a1ada047e7288f5e7d97797050d61"/>
+    <w:bookmarkStart w:id="22" w:name="X4119845590a1ada047e7288f5e7d97797050d61"/>
     <w:p>
       <w:pPr>
         <w:pStyle w:val="Heading4"/>
@@ -314,8 +130,8 @@
         <w:t xml:space="preserve">Identified opportunities to extend the security measures and guardrails developed for AWS to other cloud platforms.</w:t>
       </w:r>
     </w:p>
-    <w:bookmarkEnd w:id="33"/>
-    <w:bookmarkStart w:id="44" w:name="X4cbec74ef50d2bac18d76b486d664134b376b29"/>
+    <w:bookmarkEnd w:id="22"/>
+    <w:bookmarkStart w:id="33" w:name="X4cbec74ef50d2bac18d76b486d664134b376b29"/>
     <w:p>
       <w:pPr>
         <w:pStyle w:val="Heading4"/>
@@ -348,7 +164,7 @@
       <w:r>
         <w:t xml:space="preserve"> </w:t>
       </w:r>
-      <w:hyperlink r:id="rId34">
+      <w:hyperlink r:id="rId23">
         <w:r>
           <w:rPr>
             <w:rStyle w:val="Hyperlink"/>
@@ -362,7 +178,7 @@
       <w:r>
         <w:t xml:space="preserve"> </w:t>
       </w:r>
-      <w:hyperlink r:id="rId35">
+      <w:hyperlink r:id="rId24">
         <w:r>
           <w:rPr>
             <w:rStyle w:val="Hyperlink"/>
@@ -376,7 +192,7 @@
       <w:r>
         <w:t xml:space="preserve"> </w:t>
       </w:r>
-      <w:hyperlink r:id="rId36">
+      <w:hyperlink r:id="rId25">
         <w:r>
           <w:rPr>
             <w:rStyle w:val="Hyperlink"/>
@@ -390,7 +206,7 @@
       <w:r>
         <w:t xml:space="preserve"> </w:t>
       </w:r>
-      <w:hyperlink r:id="rId37">
+      <w:hyperlink r:id="rId26">
         <w:r>
           <w:rPr>
             <w:rStyle w:val="Hyperlink"/>
@@ -404,7 +220,7 @@
       <w:r>
         <w:t xml:space="preserve"> </w:t>
       </w:r>
-      <w:hyperlink r:id="rId38">
+      <w:hyperlink r:id="rId27">
         <w:r>
           <w:rPr>
             <w:rStyle w:val="Hyperlink"/>
@@ -418,7 +234,7 @@
       <w:r>
         <w:t xml:space="preserve"> </w:t>
       </w:r>
-      <w:hyperlink r:id="rId39">
+      <w:hyperlink r:id="rId28">
         <w:r>
           <w:rPr>
             <w:rStyle w:val="Hyperlink"/>
@@ -443,7 +259,7 @@
       <w:r>
         <w:t xml:space="preserve"> </w:t>
       </w:r>
-      <w:hyperlink r:id="rId40">
+      <w:hyperlink r:id="rId29">
         <w:r>
           <w:rPr>
             <w:rStyle w:val="Hyperlink"/>
@@ -460,7 +276,7 @@
       <w:r>
         <w:t xml:space="preserve"> </w:t>
       </w:r>
-      <w:hyperlink r:id="rId34">
+      <w:hyperlink r:id="rId23">
         <w:r>
           <w:rPr>
             <w:rStyle w:val="Hyperlink"/>
@@ -477,7 +293,7 @@
       <w:r>
         <w:t xml:space="preserve"> </w:t>
       </w:r>
-      <w:hyperlink r:id="rId41">
+      <w:hyperlink r:id="rId30">
         <w:r>
           <w:rPr>
             <w:rStyle w:val="Hyperlink"/>
@@ -502,7 +318,7 @@
       <w:r>
         <w:t xml:space="preserve"> </w:t>
       </w:r>
-      <w:hyperlink r:id="rId42">
+      <w:hyperlink r:id="rId31">
         <w:r>
           <w:rPr>
             <w:rStyle w:val="Hyperlink"/>
@@ -527,7 +343,7 @@
       <w:r>
         <w:t xml:space="preserve"> </w:t>
       </w:r>
-      <w:hyperlink r:id="rId43">
+      <w:hyperlink r:id="rId32">
         <w:r>
           <w:rPr>
             <w:rStyle w:val="Hyperlink"/>
@@ -563,7 +379,7 @@
       <w:r>
         <w:t xml:space="preserve"> </w:t>
       </w:r>
-      <w:hyperlink r:id="rId35">
+      <w:hyperlink r:id="rId24">
         <w:r>
           <w:rPr>
             <w:rStyle w:val="Hyperlink"/>
@@ -613,8 +429,8 @@
         <w:t xml:space="preserve">Proactively added support for lower-cost ARM64 CPUs, opening the door for ~$450k/year in cost savings.</w:t>
       </w:r>
     </w:p>
-    <w:bookmarkEnd w:id="44"/>
-    <w:bookmarkStart w:id="48" w:name="Xdaa261cfb2282f1dc3079baa7c4acd97e963186"/>
+    <w:bookmarkEnd w:id="33"/>
+    <w:bookmarkStart w:id="37" w:name="Xdaa261cfb2282f1dc3079baa7c4acd97e963186"/>
     <w:p>
       <w:pPr>
         <w:pStyle w:val="Heading4"/>
@@ -647,7 +463,7 @@
       <w:r>
         <w:t xml:space="preserve"> </w:t>
       </w:r>
-      <w:hyperlink r:id="rId45">
+      <w:hyperlink r:id="rId34">
         <w:r>
           <w:rPr>
             <w:rStyle w:val="Hyperlink"/>
@@ -710,7 +526,7 @@
       <w:r>
         <w:t xml:space="preserve"> </w:t>
       </w:r>
-      <w:hyperlink r:id="rId42">
+      <w:hyperlink r:id="rId31">
         <w:r>
           <w:rPr>
             <w:rStyle w:val="Hyperlink"/>
@@ -727,7 +543,7 @@
       <w:r>
         <w:t xml:space="preserve"> </w:t>
       </w:r>
-      <w:hyperlink r:id="rId46">
+      <w:hyperlink r:id="rId35">
         <w:r>
           <w:rPr>
             <w:rStyle w:val="Hyperlink"/>
@@ -779,7 +595,7 @@
       <w:r>
         <w:t xml:space="preserve"> </w:t>
       </w:r>
-      <w:hyperlink r:id="rId47">
+      <w:hyperlink r:id="rId36">
         <w:r>
           <w:rPr>
             <w:rStyle w:val="Hyperlink"/>
@@ -794,8 +610,8 @@
         <w:t xml:space="preserve">(SLOs).</w:t>
       </w:r>
     </w:p>
-    <w:bookmarkEnd w:id="48"/>
-    <w:bookmarkStart w:id="56" w:name="Xbb0df5850d4c183c9a79a02a33b92ad2a2543dd"/>
+    <w:bookmarkEnd w:id="37"/>
+    <w:bookmarkStart w:id="45" w:name="Xbb0df5850d4c183c9a79a02a33b92ad2a2543dd"/>
     <w:p>
       <w:pPr>
         <w:pStyle w:val="Heading4"/>
@@ -817,7 +633,7 @@
       <w:r>
         <w:t xml:space="preserve"> </w:t>
       </w:r>
-      <w:hyperlink r:id="rId49">
+      <w:hyperlink r:id="rId38">
         <w:r>
           <w:rPr>
             <w:rStyle w:val="Hyperlink"/>
@@ -831,7 +647,7 @@
       <w:r>
         <w:t xml:space="preserve"> </w:t>
       </w:r>
-      <w:hyperlink r:id="rId50">
+      <w:hyperlink r:id="rId39">
         <w:r>
           <w:rPr>
             <w:rStyle w:val="Hyperlink"/>
@@ -845,7 +661,7 @@
       <w:r>
         <w:t xml:space="preserve"> </w:t>
       </w:r>
-      <w:hyperlink r:id="rId51">
+      <w:hyperlink r:id="rId40">
         <w:r>
           <w:rPr>
             <w:rStyle w:val="Hyperlink"/>
@@ -859,7 +675,7 @@
       <w:r>
         <w:t xml:space="preserve"> </w:t>
       </w:r>
-      <w:hyperlink r:id="rId46">
+      <w:hyperlink r:id="rId35">
         <w:r>
           <w:rPr>
             <w:rStyle w:val="Hyperlink"/>
@@ -873,7 +689,7 @@
       <w:r>
         <w:t xml:space="preserve"> </w:t>
       </w:r>
-      <w:hyperlink r:id="rId52">
+      <w:hyperlink r:id="rId41">
         <w:r>
           <w:rPr>
             <w:rStyle w:val="Hyperlink"/>
@@ -887,7 +703,7 @@
       <w:r>
         <w:t xml:space="preserve"> </w:t>
       </w:r>
-      <w:hyperlink r:id="rId53">
+      <w:hyperlink r:id="rId42">
         <w:r>
           <w:rPr>
             <w:rStyle w:val="Hyperlink"/>
@@ -923,7 +739,7 @@
       <w:r>
         <w:t xml:space="preserve"> </w:t>
       </w:r>
-      <w:hyperlink r:id="rId54">
+      <w:hyperlink r:id="rId43">
         <w:r>
           <w:rPr>
             <w:rStyle w:val="Hyperlink"/>
@@ -1002,7 +818,7 @@
       <w:r>
         <w:t xml:space="preserve"> </w:t>
       </w:r>
-      <w:hyperlink r:id="rId52">
+      <w:hyperlink r:id="rId41">
         <w:r>
           <w:rPr>
             <w:rStyle w:val="Hyperlink"/>
@@ -1019,7 +835,7 @@
       <w:r>
         <w:t xml:space="preserve"> </w:t>
       </w:r>
-      <w:hyperlink r:id="rId55">
+      <w:hyperlink r:id="rId44">
         <w:r>
           <w:rPr>
             <w:rStyle w:val="Hyperlink"/>
@@ -1031,14 +847,14 @@
         <w:t xml:space="preserve">.</w:t>
       </w:r>
     </w:p>
-    <w:bookmarkEnd w:id="56"/>
-    <w:bookmarkEnd w:id="57"/>
-    <w:bookmarkStart w:id="63" w:name="wepay--redwood-city-ca"/>
+    <w:bookmarkEnd w:id="45"/>
+    <w:bookmarkEnd w:id="46"/>
+    <w:bookmarkStart w:id="52" w:name="wepay--redwood-city-ca"/>
     <w:p>
       <w:pPr>
         <w:pStyle w:val="Heading3"/>
       </w:pPr>
-      <w:hyperlink r:id="rId58">
+      <w:hyperlink r:id="rId47">
         <w:r>
           <w:rPr>
             <w:rStyle w:val="Hyperlink"/>
@@ -1053,7 +869,7 @@
         <w:t xml:space="preserve">— Redwood City, CA</w:t>
       </w:r>
     </w:p>
-    <w:bookmarkStart w:id="59" w:name="devops-engineer-april-2015september-2016"/>
+    <w:bookmarkStart w:id="48" w:name="devops-engineer-april-2015september-2016"/>
     <w:p>
       <w:pPr>
         <w:pStyle w:val="Heading4"/>
@@ -1111,8 +927,8 @@
         <w:t xml:space="preserve">for our cloud infrastructure.</w:t>
       </w:r>
     </w:p>
-    <w:bookmarkEnd w:id="59"/>
-    <w:bookmarkStart w:id="62" w:name="senior-api-engineer-april-2014april-2015"/>
+    <w:bookmarkEnd w:id="48"/>
+    <w:bookmarkStart w:id="51" w:name="senior-api-engineer-april-2014april-2015"/>
     <w:p>
       <w:pPr>
         <w:pStyle w:val="Heading4"/>
@@ -1134,7 +950,7 @@
       <w:r>
         <w:t xml:space="preserve"> </w:t>
       </w:r>
-      <w:hyperlink r:id="rId60">
+      <w:hyperlink r:id="rId49">
         <w:r>
           <w:rPr>
             <w:rStyle w:val="Hyperlink"/>
@@ -1173,7 +989,7 @@
       <w:r>
         <w:t xml:space="preserve"> </w:t>
       </w:r>
-      <w:hyperlink r:id="rId61">
+      <w:hyperlink r:id="rId50">
         <w:r>
           <w:rPr>
             <w:rStyle w:val="Hyperlink"/>
@@ -1196,14 +1012,14 @@
         <w:t xml:space="preserve">Developed new API endpoints to help expand WePay’s business and support its partners.</w:t>
       </w:r>
     </w:p>
-    <w:bookmarkEnd w:id="62"/>
-    <w:bookmarkEnd w:id="63"/>
-    <w:bookmarkStart w:id="69" w:name="amazon-web-services--seattle-wa"/>
+    <w:bookmarkEnd w:id="51"/>
+    <w:bookmarkEnd w:id="52"/>
+    <w:bookmarkStart w:id="58" w:name="amazon-web-services--seattle-wa"/>
     <w:p>
       <w:pPr>
         <w:pStyle w:val="Heading3"/>
       </w:pPr>
-      <w:hyperlink r:id="rId64">
+      <w:hyperlink r:id="rId53">
         <w:r>
           <w:rPr>
             <w:rStyle w:val="Hyperlink"/>
@@ -1218,7 +1034,7 @@
         <w:t xml:space="preserve">— Seattle, WA</w:t>
       </w:r>
     </w:p>
-    <w:bookmarkStart w:id="68" w:name="X067ca05236981e1cd3093343cae720411ad7712"/>
+    <w:bookmarkStart w:id="57" w:name="X067ca05236981e1cd3093343cae720411ad7712"/>
     <w:p>
       <w:pPr>
         <w:pStyle w:val="Heading4"/>
@@ -1256,7 +1072,7 @@
       <w:r>
         <w:t xml:space="preserve"> </w:t>
       </w:r>
-      <w:hyperlink r:id="rId65">
+      <w:hyperlink r:id="rId54">
         <w:r>
           <w:rPr>
             <w:rStyle w:val="Hyperlink"/>
@@ -1281,7 +1097,7 @@
       <w:r>
         <w:t xml:space="preserve"> </w:t>
       </w:r>
-      <w:hyperlink r:id="rId66">
+      <w:hyperlink r:id="rId55">
         <w:r>
           <w:rPr>
             <w:rStyle w:val="Hyperlink"/>
@@ -1309,7 +1125,7 @@
       <w:r>
         <w:t xml:space="preserve"> </w:t>
       </w:r>
-      <w:hyperlink r:id="rId65">
+      <w:hyperlink r:id="rId54">
         <w:r>
           <w:rPr>
             <w:rStyle w:val="Hyperlink"/>
@@ -1337,7 +1153,7 @@
       <w:r>
         <w:t xml:space="preserve"> </w:t>
       </w:r>
-      <w:hyperlink r:id="rId67">
+      <w:hyperlink r:id="rId56">
         <w:r>
           <w:rPr>
             <w:rStyle w:val="Hyperlink"/>
@@ -1387,16 +1203,16 @@
         <w:t xml:space="preserve">]</w:t>
       </w:r>
     </w:p>
-    <w:bookmarkEnd w:id="68"/>
-    <w:bookmarkEnd w:id="69"/>
-    <w:bookmarkEnd w:id="70"/>
-    <w:bookmarkStart w:id="82" w:name="projects"/>
+    <w:bookmarkEnd w:id="57"/>
+    <w:bookmarkEnd w:id="58"/>
+    <w:bookmarkEnd w:id="59"/>
+    <w:bookmarkStart w:id="89" w:name="keywords-and-skills"/>
     <w:p>
       <w:pPr>
         <w:pStyle w:val="Heading2"/>
       </w:pPr>
       <w:r>
-        <w:t xml:space="preserve">Projects</w:t>
+        <w:t xml:space="preserve">Keywords and Skills</w:t>
       </w:r>
     </w:p>
     <w:p>
@@ -1404,28 +1220,253 @@
         <w:pStyle w:val="FirstParagraph"/>
       </w:pPr>
       <w:r>
-        <w:t xml:space="preserve">Proof that I can code, call APIs, interact with SDKs, and build user-facing software. I have live-coding anxiety, so live-coding interviews will always present me at my worst, not my best.</w:t>
-      </w:r>
-    </w:p>
-    <w:p>
-      <w:pPr>
-        <w:numPr>
-          <w:ilvl w:val="0"/>
-          <w:numId w:val="1008"/>
-        </w:numPr>
-      </w:pPr>
-      <w:r>
-        <w:rPr>
-          <w:b/>
-          <w:bCs/>
-        </w:rPr>
-        <w:t xml:space="preserve">DevSec Tools:</w:t>
-      </w:r>
-      <w:r>
-        <w:t xml:space="preserve"> </w:t>
-      </w:r>
-      <w:r>
-        <w:t xml:space="preserve">Building a</w:t>
+        <w:t xml:space="preserve">This list is not exhaustive, but is targeted toward the skills most relevant to Cloud Engineering, DevOps, and Site Reliability Engineering roles.</w:t>
+      </w:r>
+    </w:p>
+    <w:p>
+      <w:pPr>
+        <w:pStyle w:val="BodyText"/>
+      </w:pPr>
+      <w:r>
+        <w:t xml:space="preserve">TLS and cipher suites,</w:t>
+      </w:r>
+      <w:r>
+        <w:t xml:space="preserve"> </w:t>
+      </w:r>
+      <w:hyperlink r:id="rId60">
+        <w:r>
+          <w:rPr>
+            <w:rStyle w:val="Hyperlink"/>
+          </w:rPr>
+          <w:t xml:space="preserve">ARM64</w:t>
+        </w:r>
+      </w:hyperlink>
+      <w:r>
+        <w:t xml:space="preserve">,</w:t>
+      </w:r>
+      <w:r>
+        <w:t xml:space="preserve"> </w:t>
+      </w:r>
+      <w:hyperlink r:id="rId61">
+        <w:r>
+          <w:rPr>
+            <w:rStyle w:val="Hyperlink"/>
+          </w:rPr>
+          <w:t xml:space="preserve">AWS CloudFormation</w:t>
+        </w:r>
+      </w:hyperlink>
+      <w:r>
+        <w:t xml:space="preserve">,</w:t>
+      </w:r>
+      <w:r>
+        <w:t xml:space="preserve"> </w:t>
+      </w:r>
+      <w:hyperlink r:id="rId23">
+        <w:r>
+          <w:rPr>
+            <w:rStyle w:val="Hyperlink"/>
+          </w:rPr>
+          <w:t xml:space="preserve">AWS Control Tower</w:t>
+        </w:r>
+      </w:hyperlink>
+      <w:r>
+        <w:t xml:space="preserve">,</w:t>
+      </w:r>
+      <w:r>
+        <w:t xml:space="preserve"> </w:t>
+      </w:r>
+      <w:hyperlink r:id="rId55">
+        <w:r>
+          <w:rPr>
+            <w:rStyle w:val="Hyperlink"/>
+          </w:rPr>
+          <w:t xml:space="preserve">AWS Elastic Beanstalk</w:t>
+        </w:r>
+      </w:hyperlink>
+      <w:r>
+        <w:t xml:space="preserve">,</w:t>
+      </w:r>
+      <w:r>
+        <w:t xml:space="preserve"> </w:t>
+      </w:r>
+      <w:hyperlink r:id="rId30">
+        <w:r>
+          <w:rPr>
+            <w:rStyle w:val="Hyperlink"/>
+          </w:rPr>
+          <w:t xml:space="preserve">AWS Identity Center</w:t>
+        </w:r>
+      </w:hyperlink>
+      <w:r>
+        <w:t xml:space="preserve">,</w:t>
+      </w:r>
+      <w:r>
+        <w:t xml:space="preserve"> </w:t>
+      </w:r>
+      <w:hyperlink r:id="rId62">
+        <w:r>
+          <w:rPr>
+            <w:rStyle w:val="Hyperlink"/>
+          </w:rPr>
+          <w:t xml:space="preserve">AWS Lambda</w:t>
+        </w:r>
+      </w:hyperlink>
+      <w:r>
+        <w:t xml:space="preserve">,</w:t>
+      </w:r>
+      <w:r>
+        <w:t xml:space="preserve"> </w:t>
+      </w:r>
+      <w:hyperlink r:id="rId63">
+        <w:r>
+          <w:rPr>
+            <w:rStyle w:val="Hyperlink"/>
+          </w:rPr>
+          <w:t xml:space="preserve">AWS RDS Aurora</w:t>
+        </w:r>
+      </w:hyperlink>
+      <w:r>
+        <w:t xml:space="preserve">,</w:t>
+      </w:r>
+      <w:r>
+        <w:t xml:space="preserve"> </w:t>
+      </w:r>
+      <w:hyperlink r:id="rId32">
+        <w:r>
+          <w:rPr>
+            <w:rStyle w:val="Hyperlink"/>
+          </w:rPr>
+          <w:t xml:space="preserve">AWS SDKs</w:t>
+        </w:r>
+      </w:hyperlink>
+      <w:r>
+        <w:t xml:space="preserve">,</w:t>
+      </w:r>
+      <w:r>
+        <w:t xml:space="preserve"> </w:t>
+      </w:r>
+      <w:hyperlink r:id="rId64">
+        <w:r>
+          <w:rPr>
+            <w:rStyle w:val="Hyperlink"/>
+          </w:rPr>
+          <w:t xml:space="preserve">AWS Secrets Manager</w:t>
+        </w:r>
+      </w:hyperlink>
+      <w:r>
+        <w:t xml:space="preserve">,</w:t>
+      </w:r>
+      <w:r>
+        <w:t xml:space="preserve"> </w:t>
+      </w:r>
+      <w:hyperlink r:id="rId65">
+        <w:r>
+          <w:rPr>
+            <w:rStyle w:val="Hyperlink"/>
+          </w:rPr>
+          <w:t xml:space="preserve">AWS Well-Architected</w:t>
+        </w:r>
+      </w:hyperlink>
+      <w:r>
+        <w:t xml:space="preserve">,</w:t>
+      </w:r>
+      <w:r>
+        <w:t xml:space="preserve"> </w:t>
+      </w:r>
+      <w:hyperlink r:id="rId66">
+        <w:r>
+          <w:rPr>
+            <w:rStyle w:val="Hyperlink"/>
+          </w:rPr>
+          <w:t xml:space="preserve">AWS</w:t>
+        </w:r>
+      </w:hyperlink>
+      <w:r>
+        <w:t xml:space="preserve">,</w:t>
+      </w:r>
+      <w:r>
+        <w:t xml:space="preserve"> </w:t>
+      </w:r>
+      <w:hyperlink r:id="rId67">
+        <w:r>
+          <w:rPr>
+            <w:rStyle w:val="Hyperlink"/>
+          </w:rPr>
+          <w:t xml:space="preserve">Alpine Linux</w:t>
+        </w:r>
+      </w:hyperlink>
+      <w:r>
+        <w:t xml:space="preserve">,</w:t>
+      </w:r>
+      <w:r>
+        <w:t xml:space="preserve"> </w:t>
+      </w:r>
+      <w:hyperlink r:id="rId68">
+        <w:r>
+          <w:rPr>
+            <w:rStyle w:val="Hyperlink"/>
+          </w:rPr>
+          <w:t xml:space="preserve">Amazon ACM</w:t>
+        </w:r>
+      </w:hyperlink>
+      <w:r>
+        <w:t xml:space="preserve">,</w:t>
+      </w:r>
+      <w:r>
+        <w:t xml:space="preserve"> </w:t>
+      </w:r>
+      <w:hyperlink r:id="rId69">
+        <w:r>
+          <w:rPr>
+            <w:rStyle w:val="Hyperlink"/>
+          </w:rPr>
+          <w:t xml:space="preserve">Amazon CloudFront</w:t>
+        </w:r>
+      </w:hyperlink>
+      <w:r>
+        <w:t xml:space="preserve">,</w:t>
+      </w:r>
+      <w:r>
+        <w:t xml:space="preserve"> </w:t>
+      </w:r>
+      <w:hyperlink r:id="rId70">
+        <w:r>
+          <w:rPr>
+            <w:rStyle w:val="Hyperlink"/>
+          </w:rPr>
+          <w:t xml:space="preserve">Amazon EC2</w:t>
+        </w:r>
+      </w:hyperlink>
+      <w:r>
+        <w:t xml:space="preserve">,</w:t>
+      </w:r>
+      <w:r>
+        <w:t xml:space="preserve"> </w:t>
+      </w:r>
+      <w:hyperlink r:id="rId40">
+        <w:r>
+          <w:rPr>
+            <w:rStyle w:val="Hyperlink"/>
+          </w:rPr>
+          <w:t xml:space="preserve">Amazon ECS</w:t>
+        </w:r>
+      </w:hyperlink>
+      <w:r>
+        <w:t xml:space="preserve">,</w:t>
+      </w:r>
+      <w:r>
+        <w:t xml:space="preserve"> </w:t>
+      </w:r>
+      <w:hyperlink r:id="rId40">
+        <w:r>
+          <w:rPr>
+            <w:rStyle w:val="Hyperlink"/>
+          </w:rPr>
+          <w:t xml:space="preserve">Amazon ECS</w:t>
+        </w:r>
+      </w:hyperlink>
+      <w:r>
+        <w:t xml:space="preserve">,</w:t>
       </w:r>
       <w:r>
         <w:t xml:space="preserve"> </w:t>
@@ -1435,7 +1476,7 @@
           <w:rPr>
             <w:rStyle w:val="Hyperlink"/>
           </w:rPr>
-          <w:t xml:space="preserve">website</w:t>
+          <w:t xml:space="preserve">Amazon IAM</w:t>
         </w:r>
       </w:hyperlink>
       <w:r>
@@ -1449,35 +1490,11 @@
           <w:rPr>
             <w:rStyle w:val="Hyperlink"/>
           </w:rPr>
-          <w:t xml:space="preserve">CLI tool, and Go library</w:t>
-        </w:r>
-      </w:hyperlink>
-      <w:r>
-        <w:t xml:space="preserve"> </w:t>
-      </w:r>
-      <w:r>
-        <w:t xml:space="preserve">for helping developers identify potential web security configuration issues (in-progress).</w:t>
-      </w:r>
-    </w:p>
-    <w:p>
-      <w:pPr>
-        <w:numPr>
-          <w:ilvl w:val="0"/>
-          <w:numId w:val="1008"/>
-        </w:numPr>
-      </w:pPr>
-      <w:r>
-        <w:rPr>
-          <w:b/>
-          <w:bCs/>
-        </w:rPr>
-        <w:t xml:space="preserve">Custom Linux Packages:</w:t>
-      </w:r>
-      <w:r>
-        <w:t xml:space="preserve"> </w:t>
-      </w:r>
-      <w:r>
-        <w:t xml:space="preserve">Building a</w:t>
+          <w:t xml:space="preserve">Amazon Linux</w:t>
+        </w:r>
+      </w:hyperlink>
+      <w:r>
+        <w:t xml:space="preserve">,</w:t>
       </w:r>
       <w:r>
         <w:t xml:space="preserve"> </w:t>
@@ -1487,35 +1504,11 @@
           <w:rPr>
             <w:rStyle w:val="Hyperlink"/>
           </w:rPr>
-          <w:t xml:space="preserve">repository of custom Linux packages</w:t>
-        </w:r>
-      </w:hyperlink>
-      <w:r>
-        <w:t xml:space="preserve"> </w:t>
-      </w:r>
-      <w:r>
-        <w:t xml:space="preserve">(in-progress).</w:t>
-      </w:r>
-    </w:p>
-    <w:p>
-      <w:pPr>
-        <w:numPr>
-          <w:ilvl w:val="0"/>
-          <w:numId w:val="1008"/>
-        </w:numPr>
-      </w:pPr>
-      <w:r>
-        <w:rPr>
-          <w:b/>
-          <w:bCs/>
-        </w:rPr>
-        <w:t xml:space="preserve">CSP Evaluator:</w:t>
-      </w:r>
-      <w:r>
-        <w:t xml:space="preserve"> </w:t>
-      </w:r>
-      <w:r>
-        <w:t xml:space="preserve">Building a</w:t>
+          <w:t xml:space="preserve">Amazon Route 53</w:t>
+        </w:r>
+      </w:hyperlink>
+      <w:r>
+        <w:t xml:space="preserve">,</w:t>
       </w:r>
       <w:r>
         <w:t xml:space="preserve"> </w:t>
@@ -1525,35 +1518,25 @@
           <w:rPr>
             <w:rStyle w:val="Hyperlink"/>
           </w:rPr>
-          <w:t xml:space="preserve">parser and evaluator for Content Security Policy (CSP) directives</w:t>
-        </w:r>
-      </w:hyperlink>
-      <w:r>
-        <w:t xml:space="preserve"> </w:t>
-      </w:r>
-      <w:r>
-        <w:t xml:space="preserve">in Go (in-progress).</w:t>
-      </w:r>
-    </w:p>
-    <w:p>
-      <w:pPr>
-        <w:numPr>
-          <w:ilvl w:val="0"/>
-          <w:numId w:val="1008"/>
-        </w:numPr>
-      </w:pPr>
-      <w:r>
-        <w:rPr>
-          <w:b/>
-          <w:bCs/>
-        </w:rPr>
-        <w:t xml:space="preserve">Terraform Provider:</w:t>
-      </w:r>
-      <w:r>
-        <w:t xml:space="preserve"> </w:t>
-      </w:r>
-      <w:r>
-        <w:t xml:space="preserve">Built a</w:t>
+          <w:t xml:space="preserve">Amazon S3</w:t>
+        </w:r>
+      </w:hyperlink>
+      <w:r>
+        <w:t xml:space="preserve">,</w:t>
+      </w:r>
+      <w:r>
+        <w:t xml:space="preserve"> </w:t>
+      </w:r>
+      <w:hyperlink r:id="rId66">
+        <w:r>
+          <w:rPr>
+            <w:rStyle w:val="Hyperlink"/>
+          </w:rPr>
+          <w:t xml:space="preserve">Amazon Web Services</w:t>
+        </w:r>
+      </w:hyperlink>
+      <w:r>
+        <w:t xml:space="preserve">,</w:t>
       </w:r>
       <w:r>
         <w:t xml:space="preserve"> </w:t>
@@ -1563,35 +1546,25 @@
           <w:rPr>
             <w:rStyle w:val="Hyperlink"/>
           </w:rPr>
-          <w:t xml:space="preserve">custom provider</w:t>
-        </w:r>
-      </w:hyperlink>
-      <w:r>
-        <w:t xml:space="preserve"> </w:t>
-      </w:r>
-      <w:r>
-        <w:t xml:space="preserve">which provides a set of utility functions for use in Terraform/OpenTofu.</w:t>
-      </w:r>
-    </w:p>
-    <w:p>
-      <w:pPr>
-        <w:numPr>
-          <w:ilvl w:val="0"/>
-          <w:numId w:val="1008"/>
-        </w:numPr>
-      </w:pPr>
-      <w:r>
-        <w:rPr>
-          <w:b/>
-          <w:bCs/>
-        </w:rPr>
-        <w:t xml:space="preserve">Multi-Platform Docker:</w:t>
-      </w:r>
-      <w:r>
-        <w:t xml:space="preserve"> </w:t>
-      </w:r>
-      <w:r>
-        <w:t xml:space="preserve">Built a</w:t>
+          <w:t xml:space="preserve">Ansible</w:t>
+        </w:r>
+      </w:hyperlink>
+      <w:r>
+        <w:t xml:space="preserve">,</w:t>
+      </w:r>
+      <w:r>
+        <w:t xml:space="preserve"> </w:t>
+      </w:r>
+      <w:hyperlink r:id="rId24">
+        <w:r>
+          <w:rPr>
+            <w:rStyle w:val="Hyperlink"/>
+          </w:rPr>
+          <w:t xml:space="preserve">Artifactory</w:t>
+        </w:r>
+      </w:hyperlink>
+      <w:r>
+        <w:t xml:space="preserve">,</w:t>
       </w:r>
       <w:r>
         <w:t xml:space="preserve"> </w:t>
@@ -1601,35 +1574,39 @@
           <w:rPr>
             <w:rStyle w:val="Hyperlink"/>
           </w:rPr>
-          <w:t xml:space="preserve">downloader for GitHub release assets</w:t>
-        </w:r>
-      </w:hyperlink>
-      <w:r>
-        <w:t xml:space="preserve"> </w:t>
-      </w:r>
-      <w:r>
-        <w:t xml:space="preserve">which simplifies building multi-platform images.</w:t>
-      </w:r>
-    </w:p>
-    <w:p>
-      <w:pPr>
-        <w:numPr>
-          <w:ilvl w:val="0"/>
-          <w:numId w:val="1008"/>
-        </w:numPr>
-      </w:pPr>
-      <w:r>
-        <w:rPr>
-          <w:b/>
-          <w:bCs/>
-        </w:rPr>
-        <w:t xml:space="preserve">AWS Organization Security:</w:t>
-      </w:r>
-      <w:r>
-        <w:t xml:space="preserve"> </w:t>
-      </w:r>
-      <w:r>
-        <w:t xml:space="preserve">Built a</w:t>
+          <w:t xml:space="preserve">Bash</w:t>
+        </w:r>
+      </w:hyperlink>
+      <w:r>
+        <w:t xml:space="preserve">,</w:t>
+      </w:r>
+      <w:r>
+        <w:t xml:space="preserve"> </w:t>
+      </w:r>
+      <w:hyperlink r:id="rId76">
+        <w:r>
+          <w:rPr>
+            <w:rStyle w:val="Hyperlink"/>
+          </w:rPr>
+          <w:t xml:space="preserve">Bash</w:t>
+        </w:r>
+      </w:hyperlink>
+      <w:r>
+        <w:t xml:space="preserve">,</w:t>
+      </w:r>
+      <w:r>
+        <w:t xml:space="preserve"> </w:t>
+      </w:r>
+      <w:hyperlink r:id="rId31">
+        <w:r>
+          <w:rPr>
+            <w:rStyle w:val="Hyperlink"/>
+          </w:rPr>
+          <w:t xml:space="preserve">CIS</w:t>
+        </w:r>
+      </w:hyperlink>
+      <w:r>
+        <w:t xml:space="preserve">,</w:t>
       </w:r>
       <w:r>
         <w:t xml:space="preserve"> </w:t>
@@ -1639,35 +1616,39 @@
           <w:rPr>
             <w:rStyle w:val="Hyperlink"/>
           </w:rPr>
-          <w:t xml:space="preserve">library + CLI tool</w:t>
-        </w:r>
-      </w:hyperlink>
-      <w:r>
-        <w:t xml:space="preserve"> </w:t>
-      </w:r>
-      <w:r>
-        <w:t xml:space="preserve">which simplifies the AWS pattern for multi-account organizations which they call “hub and spoke.”</w:t>
-      </w:r>
-    </w:p>
-    <w:p>
-      <w:pPr>
-        <w:numPr>
-          <w:ilvl w:val="0"/>
-          <w:numId w:val="1008"/>
-        </w:numPr>
-      </w:pPr>
-      <w:r>
-        <w:rPr>
-          <w:b/>
-          <w:bCs/>
-        </w:rPr>
-        <w:t xml:space="preserve">AWS Session Manager:</w:t>
-      </w:r>
-      <w:r>
-        <w:t xml:space="preserve"> </w:t>
-      </w:r>
-      <w:r>
-        <w:t xml:space="preserve">The terminal is the right tool for shell sessions. Built a</w:t>
+          <w:t xml:space="preserve">CentOS</w:t>
+        </w:r>
+      </w:hyperlink>
+      <w:r>
+        <w:t xml:space="preserve">,</w:t>
+      </w:r>
+      <w:r>
+        <w:t xml:space="preserve"> </w:t>
+      </w:r>
+      <w:hyperlink r:id="rId77">
+        <w:r>
+          <w:rPr>
+            <w:rStyle w:val="Hyperlink"/>
+          </w:rPr>
+          <w:t xml:space="preserve">CentOS</w:t>
+        </w:r>
+      </w:hyperlink>
+      <w:r>
+        <w:t xml:space="preserve">,</w:t>
+      </w:r>
+      <w:r>
+        <w:t xml:space="preserve"> </w:t>
+      </w:r>
+      <w:hyperlink r:id="rId35">
+        <w:r>
+          <w:rPr>
+            <w:rStyle w:val="Hyperlink"/>
+          </w:rPr>
+          <w:t xml:space="preserve">Docker</w:t>
+        </w:r>
+      </w:hyperlink>
+      <w:r>
+        <w:t xml:space="preserve">,</w:t>
       </w:r>
       <w:r>
         <w:t xml:space="preserve"> </w:t>
@@ -1677,14 +1658,25 @@
           <w:rPr>
             <w:rStyle w:val="Hyperlink"/>
           </w:rPr>
-          <w:t xml:space="preserve">TUI</w:t>
-        </w:r>
-      </w:hyperlink>
-      <w:r>
-        <w:t xml:space="preserve"> </w:t>
-      </w:r>
-      <w:r>
-        <w:t xml:space="preserve">for</w:t>
+          <w:t xml:space="preserve">EC2 Image Builder</w:t>
+        </w:r>
+      </w:hyperlink>
+      <w:r>
+        <w:t xml:space="preserve">,</w:t>
+      </w:r>
+      <w:r>
+        <w:t xml:space="preserve"> </w:t>
+      </w:r>
+      <w:hyperlink r:id="rId40">
+        <w:r>
+          <w:rPr>
+            <w:rStyle w:val="Hyperlink"/>
+          </w:rPr>
+          <w:t xml:space="preserve">Elastic Container Service</w:t>
+        </w:r>
+      </w:hyperlink>
+      <w:r>
+        <w:t xml:space="preserve">,</w:t>
       </w:r>
       <w:r>
         <w:t xml:space="preserve"> </w:t>
@@ -1694,57 +1686,39 @@
           <w:rPr>
             <w:rStyle w:val="Hyperlink"/>
           </w:rPr>
-          <w:t xml:space="preserve">simplifying connections to SSM-enabled EC2 instances</w:t>
-        </w:r>
-      </w:hyperlink>
-      <w:r>
-        <w:t xml:space="preserve"> </w:t>
-      </w:r>
-      <w:r>
-        <w:t xml:space="preserve">using your Terminal.</w:t>
-      </w:r>
-    </w:p>
-    <w:p>
-      <w:pPr>
-        <w:numPr>
-          <w:ilvl w:val="0"/>
-          <w:numId w:val="1008"/>
-        </w:numPr>
-      </w:pPr>
-      <w:r>
-        <w:rPr>
-          <w:b/>
-          <w:bCs/>
-        </w:rPr>
-        <w:t xml:space="preserve">Configuration for</w:t>
-      </w:r>
-      <w:r>
-        <w:rPr>
-          <w:b/>
-          <w:bCs/>
-        </w:rPr>
-        <w:t xml:space="preserve"> </w:t>
-      </w:r>
-      <w:r>
-        <w:rPr>
-          <w:rStyle w:val="VerbatimChar"/>
-          <w:b/>
-          <w:bCs/>
-        </w:rPr>
-        <w:t xml:space="preserve">tflint</w:t>
-      </w:r>
-      <w:r>
-        <w:rPr>
-          <w:b/>
-          <w:bCs/>
-        </w:rPr>
-        <w:t xml:space="preserve">:</w:t>
-      </w:r>
-      <w:r>
-        <w:t xml:space="preserve"> </w:t>
-      </w:r>
-      <w:r>
-        <w:t xml:space="preserve">Built a</w:t>
+          <w:t xml:space="preserve">GCP</w:t>
+        </w:r>
+      </w:hyperlink>
+      <w:r>
+        <w:t xml:space="preserve">,</w:t>
+      </w:r>
+      <w:r>
+        <w:t xml:space="preserve"> </w:t>
+      </w:r>
+      <w:hyperlink r:id="rId26">
+        <w:r>
+          <w:rPr>
+            <w:rStyle w:val="Hyperlink"/>
+          </w:rPr>
+          <w:t xml:space="preserve">GitHub Actions</w:t>
+        </w:r>
+      </w:hyperlink>
+      <w:r>
+        <w:t xml:space="preserve">,</w:t>
+      </w:r>
+      <w:r>
+        <w:t xml:space="preserve"> </w:t>
+      </w:r>
+      <w:hyperlink r:id="rId25">
+        <w:r>
+          <w:rPr>
+            <w:rStyle w:val="Hyperlink"/>
+          </w:rPr>
+          <w:t xml:space="preserve">GitHub Enterprise</w:t>
+        </w:r>
+      </w:hyperlink>
+      <w:r>
+        <w:t xml:space="preserve">,</w:t>
       </w:r>
       <w:r>
         <w:t xml:space="preserve"> </w:t>
@@ -1754,14 +1728,11 @@
           <w:rPr>
             <w:rStyle w:val="Hyperlink"/>
           </w:rPr>
-          <w:t xml:space="preserve">tool for generating up-to-date configurations for AWS/GCP/Azure</w:t>
-        </w:r>
-      </w:hyperlink>
-      <w:r>
-        <w:t xml:space="preserve"> </w:t>
-      </w:r>
-      <w:r>
-        <w:t xml:space="preserve">for use with</w:t>
+          <w:t xml:space="preserve">Git</w:t>
+        </w:r>
+      </w:hyperlink>
+      <w:r>
+        <w:t xml:space="preserve">,</w:t>
       </w:r>
       <w:r>
         <w:t xml:space="preserve"> </w:t>
@@ -1771,29 +1742,25 @@
           <w:rPr>
             <w:rStyle w:val="Hyperlink"/>
           </w:rPr>
-          <w:t xml:space="preserve">tflint</w:t>
-        </w:r>
-      </w:hyperlink>
-      <w:r>
-        <w:t xml:space="preserve">.</w:t>
-      </w:r>
-    </w:p>
-    <w:bookmarkEnd w:id="82"/>
-    <w:bookmarkStart w:id="84" w:name="recommendations"/>
-    <w:p>
-      <w:pPr>
-        <w:pStyle w:val="Heading2"/>
-      </w:pPr>
-      <w:r>
-        <w:t xml:space="preserve">Recommendations</w:t>
-      </w:r>
-    </w:p>
-    <w:p>
-      <w:pPr>
-        <w:pStyle w:val="FirstParagraph"/>
-      </w:pPr>
-      <w:r>
-        <w:t xml:space="preserve">See a</w:t>
+          <w:t xml:space="preserve">Go</w:t>
+        </w:r>
+      </w:hyperlink>
+      <w:r>
+        <w:t xml:space="preserve">,</w:t>
+      </w:r>
+      <w:r>
+        <w:t xml:space="preserve"> </w:t>
+      </w:r>
+      <w:hyperlink r:id="rId82">
+        <w:r>
+          <w:rPr>
+            <w:rStyle w:val="Hyperlink"/>
+          </w:rPr>
+          <w:t xml:space="preserve">Nginx</w:t>
+        </w:r>
+      </w:hyperlink>
+      <w:r>
+        <w:t xml:space="preserve">,</w:t>
       </w:r>
       <w:r>
         <w:t xml:space="preserve"> </w:t>
@@ -1803,40 +1770,42 @@
           <w:rPr>
             <w:rStyle w:val="Hyperlink"/>
           </w:rPr>
-          <w:t xml:space="preserve">selective list of recommendations</w:t>
-        </w:r>
-      </w:hyperlink>
-      <w:r>
-        <w:t xml:space="preserve"> </w:t>
-      </w:r>
-      <w:r>
-        <w:t xml:space="preserve">from co-workers and peers.</w:t>
-      </w:r>
-    </w:p>
-    <w:bookmarkEnd w:id="84"/>
-    <w:bookmarkStart w:id="109" w:name="keywords-and-skills"/>
-    <w:p>
-      <w:pPr>
-        <w:pStyle w:val="Heading2"/>
-      </w:pPr>
-      <w:r>
-        <w:t xml:space="preserve">Keywords and Skills</w:t>
-      </w:r>
-    </w:p>
-    <w:p>
-      <w:pPr>
-        <w:pStyle w:val="FirstParagraph"/>
-      </w:pPr>
-      <w:r>
-        <w:t xml:space="preserve">This list is not exhaustive, but is targeted toward the skills most relevant to Cloud Engineering, DevOps, and Site Reliability Engineering roles.</w:t>
-      </w:r>
-    </w:p>
-    <w:p>
-      <w:pPr>
-        <w:pStyle w:val="BodyText"/>
-      </w:pPr>
-      <w:r>
-        <w:t xml:space="preserve">TLS and cipher suites,</w:t>
+          <w:t xml:space="preserve">OpenTofu</w:t>
+        </w:r>
+      </w:hyperlink>
+      <w:r>
+        <w:t xml:space="preserve">,</w:t>
+      </w:r>
+      <w:r>
+        <w:t xml:space="preserve"> </w:t>
+      </w:r>
+      <w:hyperlink r:id="rId84">
+        <w:r>
+          <w:rPr>
+            <w:rStyle w:val="Hyperlink"/>
+          </w:rPr>
+          <w:t xml:space="preserve">PHP</w:t>
+        </w:r>
+      </w:hyperlink>
+      <w:r>
+        <w:t xml:space="preserve"> </w:t>
+      </w:r>
+      <w:r>
+        <w:t xml:space="preserve">(modern),</w:t>
+      </w:r>
+      <w:r>
+        <w:t xml:space="preserve"> </w:t>
+      </w:r>
+      <w:hyperlink r:id="rId44">
+        <w:r>
+          <w:rPr>
+            <w:rStyle w:val="Hyperlink"/>
+          </w:rPr>
+          <w:t xml:space="preserve">Packer</w:t>
+        </w:r>
+      </w:hyperlink>
+      <w:r>
+        <w:t xml:space="preserve">,</w:t>
       </w:r>
       <w:r>
         <w:t xml:space="preserve"> </w:t>
@@ -1846,35 +1815,21 @@
           <w:rPr>
             <w:rStyle w:val="Hyperlink"/>
           </w:rPr>
-          <w:t xml:space="preserve">ARM64</w:t>
-        </w:r>
-      </w:hyperlink>
-      <w:r>
-        <w:t xml:space="preserve">,</w:t>
-      </w:r>
-      <w:r>
-        <w:t xml:space="preserve"> </w:t>
-      </w:r>
-      <w:hyperlink r:id="rId34">
-        <w:r>
-          <w:rPr>
-            <w:rStyle w:val="Hyperlink"/>
-          </w:rPr>
-          <w:t xml:space="preserve">AWS Control Tower</w:t>
-        </w:r>
-      </w:hyperlink>
-      <w:r>
-        <w:t xml:space="preserve">,</w:t>
-      </w:r>
-      <w:r>
-        <w:t xml:space="preserve"> </w:t>
-      </w:r>
-      <w:hyperlink r:id="rId66">
-        <w:r>
-          <w:rPr>
-            <w:rStyle w:val="Hyperlink"/>
-          </w:rPr>
-          <w:t xml:space="preserve">AWS Elastic Beanstalk</w:t>
+          <w:t xml:space="preserve">Python</w:t>
+        </w:r>
+      </w:hyperlink>
+      <w:r>
+        <w:t xml:space="preserve">,</w:t>
+      </w:r>
+      <w:r>
+        <w:t xml:space="preserve"> </w:t>
+      </w:r>
+      <w:hyperlink r:id="rId86">
+        <w:r>
+          <w:rPr>
+            <w:rStyle w:val="Hyperlink"/>
+          </w:rPr>
+          <w:t xml:space="preserve">Redis</w:t>
         </w:r>
       </w:hyperlink>
       <w:r>
@@ -1888,21 +1843,21 @@
           <w:rPr>
             <w:rStyle w:val="Hyperlink"/>
           </w:rPr>
-          <w:t xml:space="preserve">AWS Identity Center</w:t>
-        </w:r>
-      </w:hyperlink>
-      <w:r>
-        <w:t xml:space="preserve">,</w:t>
-      </w:r>
-      <w:r>
-        <w:t xml:space="preserve"> </w:t>
-      </w:r>
-      <w:hyperlink r:id="rId86">
-        <w:r>
-          <w:rPr>
-            <w:rStyle w:val="Hyperlink"/>
-          </w:rPr>
-          <w:t xml:space="preserve">AWS Lambda</w:t>
+          <w:t xml:space="preserve">Terraform</w:t>
+        </w:r>
+      </w:hyperlink>
+      <w:r>
+        <w:t xml:space="preserve">,</w:t>
+      </w:r>
+      <w:r>
+        <w:t xml:space="preserve"> </w:t>
+      </w:r>
+      <w:hyperlink r:id="rId41">
+        <w:r>
+          <w:rPr>
+            <w:rStyle w:val="Hyperlink"/>
+          </w:rPr>
+          <w:t xml:space="preserve">Terraform</w:t>
         </w:r>
       </w:hyperlink>
       <w:r>
@@ -1916,21 +1871,7 @@
           <w:rPr>
             <w:rStyle w:val="Hyperlink"/>
           </w:rPr>
-          <w:t xml:space="preserve">AWS RDS Aurora</w:t>
-        </w:r>
-      </w:hyperlink>
-      <w:r>
-        <w:t xml:space="preserve">,</w:t>
-      </w:r>
-      <w:r>
-        <w:t xml:space="preserve"> </w:t>
-      </w:r>
-      <w:hyperlink r:id="rId43">
-        <w:r>
-          <w:rPr>
-            <w:rStyle w:val="Hyperlink"/>
-          </w:rPr>
-          <w:t xml:space="preserve">AWS SDKs</w:t>
+          <w:t xml:space="preserve">Ubuntu</w:t>
         </w:r>
       </w:hyperlink>
       <w:r>
@@ -1944,521 +1885,15 @@
           <w:rPr>
             <w:rStyle w:val="Hyperlink"/>
           </w:rPr>
-          <w:t xml:space="preserve">AWS Secrets Manager</w:t>
-        </w:r>
-      </w:hyperlink>
-      <w:r>
-        <w:t xml:space="preserve">,</w:t>
-      </w:r>
-      <w:r>
-        <w:t xml:space="preserve"> </w:t>
-      </w:r>
-      <w:hyperlink r:id="rId89">
-        <w:r>
-          <w:rPr>
-            <w:rStyle w:val="Hyperlink"/>
-          </w:rPr>
-          <w:t xml:space="preserve">AWS Well-Architected</w:t>
-        </w:r>
-      </w:hyperlink>
-      <w:r>
-        <w:t xml:space="preserve">,</w:t>
-      </w:r>
-      <w:r>
-        <w:t xml:space="preserve"> </w:t>
-      </w:r>
-      <w:hyperlink r:id="rId90">
-        <w:r>
-          <w:rPr>
-            <w:rStyle w:val="Hyperlink"/>
-          </w:rPr>
-          <w:t xml:space="preserve">Alpine Linux</w:t>
-        </w:r>
-      </w:hyperlink>
-      <w:r>
-        <w:t xml:space="preserve">,</w:t>
-      </w:r>
-      <w:r>
-        <w:t xml:space="preserve"> </w:t>
-      </w:r>
-      <w:hyperlink r:id="rId91">
-        <w:r>
-          <w:rPr>
-            <w:rStyle w:val="Hyperlink"/>
-          </w:rPr>
-          <w:t xml:space="preserve">Amazon ACM</w:t>
-        </w:r>
-      </w:hyperlink>
-      <w:r>
-        <w:t xml:space="preserve">,</w:t>
-      </w:r>
-      <w:r>
-        <w:t xml:space="preserve"> </w:t>
-      </w:r>
-      <w:hyperlink r:id="rId92">
-        <w:r>
-          <w:rPr>
-            <w:rStyle w:val="Hyperlink"/>
-          </w:rPr>
-          <w:t xml:space="preserve">Amazon CloudFront</w:t>
-        </w:r>
-      </w:hyperlink>
-      <w:r>
-        <w:t xml:space="preserve">,</w:t>
-      </w:r>
-      <w:r>
-        <w:t xml:space="preserve"> </w:t>
-      </w:r>
-      <w:hyperlink r:id="rId93">
-        <w:r>
-          <w:rPr>
-            <w:rStyle w:val="Hyperlink"/>
-          </w:rPr>
-          <w:t xml:space="preserve">Amazon EC2</w:t>
-        </w:r>
-      </w:hyperlink>
-      <w:r>
-        <w:t xml:space="preserve">,</w:t>
-      </w:r>
-      <w:r>
-        <w:t xml:space="preserve"> </w:t>
-      </w:r>
-      <w:hyperlink r:id="rId51">
-        <w:r>
-          <w:rPr>
-            <w:rStyle w:val="Hyperlink"/>
-          </w:rPr>
-          <w:t xml:space="preserve">Amazon ECS</w:t>
-        </w:r>
-      </w:hyperlink>
-      <w:r>
-        <w:t xml:space="preserve">,</w:t>
-      </w:r>
-      <w:r>
-        <w:t xml:space="preserve"> </w:t>
-      </w:r>
-      <w:hyperlink r:id="rId94">
-        <w:r>
-          <w:rPr>
-            <w:rStyle w:val="Hyperlink"/>
-          </w:rPr>
-          <w:t xml:space="preserve">Amazon Linux</w:t>
-        </w:r>
-      </w:hyperlink>
-      <w:r>
-        <w:t xml:space="preserve">,</w:t>
-      </w:r>
-      <w:r>
-        <w:t xml:space="preserve"> </w:t>
-      </w:r>
-      <w:hyperlink r:id="rId95">
-        <w:r>
-          <w:rPr>
-            <w:rStyle w:val="Hyperlink"/>
-          </w:rPr>
-          <w:t xml:space="preserve">Amazon Route 53</w:t>
-        </w:r>
-      </w:hyperlink>
-      <w:r>
-        <w:t xml:space="preserve">,</w:t>
-      </w:r>
-      <w:r>
-        <w:t xml:space="preserve"> </w:t>
-      </w:r>
-      <w:hyperlink r:id="rId96">
-        <w:r>
-          <w:rPr>
-            <w:rStyle w:val="Hyperlink"/>
-          </w:rPr>
-          <w:t xml:space="preserve">Amazon S3</w:t>
-        </w:r>
-      </w:hyperlink>
-      <w:r>
-        <w:t xml:space="preserve">,</w:t>
-      </w:r>
-      <w:r>
-        <w:t xml:space="preserve"> </w:t>
-      </w:r>
-      <w:hyperlink r:id="rId97">
-        <w:r>
-          <w:rPr>
-            <w:rStyle w:val="Hyperlink"/>
-          </w:rPr>
-          <w:t xml:space="preserve">Ansible</w:t>
-        </w:r>
-      </w:hyperlink>
-      <w:r>
-        <w:t xml:space="preserve">,</w:t>
-      </w:r>
-      <w:r>
-        <w:t xml:space="preserve"> </w:t>
-      </w:r>
-      <w:hyperlink r:id="rId35">
-        <w:r>
-          <w:rPr>
-            <w:rStyle w:val="Hyperlink"/>
-          </w:rPr>
-          <w:t xml:space="preserve">Artifactory</w:t>
-        </w:r>
-      </w:hyperlink>
-      <w:r>
-        <w:t xml:space="preserve">,</w:t>
-      </w:r>
-      <w:r>
-        <w:t xml:space="preserve"> </w:t>
-      </w:r>
-      <w:hyperlink r:id="rId98">
-        <w:r>
-          <w:rPr>
-            <w:rStyle w:val="Hyperlink"/>
-          </w:rPr>
-          <w:t xml:space="preserve">Bash</w:t>
-        </w:r>
-      </w:hyperlink>
-      <w:r>
-        <w:t xml:space="preserve">,</w:t>
-      </w:r>
-      <w:r>
-        <w:t xml:space="preserve"> </w:t>
-      </w:r>
-      <w:hyperlink r:id="rId42">
-        <w:r>
-          <w:rPr>
-            <w:rStyle w:val="Hyperlink"/>
-          </w:rPr>
-          <w:t xml:space="preserve">CIS</w:t>
-        </w:r>
-      </w:hyperlink>
-      <w:r>
-        <w:t xml:space="preserve">,</w:t>
-      </w:r>
-      <w:r>
-        <w:t xml:space="preserve"> </w:t>
-      </w:r>
-      <w:hyperlink r:id="rId99">
-        <w:r>
-          <w:rPr>
-            <w:rStyle w:val="Hyperlink"/>
-          </w:rPr>
-          <w:t xml:space="preserve">CentOS</w:t>
-        </w:r>
-      </w:hyperlink>
-      <w:r>
-        <w:t xml:space="preserve">,</w:t>
-      </w:r>
-      <w:r>
-        <w:t xml:space="preserve"> </w:t>
-      </w:r>
-      <w:hyperlink r:id="rId99">
-        <w:r>
-          <w:rPr>
-            <w:rStyle w:val="Hyperlink"/>
-          </w:rPr>
-          <w:t xml:space="preserve">CentOS</w:t>
-        </w:r>
-      </w:hyperlink>
-      <w:r>
-        <w:t xml:space="preserve">,</w:t>
-      </w:r>
-      <w:r>
-        <w:t xml:space="preserve"> </w:t>
-      </w:r>
-      <w:hyperlink r:id="rId46">
-        <w:r>
-          <w:rPr>
-            <w:rStyle w:val="Hyperlink"/>
-          </w:rPr>
-          <w:t xml:space="preserve">Docker</w:t>
-        </w:r>
-      </w:hyperlink>
-      <w:r>
-        <w:t xml:space="preserve">,</w:t>
-      </w:r>
-      <w:r>
-        <w:t xml:space="preserve"> </w:t>
-      </w:r>
-      <w:hyperlink r:id="rId100">
-        <w:r>
-          <w:rPr>
-            <w:rStyle w:val="Hyperlink"/>
-          </w:rPr>
-          <w:t xml:space="preserve">EC2 Image Builder</w:t>
-        </w:r>
-      </w:hyperlink>
-      <w:r>
-        <w:t xml:space="preserve">,</w:t>
-      </w:r>
-      <w:r>
-        <w:t xml:space="preserve"> </w:t>
-      </w:r>
-      <w:hyperlink r:id="rId101">
-        <w:r>
-          <w:rPr>
-            <w:rStyle w:val="Hyperlink"/>
-          </w:rPr>
-          <w:t xml:space="preserve">GCP</w:t>
-        </w:r>
-      </w:hyperlink>
-      <w:r>
-        <w:t xml:space="preserve">,</w:t>
-      </w:r>
-      <w:r>
-        <w:t xml:space="preserve"> </w:t>
-      </w:r>
-      <w:hyperlink r:id="rId37">
-        <w:r>
-          <w:rPr>
-            <w:rStyle w:val="Hyperlink"/>
-          </w:rPr>
-          <w:t xml:space="preserve">GitHub Actions</w:t>
-        </w:r>
-      </w:hyperlink>
-      <w:r>
-        <w:t xml:space="preserve">,</w:t>
-      </w:r>
-      <w:r>
-        <w:t xml:space="preserve"> </w:t>
-      </w:r>
-      <w:hyperlink r:id="rId36">
-        <w:r>
-          <w:rPr>
-            <w:rStyle w:val="Hyperlink"/>
-          </w:rPr>
-          <w:t xml:space="preserve">GitHub Enterprise</w:t>
-        </w:r>
-      </w:hyperlink>
-      <w:r>
-        <w:t xml:space="preserve">,</w:t>
-      </w:r>
-      <w:r>
-        <w:t xml:space="preserve"> </w:t>
-      </w:r>
-      <w:hyperlink r:id="rId102">
-        <w:r>
-          <w:rPr>
-            <w:rStyle w:val="Hyperlink"/>
-          </w:rPr>
-          <w:t xml:space="preserve">Go</w:t>
-        </w:r>
-      </w:hyperlink>
-      <w:r>
-        <w:t xml:space="preserve">,</w:t>
-      </w:r>
-      <w:r>
-        <w:t xml:space="preserve"> </w:t>
-      </w:r>
-      <w:hyperlink r:id="rId103">
-        <w:r>
-          <w:rPr>
-            <w:rStyle w:val="Hyperlink"/>
-          </w:rPr>
-          <w:t xml:space="preserve">Nginx</w:t>
-        </w:r>
-      </w:hyperlink>
-      <w:r>
-        <w:t xml:space="preserve">,</w:t>
-      </w:r>
-      <w:r>
-        <w:t xml:space="preserve"> </w:t>
-      </w:r>
-      <w:hyperlink r:id="rId104">
-        <w:r>
-          <w:rPr>
-            <w:rStyle w:val="Hyperlink"/>
-          </w:rPr>
-          <w:t xml:space="preserve">PHP</w:t>
-        </w:r>
-      </w:hyperlink>
-      <w:r>
-        <w:t xml:space="preserve"> </w:t>
-      </w:r>
-      <w:r>
-        <w:t xml:space="preserve">(modern),</w:t>
-      </w:r>
-      <w:r>
-        <w:t xml:space="preserve"> </w:t>
-      </w:r>
-      <w:hyperlink r:id="rId55">
-        <w:r>
-          <w:rPr>
-            <w:rStyle w:val="Hyperlink"/>
-          </w:rPr>
-          <w:t xml:space="preserve">Packer</w:t>
-        </w:r>
-      </w:hyperlink>
-      <w:r>
-        <w:t xml:space="preserve">,</w:t>
-      </w:r>
-      <w:r>
-        <w:t xml:space="preserve"> </w:t>
-      </w:r>
-      <w:hyperlink r:id="rId105">
-        <w:r>
-          <w:rPr>
-            <w:rStyle w:val="Hyperlink"/>
-          </w:rPr>
-          <w:t xml:space="preserve">Python</w:t>
-        </w:r>
-      </w:hyperlink>
-      <w:r>
-        <w:t xml:space="preserve">,</w:t>
-      </w:r>
-      <w:r>
-        <w:t xml:space="preserve"> </w:t>
-      </w:r>
-      <w:hyperlink r:id="rId106">
-        <w:r>
-          <w:rPr>
-            <w:rStyle w:val="Hyperlink"/>
-          </w:rPr>
-          <w:t xml:space="preserve">Redis</w:t>
-        </w:r>
-      </w:hyperlink>
-      <w:r>
-        <w:t xml:space="preserve">,</w:t>
-      </w:r>
-      <w:r>
-        <w:t xml:space="preserve"> </w:t>
-      </w:r>
-      <w:hyperlink r:id="rId52">
-        <w:r>
-          <w:rPr>
-            <w:rStyle w:val="Hyperlink"/>
-          </w:rPr>
-          <w:t xml:space="preserve">Terraform</w:t>
-        </w:r>
-      </w:hyperlink>
-      <w:r>
-        <w:t xml:space="preserve">,</w:t>
-      </w:r>
-      <w:r>
-        <w:t xml:space="preserve"> </w:t>
-      </w:r>
-      <w:hyperlink r:id="rId107">
-        <w:r>
-          <w:rPr>
-            <w:rStyle w:val="Hyperlink"/>
-          </w:rPr>
-          <w:t xml:space="preserve">Ubuntu</w:t>
-        </w:r>
-      </w:hyperlink>
-      <w:r>
-        <w:t xml:space="preserve">,</w:t>
-      </w:r>
-      <w:r>
-        <w:t xml:space="preserve"> </w:t>
-      </w:r>
-      <w:hyperlink r:id="rId108">
-        <w:r>
-          <w:rPr>
-            <w:rStyle w:val="Hyperlink"/>
-          </w:rPr>
           <w:t xml:space="preserve">kubectl</w:t>
         </w:r>
       </w:hyperlink>
       <w:r>
-        <w:t xml:space="preserve">, automation, cloud configuration security, multi-platform development, operational reliability, performance, scalability.</w:t>
-      </w:r>
-    </w:p>
-    <w:bookmarkEnd w:id="109"/>
-    <w:bookmarkStart w:id="112" w:name="groups-and-accomplishments"/>
-    <w:p>
-      <w:pPr>
-        <w:pStyle w:val="Heading2"/>
-      </w:pPr>
-      <w:r>
-        <w:t xml:space="preserve">Groups and Accomplishments</w:t>
-      </w:r>
-    </w:p>
-    <w:p>
-      <w:pPr>
-        <w:pStyle w:val="Compact"/>
-        <w:numPr>
-          <w:ilvl w:val="0"/>
-          <w:numId w:val="1009"/>
-        </w:numPr>
-      </w:pPr>
-      <w:r>
-        <w:t xml:space="preserve">U.S. patent filing,</w:t>
-      </w:r>
-      <w:r>
-        <w:t xml:space="preserve"> </w:t>
-      </w:r>
-      <w:hyperlink r:id="rId61">
-        <w:r>
-          <w:rPr>
-            <w:rStyle w:val="Hyperlink"/>
-          </w:rPr>
-          <w:t xml:space="preserve">“System and Methods for User Authentication across Multiple Domains”</w:t>
-        </w:r>
-      </w:hyperlink>
-      <w:r>
-        <w:t xml:space="preserve"> </w:t>
-      </w:r>
-      <w:r>
-        <w:t xml:space="preserve">(US15042104) (2016)</w:t>
-      </w:r>
-    </w:p>
-    <w:p>
-      <w:pPr>
-        <w:pStyle w:val="Compact"/>
-        <w:numPr>
-          <w:ilvl w:val="0"/>
-          <w:numId w:val="1009"/>
-        </w:numPr>
-      </w:pPr>
-      <w:r>
-        <w:t xml:space="preserve">U.S. patent filing,</w:t>
-      </w:r>
-      <w:r>
-        <w:t xml:space="preserve"> </w:t>
-      </w:r>
-      <w:hyperlink r:id="rId110">
-        <w:r>
-          <w:rPr>
-            <w:rStyle w:val="Hyperlink"/>
-          </w:rPr>
-          <w:t xml:space="preserve">“Hive-based Peer-to-Peer Network”</w:t>
-        </w:r>
-      </w:hyperlink>
-      <w:r>
-        <w:t xml:space="preserve"> </w:t>
-      </w:r>
-      <w:r>
-        <w:t xml:space="preserve">(US8103870B2) (2007)</w:t>
-      </w:r>
-    </w:p>
-    <w:p>
-      <w:pPr>
-        <w:pStyle w:val="Compact"/>
-        <w:numPr>
-          <w:ilvl w:val="0"/>
-          <w:numId w:val="1009"/>
-        </w:numPr>
-      </w:pPr>
-      <w:r>
-        <w:t xml:space="preserve">Voting representative for AWS,</w:t>
-      </w:r>
-      <w:r>
-        <w:t xml:space="preserve"> </w:t>
-      </w:r>
-      <w:hyperlink r:id="rId111">
-        <w:r>
-          <w:rPr>
-            <w:rStyle w:val="Hyperlink"/>
-          </w:rPr>
-          <w:t xml:space="preserve">PHP Framework Interoperability Group</w:t>
-        </w:r>
-      </w:hyperlink>
-      <w:r>
-        <w:t xml:space="preserve"> </w:t>
-      </w:r>
-      <w:r>
-        <w:t xml:space="preserve">(2012–2013)</w:t>
-      </w:r>
-    </w:p>
-    <w:bookmarkEnd w:id="112"/>
-    <w:bookmarkStart w:id="114" w:name="education"/>
+        <w:t xml:space="preserve">, automation, cloud computing, cloud configuration security, collaboration, communication, computer science, database, deployment, devops, innovation, linux, multi-platform development, operational reliability, performance, platform, scalability, scaling, scripting, technical, troubleshooting, virtualization.</w:t>
+      </w:r>
+    </w:p>
+    <w:bookmarkEnd w:id="89"/>
+    <w:bookmarkStart w:id="91" w:name="education"/>
     <w:p>
       <w:pPr>
         <w:pStyle w:val="Heading2"/>
@@ -2525,7 +1960,7 @@
       <w:r>
         <w:t xml:space="preserve"> </w:t>
       </w:r>
-      <w:hyperlink r:id="rId113">
+      <w:hyperlink r:id="rId90">
         <w:r>
           <w:rPr>
             <w:rStyle w:val="Hyperlink"/>
@@ -2577,8 +2012,8 @@
         <w:t xml:space="preserve">GPA.</w:t>
       </w:r>
     </w:p>
-    <w:bookmarkEnd w:id="114"/>
-    <w:bookmarkEnd w:id="115"/>
+    <w:bookmarkEnd w:id="91"/>
+    <w:bookmarkEnd w:id="92"/>
     <w:sectPr>
       <w:pgSz w:h="15840" w:w="12240"/>
       <w:pgMar w:bottom="1440" w:footer="720" w:gutter="0" w:header="720" w:left="1440" w:right="1440" w:top="1440"/>
@@ -3031,12 +2466,6 @@
     <w:abstractNumId w:val="991"/>
   </w:num>
   <w:num w:numId="1007">
-    <w:abstractNumId w:val="991"/>
-  </w:num>
-  <w:num w:numId="1008">
-    <w:abstractNumId w:val="991"/>
-  </w:num>
-  <w:num w:numId="1009">
     <w:abstractNumId w:val="991"/>
   </w:num>
 </w:numbering>

</xml_diff>

<commit_message>
Fix broken links. Update some documentation.
</commit_message>
<xml_diff>
--- a/resumes/ryanparman-cloud-devops-sre.ats.docx
+++ b/resumes/ryanparman-cloud-devops-sre.ats.docx
@@ -2,7 +2,7 @@
 <file path=word/document.xml><?xml version="1.0" encoding="utf-8"?>
 <w:document xmlns:w="http://schemas.openxmlformats.org/wordprocessingml/2006/main" xmlns:m="http://schemas.openxmlformats.org/officeDocument/2006/math" xmlns:r="http://schemas.openxmlformats.org/officeDocument/2006/relationships" xmlns:o="urn:schemas-microsoft-com:office:office" xmlns:v="urn:schemas-microsoft-com:vml" xmlns:w10="urn:schemas-microsoft-com:office:word" xmlns:a="http://schemas.openxmlformats.org/drawingml/2006/main" xmlns:pic="http://schemas.openxmlformats.org/drawingml/2006/picture" xmlns:wp="http://schemas.openxmlformats.org/drawingml/2006/wordprocessingDrawing">
   <w:body>
-    <w:bookmarkStart w:id="92" w:name="ryan-parman"/>
+    <w:bookmarkStart w:id="93" w:name="ryan-parman"/>
     <w:p>
       <w:pPr>
         <w:pStyle w:val="Heading1"/>
@@ -59,7 +59,7 @@
       </w:r>
     </w:p>
     <w:bookmarkEnd w:id="20"/>
-    <w:bookmarkStart w:id="59" w:name="work-experience"/>
+    <w:bookmarkStart w:id="60" w:name="work-experience"/>
     <w:p>
       <w:pPr>
         <w:pStyle w:val="Heading2"/>
@@ -1014,7 +1014,7 @@
     </w:p>
     <w:bookmarkEnd w:id="51"/>
     <w:bookmarkEnd w:id="52"/>
-    <w:bookmarkStart w:id="58" w:name="amazon-web-services--seattle-wa"/>
+    <w:bookmarkStart w:id="59" w:name="amazon-web-services--seattle-wa"/>
     <w:p>
       <w:pPr>
         <w:pStyle w:val="Heading3"/>
@@ -1034,7 +1034,7 @@
         <w:t xml:space="preserve">— Seattle, WA</w:t>
       </w:r>
     </w:p>
-    <w:bookmarkStart w:id="57" w:name="X067ca05236981e1cd3093343cae720411ad7712"/>
+    <w:bookmarkStart w:id="58" w:name="X067ca05236981e1cd3093343cae720411ad7712"/>
     <w:p>
       <w:pPr>
         <w:pStyle w:val="Heading4"/>
@@ -1191,7 +1191,7 @@
       <w:r>
         <w:t xml:space="preserve">leadership principle, I successfully pushed for being better stewards of our community. Included increased transparency, better communication, and improved tooling for developers. [</w:t>
       </w:r>
-      <w:hyperlink w:anchor="Xa39a3ee5e6b4b0d3255bfef95601890afd80709">
+      <w:hyperlink r:id="rId57">
         <w:r>
           <w:rPr>
             <w:rStyle w:val="Hyperlink"/>
@@ -1203,10 +1203,10 @@
         <w:t xml:space="preserve">]</w:t>
       </w:r>
     </w:p>
-    <w:bookmarkEnd w:id="57"/>
     <w:bookmarkEnd w:id="58"/>
     <w:bookmarkEnd w:id="59"/>
-    <w:bookmarkStart w:id="89" w:name="keywords-and-skills"/>
+    <w:bookmarkEnd w:id="60"/>
+    <w:bookmarkStart w:id="90" w:name="keywords-and-skills"/>
     <w:p>
       <w:pPr>
         <w:pStyle w:val="Heading2"/>
@@ -1233,7 +1233,7 @@
       <w:r>
         <w:t xml:space="preserve"> </w:t>
       </w:r>
-      <w:hyperlink r:id="rId60">
+      <w:hyperlink r:id="rId61">
         <w:r>
           <w:rPr>
             <w:rStyle w:val="Hyperlink"/>
@@ -1247,7 +1247,7 @@
       <w:r>
         <w:t xml:space="preserve"> </w:t>
       </w:r>
-      <w:hyperlink r:id="rId61">
+      <w:hyperlink r:id="rId62">
         <w:r>
           <w:rPr>
             <w:rStyle w:val="Hyperlink"/>
@@ -1303,7 +1303,7 @@
       <w:r>
         <w:t xml:space="preserve"> </w:t>
       </w:r>
-      <w:hyperlink r:id="rId62">
+      <w:hyperlink r:id="rId63">
         <w:r>
           <w:rPr>
             <w:rStyle w:val="Hyperlink"/>
@@ -1317,7 +1317,7 @@
       <w:r>
         <w:t xml:space="preserve"> </w:t>
       </w:r>
-      <w:hyperlink r:id="rId63">
+      <w:hyperlink r:id="rId64">
         <w:r>
           <w:rPr>
             <w:rStyle w:val="Hyperlink"/>
@@ -1345,7 +1345,7 @@
       <w:r>
         <w:t xml:space="preserve"> </w:t>
       </w:r>
-      <w:hyperlink r:id="rId64">
+      <w:hyperlink r:id="rId65">
         <w:r>
           <w:rPr>
             <w:rStyle w:val="Hyperlink"/>
@@ -1359,7 +1359,7 @@
       <w:r>
         <w:t xml:space="preserve"> </w:t>
       </w:r>
-      <w:hyperlink r:id="rId65">
+      <w:hyperlink r:id="rId66">
         <w:r>
           <w:rPr>
             <w:rStyle w:val="Hyperlink"/>
@@ -1373,7 +1373,7 @@
       <w:r>
         <w:t xml:space="preserve"> </w:t>
       </w:r>
-      <w:hyperlink r:id="rId66">
+      <w:hyperlink r:id="rId67">
         <w:r>
           <w:rPr>
             <w:rStyle w:val="Hyperlink"/>
@@ -1387,54 +1387,278 @@
       <w:r>
         <w:t xml:space="preserve"> </w:t>
       </w:r>
+      <w:hyperlink r:id="rId68">
+        <w:r>
+          <w:rPr>
+            <w:rStyle w:val="Hyperlink"/>
+          </w:rPr>
+          <w:t xml:space="preserve">Alpine Linux</w:t>
+        </w:r>
+      </w:hyperlink>
+      <w:r>
+        <w:t xml:space="preserve">,</w:t>
+      </w:r>
+      <w:r>
+        <w:t xml:space="preserve"> </w:t>
+      </w:r>
+      <w:hyperlink r:id="rId69">
+        <w:r>
+          <w:rPr>
+            <w:rStyle w:val="Hyperlink"/>
+          </w:rPr>
+          <w:t xml:space="preserve">Amazon ACM</w:t>
+        </w:r>
+      </w:hyperlink>
+      <w:r>
+        <w:t xml:space="preserve">,</w:t>
+      </w:r>
+      <w:r>
+        <w:t xml:space="preserve"> </w:t>
+      </w:r>
+      <w:hyperlink r:id="rId70">
+        <w:r>
+          <w:rPr>
+            <w:rStyle w:val="Hyperlink"/>
+          </w:rPr>
+          <w:t xml:space="preserve">Amazon CloudFront</w:t>
+        </w:r>
+      </w:hyperlink>
+      <w:r>
+        <w:t xml:space="preserve">,</w:t>
+      </w:r>
+      <w:r>
+        <w:t xml:space="preserve"> </w:t>
+      </w:r>
+      <w:hyperlink r:id="rId71">
+        <w:r>
+          <w:rPr>
+            <w:rStyle w:val="Hyperlink"/>
+          </w:rPr>
+          <w:t xml:space="preserve">Amazon EC2</w:t>
+        </w:r>
+      </w:hyperlink>
+      <w:r>
+        <w:t xml:space="preserve">,</w:t>
+      </w:r>
+      <w:r>
+        <w:t xml:space="preserve"> </w:t>
+      </w:r>
+      <w:hyperlink r:id="rId40">
+        <w:r>
+          <w:rPr>
+            <w:rStyle w:val="Hyperlink"/>
+          </w:rPr>
+          <w:t xml:space="preserve">Amazon ECS</w:t>
+        </w:r>
+      </w:hyperlink>
+      <w:r>
+        <w:t xml:space="preserve">,</w:t>
+      </w:r>
+      <w:r>
+        <w:t xml:space="preserve"> </w:t>
+      </w:r>
+      <w:hyperlink r:id="rId40">
+        <w:r>
+          <w:rPr>
+            <w:rStyle w:val="Hyperlink"/>
+          </w:rPr>
+          <w:t xml:space="preserve">Amazon ECS</w:t>
+        </w:r>
+      </w:hyperlink>
+      <w:r>
+        <w:t xml:space="preserve">,</w:t>
+      </w:r>
+      <w:r>
+        <w:t xml:space="preserve"> </w:t>
+      </w:r>
+      <w:hyperlink r:id="rId72">
+        <w:r>
+          <w:rPr>
+            <w:rStyle w:val="Hyperlink"/>
+          </w:rPr>
+          <w:t xml:space="preserve">Amazon IAM</w:t>
+        </w:r>
+      </w:hyperlink>
+      <w:r>
+        <w:t xml:space="preserve">,</w:t>
+      </w:r>
+      <w:r>
+        <w:t xml:space="preserve"> </w:t>
+      </w:r>
+      <w:hyperlink r:id="rId73">
+        <w:r>
+          <w:rPr>
+            <w:rStyle w:val="Hyperlink"/>
+          </w:rPr>
+          <w:t xml:space="preserve">Amazon Linux</w:t>
+        </w:r>
+      </w:hyperlink>
+      <w:r>
+        <w:t xml:space="preserve">,</w:t>
+      </w:r>
+      <w:r>
+        <w:t xml:space="preserve"> </w:t>
+      </w:r>
+      <w:hyperlink r:id="rId74">
+        <w:r>
+          <w:rPr>
+            <w:rStyle w:val="Hyperlink"/>
+          </w:rPr>
+          <w:t xml:space="preserve">Amazon Route 53</w:t>
+        </w:r>
+      </w:hyperlink>
+      <w:r>
+        <w:t xml:space="preserve">,</w:t>
+      </w:r>
+      <w:r>
+        <w:t xml:space="preserve"> </w:t>
+      </w:r>
+      <w:hyperlink r:id="rId75">
+        <w:r>
+          <w:rPr>
+            <w:rStyle w:val="Hyperlink"/>
+          </w:rPr>
+          <w:t xml:space="preserve">Amazon S3</w:t>
+        </w:r>
+      </w:hyperlink>
+      <w:r>
+        <w:t xml:space="preserve">,</w:t>
+      </w:r>
+      <w:r>
+        <w:t xml:space="preserve"> </w:t>
+      </w:r>
       <w:hyperlink r:id="rId67">
         <w:r>
           <w:rPr>
             <w:rStyle w:val="Hyperlink"/>
           </w:rPr>
-          <w:t xml:space="preserve">Alpine Linux</w:t>
-        </w:r>
-      </w:hyperlink>
-      <w:r>
-        <w:t xml:space="preserve">,</w:t>
-      </w:r>
-      <w:r>
-        <w:t xml:space="preserve"> </w:t>
-      </w:r>
-      <w:hyperlink r:id="rId68">
-        <w:r>
-          <w:rPr>
-            <w:rStyle w:val="Hyperlink"/>
-          </w:rPr>
-          <w:t xml:space="preserve">Amazon ACM</w:t>
-        </w:r>
-      </w:hyperlink>
-      <w:r>
-        <w:t xml:space="preserve">,</w:t>
-      </w:r>
-      <w:r>
-        <w:t xml:space="preserve"> </w:t>
-      </w:r>
-      <w:hyperlink r:id="rId69">
-        <w:r>
-          <w:rPr>
-            <w:rStyle w:val="Hyperlink"/>
-          </w:rPr>
-          <w:t xml:space="preserve">Amazon CloudFront</w:t>
-        </w:r>
-      </w:hyperlink>
-      <w:r>
-        <w:t xml:space="preserve">,</w:t>
-      </w:r>
-      <w:r>
-        <w:t xml:space="preserve"> </w:t>
-      </w:r>
-      <w:hyperlink r:id="rId70">
-        <w:r>
-          <w:rPr>
-            <w:rStyle w:val="Hyperlink"/>
-          </w:rPr>
-          <w:t xml:space="preserve">Amazon EC2</w:t>
+          <w:t xml:space="preserve">Amazon Web Services</w:t>
+        </w:r>
+      </w:hyperlink>
+      <w:r>
+        <w:t xml:space="preserve">,</w:t>
+      </w:r>
+      <w:r>
+        <w:t xml:space="preserve"> </w:t>
+      </w:r>
+      <w:hyperlink r:id="rId76">
+        <w:r>
+          <w:rPr>
+            <w:rStyle w:val="Hyperlink"/>
+          </w:rPr>
+          <w:t xml:space="preserve">Ansible</w:t>
+        </w:r>
+      </w:hyperlink>
+      <w:r>
+        <w:t xml:space="preserve">,</w:t>
+      </w:r>
+      <w:r>
+        <w:t xml:space="preserve"> </w:t>
+      </w:r>
+      <w:hyperlink r:id="rId24">
+        <w:r>
+          <w:rPr>
+            <w:rStyle w:val="Hyperlink"/>
+          </w:rPr>
+          <w:t xml:space="preserve">Artifactory</w:t>
+        </w:r>
+      </w:hyperlink>
+      <w:r>
+        <w:t xml:space="preserve">,</w:t>
+      </w:r>
+      <w:r>
+        <w:t xml:space="preserve"> </w:t>
+      </w:r>
+      <w:hyperlink r:id="rId77">
+        <w:r>
+          <w:rPr>
+            <w:rStyle w:val="Hyperlink"/>
+          </w:rPr>
+          <w:t xml:space="preserve">Bash</w:t>
+        </w:r>
+      </w:hyperlink>
+      <w:r>
+        <w:t xml:space="preserve">,</w:t>
+      </w:r>
+      <w:r>
+        <w:t xml:space="preserve"> </w:t>
+      </w:r>
+      <w:hyperlink r:id="rId77">
+        <w:r>
+          <w:rPr>
+            <w:rStyle w:val="Hyperlink"/>
+          </w:rPr>
+          <w:t xml:space="preserve">Bash</w:t>
+        </w:r>
+      </w:hyperlink>
+      <w:r>
+        <w:t xml:space="preserve">,</w:t>
+      </w:r>
+      <w:r>
+        <w:t xml:space="preserve"> </w:t>
+      </w:r>
+      <w:hyperlink r:id="rId31">
+        <w:r>
+          <w:rPr>
+            <w:rStyle w:val="Hyperlink"/>
+          </w:rPr>
+          <w:t xml:space="preserve">CIS</w:t>
+        </w:r>
+      </w:hyperlink>
+      <w:r>
+        <w:t xml:space="preserve">,</w:t>
+      </w:r>
+      <w:r>
+        <w:t xml:space="preserve"> </w:t>
+      </w:r>
+      <w:hyperlink r:id="rId78">
+        <w:r>
+          <w:rPr>
+            <w:rStyle w:val="Hyperlink"/>
+          </w:rPr>
+          <w:t xml:space="preserve">CentOS</w:t>
+        </w:r>
+      </w:hyperlink>
+      <w:r>
+        <w:t xml:space="preserve">,</w:t>
+      </w:r>
+      <w:r>
+        <w:t xml:space="preserve"> </w:t>
+      </w:r>
+      <w:hyperlink r:id="rId78">
+        <w:r>
+          <w:rPr>
+            <w:rStyle w:val="Hyperlink"/>
+          </w:rPr>
+          <w:t xml:space="preserve">CentOS</w:t>
+        </w:r>
+      </w:hyperlink>
+      <w:r>
+        <w:t xml:space="preserve">,</w:t>
+      </w:r>
+      <w:r>
+        <w:t xml:space="preserve"> </w:t>
+      </w:r>
+      <w:hyperlink r:id="rId35">
+        <w:r>
+          <w:rPr>
+            <w:rStyle w:val="Hyperlink"/>
+          </w:rPr>
+          <w:t xml:space="preserve">Docker</w:t>
+        </w:r>
+      </w:hyperlink>
+      <w:r>
+        <w:t xml:space="preserve">,</w:t>
+      </w:r>
+      <w:r>
+        <w:t xml:space="preserve"> </w:t>
+      </w:r>
+      <w:hyperlink r:id="rId79">
+        <w:r>
+          <w:rPr>
+            <w:rStyle w:val="Hyperlink"/>
+          </w:rPr>
+          <w:t xml:space="preserve">EC2 Image Builder</w:t>
         </w:r>
       </w:hyperlink>
       <w:r>
@@ -1448,230 +1672,6 @@
           <w:rPr>
             <w:rStyle w:val="Hyperlink"/>
           </w:rPr>
-          <w:t xml:space="preserve">Amazon ECS</w:t>
-        </w:r>
-      </w:hyperlink>
-      <w:r>
-        <w:t xml:space="preserve">,</w:t>
-      </w:r>
-      <w:r>
-        <w:t xml:space="preserve"> </w:t>
-      </w:r>
-      <w:hyperlink r:id="rId40">
-        <w:r>
-          <w:rPr>
-            <w:rStyle w:val="Hyperlink"/>
-          </w:rPr>
-          <w:t xml:space="preserve">Amazon ECS</w:t>
-        </w:r>
-      </w:hyperlink>
-      <w:r>
-        <w:t xml:space="preserve">,</w:t>
-      </w:r>
-      <w:r>
-        <w:t xml:space="preserve"> </w:t>
-      </w:r>
-      <w:hyperlink r:id="rId71">
-        <w:r>
-          <w:rPr>
-            <w:rStyle w:val="Hyperlink"/>
-          </w:rPr>
-          <w:t xml:space="preserve">Amazon IAM</w:t>
-        </w:r>
-      </w:hyperlink>
-      <w:r>
-        <w:t xml:space="preserve">,</w:t>
-      </w:r>
-      <w:r>
-        <w:t xml:space="preserve"> </w:t>
-      </w:r>
-      <w:hyperlink r:id="rId72">
-        <w:r>
-          <w:rPr>
-            <w:rStyle w:val="Hyperlink"/>
-          </w:rPr>
-          <w:t xml:space="preserve">Amazon Linux</w:t>
-        </w:r>
-      </w:hyperlink>
-      <w:r>
-        <w:t xml:space="preserve">,</w:t>
-      </w:r>
-      <w:r>
-        <w:t xml:space="preserve"> </w:t>
-      </w:r>
-      <w:hyperlink r:id="rId73">
-        <w:r>
-          <w:rPr>
-            <w:rStyle w:val="Hyperlink"/>
-          </w:rPr>
-          <w:t xml:space="preserve">Amazon Route 53</w:t>
-        </w:r>
-      </w:hyperlink>
-      <w:r>
-        <w:t xml:space="preserve">,</w:t>
-      </w:r>
-      <w:r>
-        <w:t xml:space="preserve"> </w:t>
-      </w:r>
-      <w:hyperlink r:id="rId74">
-        <w:r>
-          <w:rPr>
-            <w:rStyle w:val="Hyperlink"/>
-          </w:rPr>
-          <w:t xml:space="preserve">Amazon S3</w:t>
-        </w:r>
-      </w:hyperlink>
-      <w:r>
-        <w:t xml:space="preserve">,</w:t>
-      </w:r>
-      <w:r>
-        <w:t xml:space="preserve"> </w:t>
-      </w:r>
-      <w:hyperlink r:id="rId66">
-        <w:r>
-          <w:rPr>
-            <w:rStyle w:val="Hyperlink"/>
-          </w:rPr>
-          <w:t xml:space="preserve">Amazon Web Services</w:t>
-        </w:r>
-      </w:hyperlink>
-      <w:r>
-        <w:t xml:space="preserve">,</w:t>
-      </w:r>
-      <w:r>
-        <w:t xml:space="preserve"> </w:t>
-      </w:r>
-      <w:hyperlink r:id="rId75">
-        <w:r>
-          <w:rPr>
-            <w:rStyle w:val="Hyperlink"/>
-          </w:rPr>
-          <w:t xml:space="preserve">Ansible</w:t>
-        </w:r>
-      </w:hyperlink>
-      <w:r>
-        <w:t xml:space="preserve">,</w:t>
-      </w:r>
-      <w:r>
-        <w:t xml:space="preserve"> </w:t>
-      </w:r>
-      <w:hyperlink r:id="rId24">
-        <w:r>
-          <w:rPr>
-            <w:rStyle w:val="Hyperlink"/>
-          </w:rPr>
-          <w:t xml:space="preserve">Artifactory</w:t>
-        </w:r>
-      </w:hyperlink>
-      <w:r>
-        <w:t xml:space="preserve">,</w:t>
-      </w:r>
-      <w:r>
-        <w:t xml:space="preserve"> </w:t>
-      </w:r>
-      <w:hyperlink r:id="rId76">
-        <w:r>
-          <w:rPr>
-            <w:rStyle w:val="Hyperlink"/>
-          </w:rPr>
-          <w:t xml:space="preserve">Bash</w:t>
-        </w:r>
-      </w:hyperlink>
-      <w:r>
-        <w:t xml:space="preserve">,</w:t>
-      </w:r>
-      <w:r>
-        <w:t xml:space="preserve"> </w:t>
-      </w:r>
-      <w:hyperlink r:id="rId76">
-        <w:r>
-          <w:rPr>
-            <w:rStyle w:val="Hyperlink"/>
-          </w:rPr>
-          <w:t xml:space="preserve">Bash</w:t>
-        </w:r>
-      </w:hyperlink>
-      <w:r>
-        <w:t xml:space="preserve">,</w:t>
-      </w:r>
-      <w:r>
-        <w:t xml:space="preserve"> </w:t>
-      </w:r>
-      <w:hyperlink r:id="rId31">
-        <w:r>
-          <w:rPr>
-            <w:rStyle w:val="Hyperlink"/>
-          </w:rPr>
-          <w:t xml:space="preserve">CIS</w:t>
-        </w:r>
-      </w:hyperlink>
-      <w:r>
-        <w:t xml:space="preserve">,</w:t>
-      </w:r>
-      <w:r>
-        <w:t xml:space="preserve"> </w:t>
-      </w:r>
-      <w:hyperlink r:id="rId77">
-        <w:r>
-          <w:rPr>
-            <w:rStyle w:val="Hyperlink"/>
-          </w:rPr>
-          <w:t xml:space="preserve">CentOS</w:t>
-        </w:r>
-      </w:hyperlink>
-      <w:r>
-        <w:t xml:space="preserve">,</w:t>
-      </w:r>
-      <w:r>
-        <w:t xml:space="preserve"> </w:t>
-      </w:r>
-      <w:hyperlink r:id="rId77">
-        <w:r>
-          <w:rPr>
-            <w:rStyle w:val="Hyperlink"/>
-          </w:rPr>
-          <w:t xml:space="preserve">CentOS</w:t>
-        </w:r>
-      </w:hyperlink>
-      <w:r>
-        <w:t xml:space="preserve">,</w:t>
-      </w:r>
-      <w:r>
-        <w:t xml:space="preserve"> </w:t>
-      </w:r>
-      <w:hyperlink r:id="rId35">
-        <w:r>
-          <w:rPr>
-            <w:rStyle w:val="Hyperlink"/>
-          </w:rPr>
-          <w:t xml:space="preserve">Docker</w:t>
-        </w:r>
-      </w:hyperlink>
-      <w:r>
-        <w:t xml:space="preserve">,</w:t>
-      </w:r>
-      <w:r>
-        <w:t xml:space="preserve"> </w:t>
-      </w:r>
-      <w:hyperlink r:id="rId78">
-        <w:r>
-          <w:rPr>
-            <w:rStyle w:val="Hyperlink"/>
-          </w:rPr>
-          <w:t xml:space="preserve">EC2 Image Builder</w:t>
-        </w:r>
-      </w:hyperlink>
-      <w:r>
-        <w:t xml:space="preserve">,</w:t>
-      </w:r>
-      <w:r>
-        <w:t xml:space="preserve"> </w:t>
-      </w:r>
-      <w:hyperlink r:id="rId40">
-        <w:r>
-          <w:rPr>
-            <w:rStyle w:val="Hyperlink"/>
-          </w:rPr>
           <w:t xml:space="preserve">Elastic Container Service</w:t>
         </w:r>
       </w:hyperlink>
@@ -1681,7 +1681,7 @@
       <w:r>
         <w:t xml:space="preserve"> </w:t>
       </w:r>
-      <w:hyperlink r:id="rId79">
+      <w:hyperlink r:id="rId80">
         <w:r>
           <w:rPr>
             <w:rStyle w:val="Hyperlink"/>
@@ -1723,7 +1723,7 @@
       <w:r>
         <w:t xml:space="preserve"> </w:t>
       </w:r>
-      <w:hyperlink r:id="rId80">
+      <w:hyperlink r:id="rId81">
         <w:r>
           <w:rPr>
             <w:rStyle w:val="Hyperlink"/>
@@ -1737,7 +1737,7 @@
       <w:r>
         <w:t xml:space="preserve"> </w:t>
       </w:r>
-      <w:hyperlink r:id="rId81">
+      <w:hyperlink r:id="rId82">
         <w:r>
           <w:rPr>
             <w:rStyle w:val="Hyperlink"/>
@@ -1751,7 +1751,7 @@
       <w:r>
         <w:t xml:space="preserve"> </w:t>
       </w:r>
-      <w:hyperlink r:id="rId82">
+      <w:hyperlink r:id="rId83">
         <w:r>
           <w:rPr>
             <w:rStyle w:val="Hyperlink"/>
@@ -1765,7 +1765,7 @@
       <w:r>
         <w:t xml:space="preserve"> </w:t>
       </w:r>
-      <w:hyperlink r:id="rId83">
+      <w:hyperlink r:id="rId84">
         <w:r>
           <w:rPr>
             <w:rStyle w:val="Hyperlink"/>
@@ -1779,7 +1779,7 @@
       <w:r>
         <w:t xml:space="preserve"> </w:t>
       </w:r>
-      <w:hyperlink r:id="rId84">
+      <w:hyperlink r:id="rId85">
         <w:r>
           <w:rPr>
             <w:rStyle w:val="Hyperlink"/>
@@ -1810,7 +1810,7 @@
       <w:r>
         <w:t xml:space="preserve"> </w:t>
       </w:r>
-      <w:hyperlink r:id="rId85">
+      <w:hyperlink r:id="rId86">
         <w:r>
           <w:rPr>
             <w:rStyle w:val="Hyperlink"/>
@@ -1824,7 +1824,7 @@
       <w:r>
         <w:t xml:space="preserve"> </w:t>
       </w:r>
-      <w:hyperlink r:id="rId86">
+      <w:hyperlink r:id="rId87">
         <w:r>
           <w:rPr>
             <w:rStyle w:val="Hyperlink"/>
@@ -1866,7 +1866,7 @@
       <w:r>
         <w:t xml:space="preserve"> </w:t>
       </w:r>
-      <w:hyperlink r:id="rId87">
+      <w:hyperlink r:id="rId88">
         <w:r>
           <w:rPr>
             <w:rStyle w:val="Hyperlink"/>
@@ -1880,7 +1880,7 @@
       <w:r>
         <w:t xml:space="preserve"> </w:t>
       </w:r>
-      <w:hyperlink r:id="rId88">
+      <w:hyperlink r:id="rId89">
         <w:r>
           <w:rPr>
             <w:rStyle w:val="Hyperlink"/>
@@ -1892,8 +1892,8 @@
         <w:t xml:space="preserve">, automation, cloud computing, cloud configuration security, collaboration, communication, computer science, database, deployment, devops, innovation, linux, multi-platform development, operational reliability, performance, platform, scalability, scaling, scripting, technical, troubleshooting, virtualization.</w:t>
       </w:r>
     </w:p>
-    <w:bookmarkEnd w:id="89"/>
-    <w:bookmarkStart w:id="91" w:name="education"/>
+    <w:bookmarkEnd w:id="90"/>
+    <w:bookmarkStart w:id="92" w:name="education"/>
     <w:p>
       <w:pPr>
         <w:pStyle w:val="Heading2"/>
@@ -1960,7 +1960,7 @@
       <w:r>
         <w:t xml:space="preserve"> </w:t>
       </w:r>
-      <w:hyperlink r:id="rId90">
+      <w:hyperlink r:id="rId91">
         <w:r>
           <w:rPr>
             <w:rStyle w:val="Hyperlink"/>
@@ -2012,8 +2012,8 @@
         <w:t xml:space="preserve">GPA.</w:t>
       </w:r>
     </w:p>
-    <w:bookmarkEnd w:id="91"/>
     <w:bookmarkEnd w:id="92"/>
+    <w:bookmarkEnd w:id="93"/>
     <w:sectPr>
       <w:pgSz w:h="15840" w:w="12240"/>
       <w:pgMar w:bottom="1440" w:footer="720" w:gutter="0" w:header="720" w:left="1440" w:right="1440" w:top="1440"/>

</xml_diff>

<commit_message>
Ran the résumés through ATS validators to tighten them up.
</commit_message>
<xml_diff>
--- a/resumes/ryanparman-cloud-devops-sre.ats.docx
+++ b/resumes/ryanparman-cloud-devops-sre.ats.docx
@@ -2,14 +2,27 @@
 <file path=word/document.xml><?xml version="1.0" encoding="utf-8"?>
 <w:document xmlns:w="http://schemas.openxmlformats.org/wordprocessingml/2006/main" xmlns:m="http://schemas.openxmlformats.org/officeDocument/2006/math" xmlns:r="http://schemas.openxmlformats.org/officeDocument/2006/relationships" xmlns:o="urn:schemas-microsoft-com:office:office" xmlns:v="urn:schemas-microsoft-com:vml" xmlns:w10="urn:schemas-microsoft-com:office:word" xmlns:a="http://schemas.openxmlformats.org/drawingml/2006/main" xmlns:pic="http://schemas.openxmlformats.org/drawingml/2006/picture" xmlns:wp="http://schemas.openxmlformats.org/drawingml/2006/wordprocessingDrawing">
   <w:body>
-    <w:bookmarkStart w:id="93" w:name="ryan-parman"/>
+    <w:bookmarkStart w:id="92" w:name="ryan-parman--jobsryanparmancom"/>
     <w:p>
       <w:pPr>
         <w:pStyle w:val="Heading1"/>
       </w:pPr>
       <w:r>
-        <w:t xml:space="preserve">Ryan Parman</w:t>
-      </w:r>
+        <w:t xml:space="preserve">Ryan Parman •</w:t>
+      </w:r>
+      <w:r>
+        <w:t xml:space="preserve"> </w:t>
+      </w:r>
+      <w:hyperlink r:id="rId20">
+        <w:hyperlink r:id="rId20">
+          <w:r>
+            <w:rPr>
+              <w:rStyle w:val="Hyperlink"/>
+            </w:rPr>
+            <w:t xml:space="preserve">jobs@ryanparman.com</w:t>
+          </w:r>
+        </w:hyperlink>
+      </w:hyperlink>
     </w:p>
     <w:p>
       <w:pPr>
@@ -38,42 +51,92 @@
         <w:t xml:space="preserve"> </w:t>
       </w:r>
       <w:r>
-        <w:t xml:space="preserve">This copy of my résumé is optimized for ATS (Applicant Tracking System) compatibility. Follow one of the links above for one that is intended for interviewers.</w:t>
-      </w:r>
-    </w:p>
-    <w:bookmarkStart w:id="20" w:name="summary"/>
+        <w:t xml:space="preserve">This résumé is optimized for</w:t>
+      </w:r>
+      <w:r>
+        <w:t xml:space="preserve"> </w:t>
+      </w:r>
+      <w:r>
+        <w:rPr>
+          <w:i/>
+          <w:iCs/>
+        </w:rPr>
+        <w:t xml:space="preserve">Applicant Tracking Systems</w:t>
+      </w:r>
+      <w:r>
+        <w:t xml:space="preserve">.</w:t>
+      </w:r>
+      <w:r>
+        <w:t xml:space="preserve"> </w:t>
+      </w:r>
+      <w:r>
+        <w:rPr>
+          <w:b/>
+          <w:bCs/>
+        </w:rPr>
+        <w:t xml:space="preserve">For interviewers:</w:t>
+      </w:r>
+      <w:r>
+        <w:t xml:space="preserve"> </w:t>
+      </w:r>
+      <w:hyperlink r:id="rId21">
+        <w:r>
+          <w:rPr>
+            <w:rStyle w:val="Hyperlink"/>
+          </w:rPr>
+          <w:t xml:space="preserve">Web</w:t>
+        </w:r>
+      </w:hyperlink>
+      <w:r>
+        <w:t xml:space="preserve"> </w:t>
+      </w:r>
+      <w:r>
+        <w:t xml:space="preserve">•</w:t>
+      </w:r>
+      <w:r>
+        <w:t xml:space="preserve"> </w:t>
+      </w:r>
+      <w:hyperlink r:id="rId22">
+        <w:r>
+          <w:rPr>
+            <w:rStyle w:val="Hyperlink"/>
+          </w:rPr>
+          <w:t xml:space="preserve">PDF</w:t>
+        </w:r>
+      </w:hyperlink>
+      <w:r>
+        <w:t xml:space="preserve"> </w:t>
+      </w:r>
+      <w:r>
+        <w:t xml:space="preserve">•</w:t>
+      </w:r>
+      <w:r>
+        <w:t xml:space="preserve"> </w:t>
+      </w:r>
+      <w:hyperlink r:id="rId23">
+        <w:r>
+          <w:rPr>
+            <w:rStyle w:val="Hyperlink"/>
+          </w:rPr>
+          <w:t xml:space="preserve">Word</w:t>
+        </w:r>
+      </w:hyperlink>
+    </w:p>
+    <w:bookmarkStart w:id="65" w:name="work-experience"/>
     <w:p>
       <w:pPr>
         <w:pStyle w:val="Heading2"/>
       </w:pPr>
       <w:r>
-        <w:t xml:space="preserve">Summary</w:t>
-      </w:r>
-    </w:p>
-    <w:p>
-      <w:pPr>
-        <w:pStyle w:val="FirstParagraph"/>
-      </w:pPr>
-      <w:r>
-        <w:t xml:space="preserve">Ryan Parman is a cloud-native engineering leader with over 25 years of experience, who specializes in technical leadership, software development, site reliability engineering, and cybersecurity for the modern web. A seasoned problem-solver who excels at listening, adapting, and driving continuous improvement. Committed to delivering exceptional work, building impactful solutions, and elevating team performance.</w:t>
-      </w:r>
-    </w:p>
-    <w:bookmarkEnd w:id="20"/>
-    <w:bookmarkStart w:id="60" w:name="work-experience"/>
-    <w:p>
-      <w:pPr>
-        <w:pStyle w:val="Heading2"/>
-      </w:pPr>
-      <w:r>
         <w:t xml:space="preserve">Work Experience</w:t>
       </w:r>
     </w:p>
-    <w:bookmarkStart w:id="46" w:name="Xf1ca04f93ae92722b2d43ad420b5bb917dd645c"/>
+    <w:bookmarkStart w:id="51" w:name="Xf1ca04f93ae92722b2d43ad420b5bb917dd645c"/>
     <w:p>
       <w:pPr>
         <w:pStyle w:val="Heading3"/>
       </w:pPr>
-      <w:hyperlink r:id="rId21">
+      <w:hyperlink r:id="rId24">
         <w:r>
           <w:rPr>
             <w:rStyle w:val="Hyperlink"/>
@@ -88,7 +151,7 @@
         <w:t xml:space="preserve">— Remote (since COVID), previously Seattle, WA</w:t>
       </w:r>
     </w:p>
-    <w:bookmarkStart w:id="22" w:name="X4119845590a1ada047e7288f5e7d97797050d61"/>
+    <w:bookmarkStart w:id="25" w:name="X4119845590a1ada047e7288f5e7d97797050d61"/>
     <w:p>
       <w:pPr>
         <w:pStyle w:val="Heading4"/>
@@ -99,39 +162,42 @@
     </w:p>
     <w:p>
       <w:pPr>
+        <w:pStyle w:val="Compact"/>
         <w:numPr>
           <w:ilvl w:val="0"/>
           <w:numId w:val="1001"/>
         </w:numPr>
       </w:pPr>
       <w:r>
-        <w:t xml:space="preserve">Assumed a role influencing the technical direction of the entire organization. Ensured a focus on real-world, actionable feedback and provided strategic direction aligned with practical needs.</w:t>
-      </w:r>
-    </w:p>
-    <w:p>
-      <w:pPr>
+        <w:t xml:space="preserve">Joined a team whose mission was to provide guidance and support in the cloud journey of the entire organization.</w:t>
+      </w:r>
+    </w:p>
+    <w:p>
+      <w:pPr>
+        <w:pStyle w:val="Compact"/>
         <w:numPr>
           <w:ilvl w:val="0"/>
           <w:numId w:val="1001"/>
         </w:numPr>
       </w:pPr>
       <w:r>
-        <w:t xml:space="preserve">Continued to be involved in the oversight and direction of our AWS stack, security, guardrails, and more.</w:t>
-      </w:r>
-    </w:p>
-    <w:p>
-      <w:pPr>
+        <w:t xml:space="preserve">Proposed best practices, guardrails, and security measures to ensure a secure and efficient cloud environment.</w:t>
+      </w:r>
+    </w:p>
+    <w:p>
+      <w:pPr>
+        <w:pStyle w:val="Compact"/>
         <w:numPr>
           <w:ilvl w:val="0"/>
           <w:numId w:val="1001"/>
         </w:numPr>
       </w:pPr>
       <w:r>
-        <w:t xml:space="preserve">Identified opportunities to extend the security measures and guardrails developed for AWS to other cloud platforms.</w:t>
-      </w:r>
-    </w:p>
-    <w:bookmarkEnd w:id="22"/>
-    <w:bookmarkStart w:id="33" w:name="X4cbec74ef50d2bac18d76b486d664134b376b29"/>
+        <w:t xml:space="preserve">Identified opportunities to extend the security measures and guardrails devised for AWS to other cloud platforms.</w:t>
+      </w:r>
+    </w:p>
+    <w:bookmarkEnd w:id="25"/>
+    <w:bookmarkStart w:id="35" w:name="X4cbec74ef50d2bac18d76b486d664134b376b29"/>
     <w:p>
       <w:pPr>
         <w:pStyle w:val="Heading4"/>
@@ -142,267 +208,204 @@
     </w:p>
     <w:p>
       <w:pPr>
+        <w:pStyle w:val="Compact"/>
         <w:numPr>
           <w:ilvl w:val="0"/>
           <w:numId w:val="1002"/>
         </w:numPr>
       </w:pPr>
       <w:r>
-        <w:t xml:space="preserve">Transitioned from Engineering Manager to a strategic technical leadership role.</w:t>
-      </w:r>
-    </w:p>
-    <w:p>
-      <w:pPr>
+        <w:t xml:space="preserve">Partnered with Enterprise Architecture and</w:t>
+      </w:r>
+      <w:r>
+        <w:t xml:space="preserve"> </w:t>
+      </w:r>
+      <w:hyperlink r:id="rId26">
+        <w:r>
+          <w:rPr>
+            <w:rStyle w:val="Hyperlink"/>
+          </w:rPr>
+          <w:t xml:space="preserve">AWS Professional Services</w:t>
+        </w:r>
+      </w:hyperlink>
+      <w:r>
+        <w:t xml:space="preserve"> </w:t>
+      </w:r>
+      <w:r>
+        <w:t xml:space="preserve">to deploy</w:t>
+      </w:r>
+      <w:r>
+        <w:t xml:space="preserve"> </w:t>
+      </w:r>
+      <w:hyperlink r:id="rId27">
+        <w:r>
+          <w:rPr>
+            <w:rStyle w:val="Hyperlink"/>
+          </w:rPr>
+          <w:t xml:space="preserve">Control Tower</w:t>
+        </w:r>
+      </w:hyperlink>
+      <w:r>
+        <w:t xml:space="preserve"> </w:t>
+      </w:r>
+      <w:r>
+        <w:t xml:space="preserve">and</w:t>
+      </w:r>
+      <w:r>
+        <w:t xml:space="preserve"> </w:t>
+      </w:r>
+      <w:hyperlink r:id="rId28">
+        <w:r>
+          <w:rPr>
+            <w:rStyle w:val="Hyperlink"/>
+          </w:rPr>
+          <w:t xml:space="preserve">Identity Center</w:t>
+        </w:r>
+      </w:hyperlink>
+      <w:r>
+        <w:t xml:space="preserve">, resulting in lowered costs and increased control over account guardrails.</w:t>
+      </w:r>
+    </w:p>
+    <w:p>
+      <w:pPr>
+        <w:pStyle w:val="Compact"/>
         <w:numPr>
           <w:ilvl w:val="0"/>
           <w:numId w:val="1002"/>
         </w:numPr>
       </w:pPr>
       <w:r>
-        <w:t xml:space="preserve">Either directly or collaboratively designed and maintained</w:t>
-      </w:r>
-      <w:r>
-        <w:t xml:space="preserve"> </w:t>
-      </w:r>
-      <w:hyperlink r:id="rId23">
-        <w:r>
-          <w:rPr>
-            <w:rStyle w:val="Hyperlink"/>
-          </w:rPr>
-          <w:t xml:space="preserve">AWS Control Tower</w:t>
-        </w:r>
-      </w:hyperlink>
-      <w:r>
-        <w:t xml:space="preserve">,</w:t>
-      </w:r>
-      <w:r>
-        <w:t xml:space="preserve"> </w:t>
-      </w:r>
-      <w:hyperlink r:id="rId24">
-        <w:r>
-          <w:rPr>
-            <w:rStyle w:val="Hyperlink"/>
-          </w:rPr>
-          <w:t xml:space="preserve">Artifactory</w:t>
-        </w:r>
-      </w:hyperlink>
-      <w:r>
-        <w:t xml:space="preserve">,</w:t>
-      </w:r>
-      <w:r>
-        <w:t xml:space="preserve"> </w:t>
-      </w:r>
-      <w:hyperlink r:id="rId25">
-        <w:r>
-          <w:rPr>
-            <w:rStyle w:val="Hyperlink"/>
-          </w:rPr>
-          <w:t xml:space="preserve">GitHub Enterprise</w:t>
-        </w:r>
-      </w:hyperlink>
-      <w:r>
-        <w:t xml:space="preserve">,</w:t>
-      </w:r>
-      <w:r>
-        <w:t xml:space="preserve"> </w:t>
-      </w:r>
-      <w:hyperlink r:id="rId26">
-        <w:r>
-          <w:rPr>
-            <w:rStyle w:val="Hyperlink"/>
-          </w:rPr>
-          <w:t xml:space="preserve">GitHub Actions</w:t>
-        </w:r>
-      </w:hyperlink>
-      <w:r>
-        <w:t xml:space="preserve">,</w:t>
-      </w:r>
-      <w:r>
-        <w:t xml:space="preserve"> </w:t>
-      </w:r>
-      <w:hyperlink r:id="rId27">
-        <w:r>
-          <w:rPr>
-            <w:rStyle w:val="Hyperlink"/>
-          </w:rPr>
-          <w:t xml:space="preserve">CircleCI</w:t>
-        </w:r>
-      </w:hyperlink>
-      <w:r>
-        <w:t xml:space="preserve">,</w:t>
-      </w:r>
-      <w:r>
-        <w:t xml:space="preserve"> </w:t>
-      </w:r>
-      <w:hyperlink r:id="rId28">
-        <w:r>
-          <w:rPr>
-            <w:rStyle w:val="Hyperlink"/>
-          </w:rPr>
-          <w:t xml:space="preserve">Jenkins</w:t>
-        </w:r>
-      </w:hyperlink>
-      <w:r>
-        <w:t xml:space="preserve">, and more.</w:t>
-      </w:r>
-    </w:p>
-    <w:p>
-      <w:pPr>
+        <w:t xml:space="preserve">Managed the Base</w:t>
+      </w:r>
+      <w:r>
+        <w:t xml:space="preserve"> </w:t>
+      </w:r>
+      <w:hyperlink r:id="rId29">
+        <w:r>
+          <w:rPr>
+            <w:rStyle w:val="Hyperlink"/>
+          </w:rPr>
+          <w:t xml:space="preserve">AMI</w:t>
+        </w:r>
+      </w:hyperlink>
+      <w:r>
+        <w:t xml:space="preserve"> </w:t>
+      </w:r>
+      <w:r>
+        <w:t xml:space="preserve">program. Leveraged insights from</w:t>
+      </w:r>
+      <w:r>
+        <w:t xml:space="preserve"> </w:t>
+      </w:r>
+      <w:hyperlink r:id="rId30">
+        <w:r>
+          <w:rPr>
+            <w:rStyle w:val="Hyperlink"/>
+          </w:rPr>
+          <w:t xml:space="preserve">CIS</w:t>
+        </w:r>
+      </w:hyperlink>
+      <w:r>
+        <w:t xml:space="preserve">, security patching, and internal needs to develop a unified build pipeline integrating best practices.</w:t>
+      </w:r>
+    </w:p>
+    <w:p>
+      <w:pPr>
+        <w:pStyle w:val="Compact"/>
         <w:numPr>
           <w:ilvl w:val="0"/>
           <w:numId w:val="1002"/>
         </w:numPr>
       </w:pPr>
       <w:r>
-        <w:t xml:space="preserve">Partnered with McGraw Hill Enterprise Architecture and</w:t>
-      </w:r>
-      <w:r>
-        <w:t xml:space="preserve"> </w:t>
-      </w:r>
-      <w:hyperlink r:id="rId29">
-        <w:r>
-          <w:rPr>
-            <w:rStyle w:val="Hyperlink"/>
-          </w:rPr>
-          <w:t xml:space="preserve">AWS Professional Services</w:t>
-        </w:r>
-      </w:hyperlink>
-      <w:r>
-        <w:t xml:space="preserve"> </w:t>
-      </w:r>
-      <w:r>
-        <w:t xml:space="preserve">to deploy</w:t>
-      </w:r>
-      <w:r>
-        <w:t xml:space="preserve"> </w:t>
-      </w:r>
-      <w:hyperlink r:id="rId23">
-        <w:r>
-          <w:rPr>
-            <w:rStyle w:val="Hyperlink"/>
-          </w:rPr>
-          <w:t xml:space="preserve">AWS Control Tower</w:t>
-        </w:r>
-      </w:hyperlink>
-      <w:r>
-        <w:t xml:space="preserve"> </w:t>
-      </w:r>
-      <w:r>
-        <w:t xml:space="preserve">and</w:t>
-      </w:r>
-      <w:r>
-        <w:t xml:space="preserve"> </w:t>
-      </w:r>
-      <w:hyperlink r:id="rId30">
-        <w:r>
-          <w:rPr>
-            <w:rStyle w:val="Hyperlink"/>
-          </w:rPr>
-          <w:t xml:space="preserve">AWS Identity Center</w:t>
-        </w:r>
-      </w:hyperlink>
-      <w:r>
-        <w:t xml:space="preserve">. Lowered costs and increased control over account guardrails.</w:t>
-      </w:r>
-    </w:p>
-    <w:p>
-      <w:pPr>
+        <w:t xml:space="preserve">Conducted comprehensive scans of</w:t>
+      </w:r>
+      <w:r>
+        <w:t xml:space="preserve"> </w:t>
+      </w:r>
+      <w:hyperlink r:id="rId31">
+        <w:r>
+          <w:rPr>
+            <w:rStyle w:val="Hyperlink"/>
+          </w:rPr>
+          <w:t xml:space="preserve">Route 53</w:t>
+        </w:r>
+      </w:hyperlink>
+      <w:r>
+        <w:t xml:space="preserve"> </w:t>
+      </w:r>
+      <w:r>
+        <w:t xml:space="preserve">to obtain a mapping of the company’s thousands of active websites. Prioritized identifying and remediating misconfigurations, rotating certificates, and increasing visibility.</w:t>
+      </w:r>
+    </w:p>
+    <w:p>
+      <w:pPr>
+        <w:pStyle w:val="Compact"/>
         <w:numPr>
           <w:ilvl w:val="0"/>
           <w:numId w:val="1002"/>
         </w:numPr>
       </w:pPr>
       <w:r>
-        <w:t xml:space="preserve">Managed the program for building and maintaining base AMIs for all of McGraw Hill. Leveraged insights from the</w:t>
-      </w:r>
-      <w:r>
-        <w:t xml:space="preserve"> </w:t>
-      </w:r>
-      <w:hyperlink r:id="rId31">
-        <w:r>
-          <w:rPr>
-            <w:rStyle w:val="Hyperlink"/>
-          </w:rPr>
-          <w:t xml:space="preserve">Center of Internet Security</w:t>
-        </w:r>
-      </w:hyperlink>
-      <w:r>
-        <w:t xml:space="preserve">, security patching, and the specific needs of internal customers to develop a unified build pipeline integrating best practices.</w:t>
-      </w:r>
-    </w:p>
-    <w:p>
-      <w:pPr>
+        <w:t xml:space="preserve">Implemented the Linux runtime environment used by self-hosted</w:t>
+      </w:r>
+      <w:r>
+        <w:t xml:space="preserve"> </w:t>
+      </w:r>
+      <w:hyperlink r:id="rId32">
+        <w:r>
+          <w:rPr>
+            <w:rStyle w:val="Hyperlink"/>
+          </w:rPr>
+          <w:t xml:space="preserve">GitHub Actions</w:t>
+        </w:r>
+      </w:hyperlink>
+      <w:r>
+        <w:t xml:space="preserve"> </w:t>
+      </w:r>
+      <w:r>
+        <w:t xml:space="preserve">runners.</w:t>
+      </w:r>
+    </w:p>
+    <w:p>
+      <w:pPr>
+        <w:pStyle w:val="Compact"/>
         <w:numPr>
           <w:ilvl w:val="0"/>
           <w:numId w:val="1002"/>
         </w:numPr>
       </w:pPr>
       <w:r>
-        <w:t xml:space="preserve">Using</w:t>
-      </w:r>
-      <w:r>
-        <w:t xml:space="preserve"> </w:t>
-      </w:r>
-      <w:hyperlink r:id="rId32">
-        <w:r>
-          <w:rPr>
-            <w:rStyle w:val="Hyperlink"/>
-          </w:rPr>
-          <w:t xml:space="preserve">AWS SDKs</w:t>
-        </w:r>
-      </w:hyperlink>
-      <w:r>
-        <w:t xml:space="preserve">, conducted comprehensive scans of Route 53 to obtain a mapping of thousands of active websites owned by McGraw Hill. Focused on identifying and remediating misconfigurations, rotating certificates, and more.</w:t>
-      </w:r>
-    </w:p>
-    <w:p>
-      <w:pPr>
+        <w:t xml:space="preserve">Spearheaded the</w:t>
+      </w:r>
+      <w:r>
+        <w:t xml:space="preserve"> </w:t>
+      </w:r>
+      <w:hyperlink r:id="rId33">
+        <w:r>
+          <w:rPr>
+            <w:rStyle w:val="Hyperlink"/>
+          </w:rPr>
+          <w:t xml:space="preserve">Artifactory</w:t>
+        </w:r>
+      </w:hyperlink>
+      <w:r>
+        <w:t xml:space="preserve"> </w:t>
+      </w:r>
+      <w:r>
+        <w:t xml:space="preserve">Rebuild project. Ran the project from inception to completion, including the majority of development. Directed effort across ~80 teams and ~300 services to complete the project.</w:t>
+      </w:r>
+    </w:p>
+    <w:p>
+      <w:pPr>
+        <w:pStyle w:val="Compact"/>
         <w:numPr>
           <w:ilvl w:val="0"/>
           <w:numId w:val="1002"/>
         </w:numPr>
       </w:pPr>
       <w:r>
-        <w:t xml:space="preserve">Co-implemented self-hosted runners for GitHub Actions. Focused on the Linux runtime environment.</w:t>
-      </w:r>
-    </w:p>
-    <w:p>
-      <w:pPr>
-        <w:numPr>
-          <w:ilvl w:val="0"/>
-          <w:numId w:val="1002"/>
-        </w:numPr>
-      </w:pPr>
-      <w:r>
-        <w:t xml:space="preserve">Rebuilt our</w:t>
-      </w:r>
-      <w:r>
-        <w:t xml:space="preserve"> </w:t>
-      </w:r>
-      <w:hyperlink r:id="rId24">
-        <w:r>
-          <w:rPr>
-            <w:rStyle w:val="Hyperlink"/>
-          </w:rPr>
-          <w:t xml:space="preserve">Artifactory</w:t>
-        </w:r>
-      </w:hyperlink>
-      <w:r>
-        <w:t xml:space="preserve"> </w:t>
-      </w:r>
-      <w:r>
-        <w:t xml:space="preserve">cluster with a “cattle, not pets” approach. Ran the project from inception to completion, including the majority of development. Worked across dozens of teams and hundreds of services to complete the project.</w:t>
-      </w:r>
-    </w:p>
-    <w:p>
-      <w:pPr>
-        <w:numPr>
-          <w:ilvl w:val="0"/>
-          <w:numId w:val="1002"/>
-        </w:numPr>
-      </w:pPr>
-      <w:r>
-        <w:t xml:space="preserve">Enabled continuous token and password rotation for our engineering teams by building a</w:t>
+        <w:t xml:space="preserve">Improved security by enabling continuous token and password rotation for engineering teams by building a</w:t>
       </w:r>
       <w:r>
         <w:t xml:space="preserve"> </w:t>
@@ -415,22 +418,52 @@
         <w:t xml:space="preserve">Token Vending Machine</w:t>
       </w:r>
       <w:r>
-        <w:t xml:space="preserve">, providing a "push-button, receive-token" solution.</w:t>
-      </w:r>
-    </w:p>
-    <w:p>
-      <w:pPr>
+        <w:t xml:space="preserve">.</w:t>
+      </w:r>
+    </w:p>
+    <w:p>
+      <w:pPr>
+        <w:pStyle w:val="Compact"/>
         <w:numPr>
           <w:ilvl w:val="0"/>
           <w:numId w:val="1002"/>
         </w:numPr>
       </w:pPr>
       <w:r>
-        <w:t xml:space="preserve">Proactively added support for lower-cost ARM64 CPUs, opening the door for ~$450k/year in cost savings.</w:t>
-      </w:r>
-    </w:p>
-    <w:bookmarkEnd w:id="33"/>
-    <w:bookmarkStart w:id="37" w:name="Xdaa261cfb2282f1dc3079baa7c4acd97e963186"/>
+        <w:t xml:space="preserve">Resolved all technology blockers preventing migration lower-cost</w:t>
+      </w:r>
+      <w:r>
+        <w:t xml:space="preserve"> </w:t>
+      </w:r>
+      <w:hyperlink r:id="rId34">
+        <w:r>
+          <w:rPr>
+            <w:rStyle w:val="Hyperlink"/>
+          </w:rPr>
+          <w:t xml:space="preserve">ARM64</w:t>
+        </w:r>
+      </w:hyperlink>
+      <w:r>
+        <w:t xml:space="preserve"> </w:t>
+      </w:r>
+      <w:r>
+        <w:t xml:space="preserve">CPUs, opening the door for ~$450k/year in cost savings.</w:t>
+      </w:r>
+    </w:p>
+    <w:p>
+      <w:pPr>
+        <w:pStyle w:val="Compact"/>
+        <w:numPr>
+          <w:ilvl w:val="0"/>
+          <w:numId w:val="1002"/>
+        </w:numPr>
+      </w:pPr>
+      <w:r>
+        <w:t xml:space="preserve">Led dozens of smaller projects, offered guidance to engineers on best practices, and documented knowledge.</w:t>
+      </w:r>
+    </w:p>
+    <w:bookmarkEnd w:id="35"/>
+    <w:bookmarkStart w:id="41" w:name="Xdaa261cfb2282f1dc3079baa7c4acd97e963186"/>
     <w:p>
       <w:pPr>
         <w:pStyle w:val="Heading4"/>
@@ -441,133 +474,139 @@
     </w:p>
     <w:p>
       <w:pPr>
+        <w:pStyle w:val="Compact"/>
         <w:numPr>
           <w:ilvl w:val="0"/>
           <w:numId w:val="1003"/>
         </w:numPr>
       </w:pPr>
       <w:r>
-        <w:t xml:space="preserve">Managed a team of four, while working to level-up the team's technical skills and leadership capabilities. Conducted regular 1:1s, performance reviews, and career development discussions.</w:t>
-      </w:r>
-    </w:p>
-    <w:p>
-      <w:pPr>
+        <w:t xml:space="preserve">Led the</w:t>
+      </w:r>
+      <w:r>
+        <w:t xml:space="preserve"> </w:t>
+      </w:r>
+      <w:hyperlink r:id="rId36">
+        <w:r>
+          <w:rPr>
+            <w:rStyle w:val="Hyperlink"/>
+            <w:i/>
+            <w:iCs/>
+          </w:rPr>
+          <w:t xml:space="preserve">Site Reliability Engineering</w:t>
+        </w:r>
+      </w:hyperlink>
+      <w:r>
+        <w:t xml:space="preserve"> </w:t>
+      </w:r>
+      <w:r>
+        <w:t xml:space="preserve">(SRE) team in addressing macro-oriented problems affecting engineering teams, empowering greater self-service.</w:t>
+      </w:r>
+    </w:p>
+    <w:p>
+      <w:pPr>
+        <w:pStyle w:val="Compact"/>
         <w:numPr>
           <w:ilvl w:val="0"/>
           <w:numId w:val="1003"/>
         </w:numPr>
       </w:pPr>
       <w:r>
-        <w:t xml:space="preserve">Led the</w:t>
-      </w:r>
-      <w:r>
-        <w:t xml:space="preserve"> </w:t>
-      </w:r>
-      <w:hyperlink r:id="rId34">
-        <w:r>
-          <w:rPr>
-            <w:rStyle w:val="Hyperlink"/>
-            <w:i/>
-            <w:iCs/>
-          </w:rPr>
-          <w:t xml:space="preserve">Site Reliability Engineering</w:t>
-        </w:r>
-      </w:hyperlink>
-      <w:r>
-        <w:t xml:space="preserve"> </w:t>
-      </w:r>
-      <w:r>
-        <w:t xml:space="preserve">(SRE) team in addressing macro-oriented problems affecting decentralized, heterogeneous engineering teams across the company. Empowered greater self-service for engineering teams.</w:t>
-      </w:r>
-    </w:p>
-    <w:p>
-      <w:pPr>
+        <w:t xml:space="preserve">Established a process for maintaining reusable</w:t>
+      </w:r>
+      <w:r>
+        <w:t xml:space="preserve"> </w:t>
+      </w:r>
+      <w:hyperlink r:id="rId37">
+        <w:r>
+          <w:rPr>
+            <w:rStyle w:val="Hyperlink"/>
+          </w:rPr>
+          <w:t xml:space="preserve">Terraform</w:t>
+        </w:r>
+      </w:hyperlink>
+      <w:r>
+        <w:t xml:space="preserve"> </w:t>
+      </w:r>
+      <w:r>
+        <w:t xml:space="preserve">modules which teams leveraged to compose infrastructure with minimal effort.</w:t>
+      </w:r>
+    </w:p>
+    <w:p>
+      <w:pPr>
+        <w:pStyle w:val="Compact"/>
         <w:numPr>
           <w:ilvl w:val="0"/>
           <w:numId w:val="1003"/>
         </w:numPr>
       </w:pPr>
       <w:r>
-        <w:t xml:space="preserve">Revamped the Seattle SRE interview process to prioritize a 70/30 focus on software engineering (Dev) and systems operations (Ops). Emphasized leadership qualities, bias for action, and high curiosity.</w:t>
-      </w:r>
-    </w:p>
-    <w:p>
-      <w:pPr>
+        <w:t xml:space="preserve">Customized the</w:t>
+      </w:r>
+      <w:r>
+        <w:t xml:space="preserve"> </w:t>
+      </w:r>
+      <w:hyperlink r:id="rId38">
+        <w:r>
+          <w:rPr>
+            <w:rStyle w:val="Hyperlink"/>
+          </w:rPr>
+          <w:t xml:space="preserve">Amazon Linux</w:t>
+        </w:r>
+      </w:hyperlink>
+      <w:r>
+        <w:t xml:space="preserve"> </w:t>
+      </w:r>
+      <w:r>
+        <w:t xml:space="preserve">AMIs to comply with Level-2</w:t>
+      </w:r>
+      <w:r>
+        <w:t xml:space="preserve"> </w:t>
+      </w:r>
+      <w:hyperlink r:id="rId30">
+        <w:r>
+          <w:rPr>
+            <w:rStyle w:val="Hyperlink"/>
+          </w:rPr>
+          <w:t xml:space="preserve">CIS</w:t>
+        </w:r>
+      </w:hyperlink>
+      <w:r>
+        <w:t xml:space="preserve"> </w:t>
+      </w:r>
+      <w:r>
+        <w:t xml:space="preserve">Guidelines for both Amazon Linux and</w:t>
+      </w:r>
+      <w:r>
+        <w:t xml:space="preserve"> </w:t>
+      </w:r>
+      <w:hyperlink r:id="rId39">
+        <w:r>
+          <w:rPr>
+            <w:rStyle w:val="Hyperlink"/>
+          </w:rPr>
+          <w:t xml:space="preserve">Docker</w:t>
+        </w:r>
+      </w:hyperlink>
+      <w:r>
+        <w:t xml:space="preserve">. Liaised with cybersecurity, operations, and business units to ensure compliance.</w:t>
+      </w:r>
+    </w:p>
+    <w:p>
+      <w:pPr>
+        <w:pStyle w:val="Compact"/>
         <w:numPr>
           <w:ilvl w:val="0"/>
           <w:numId w:val="1003"/>
         </w:numPr>
       </w:pPr>
       <w:r>
-        <w:t xml:space="preserve">Owned and served as the key decision-maker in development of a core platform for company-wide, reliability-focused projects.</w:t>
-      </w:r>
-    </w:p>
-    <w:p>
-      <w:pPr>
-        <w:numPr>
-          <w:ilvl w:val="0"/>
-          <w:numId w:val="1003"/>
-        </w:numPr>
-      </w:pPr>
-      <w:r>
-        <w:t xml:space="preserve">Formed and led a leadership group to establish a process maintaining reusable Terraform modules which could be composed together according to a service’s needs.</w:t>
-      </w:r>
-    </w:p>
-    <w:p>
-      <w:pPr>
-        <w:numPr>
-          <w:ilvl w:val="0"/>
-          <w:numId w:val="1003"/>
-        </w:numPr>
-      </w:pPr>
-      <w:r>
-        <w:t xml:space="preserve">Customized the Amazon Linux AMIs to comply with Level-2</w:t>
-      </w:r>
-      <w:r>
-        <w:t xml:space="preserve"> </w:t>
-      </w:r>
-      <w:hyperlink r:id="rId31">
-        <w:r>
-          <w:rPr>
-            <w:rStyle w:val="Hyperlink"/>
-          </w:rPr>
-          <w:t xml:space="preserve">CIS</w:t>
-        </w:r>
-      </w:hyperlink>
-      <w:r>
-        <w:t xml:space="preserve"> </w:t>
-      </w:r>
-      <w:r>
-        <w:t xml:space="preserve">Guidelines for both Amazon Linux and</w:t>
-      </w:r>
-      <w:r>
-        <w:t xml:space="preserve"> </w:t>
-      </w:r>
-      <w:hyperlink r:id="rId35">
-        <w:r>
-          <w:rPr>
-            <w:rStyle w:val="Hyperlink"/>
-          </w:rPr>
-          <w:t xml:space="preserve">Docker</w:t>
-        </w:r>
-      </w:hyperlink>
-      <w:r>
-        <w:t xml:space="preserve">. Collaborated closely with cybersecurity, operations, and various business units to ensure compliance.</w:t>
-      </w:r>
-    </w:p>
-    <w:p>
-      <w:pPr>
-        <w:numPr>
-          <w:ilvl w:val="0"/>
-          <w:numId w:val="1003"/>
-        </w:numPr>
-      </w:pPr>
-      <w:r>
-        <w:t xml:space="preserve">Developed custom security and operational tooling where off-the-shelf tools wouldn't give us what we needed, to understand the current posture of ±200 AWS accounts.</w:t>
-      </w:r>
-    </w:p>
-    <w:p>
-      <w:pPr>
+        <w:t xml:space="preserve">Invented custom security and operational tooling to understand the current posture of ~200 AWS accounts where off-the-shelf tools did not meet the needs of the organization.</w:t>
+      </w:r>
+    </w:p>
+    <w:p>
+      <w:pPr>
+        <w:pStyle w:val="Compact"/>
         <w:numPr>
           <w:ilvl w:val="0"/>
           <w:numId w:val="1003"/>
@@ -595,7 +634,7 @@
       <w:r>
         <w:t xml:space="preserve"> </w:t>
       </w:r>
-      <w:hyperlink r:id="rId36">
+      <w:hyperlink r:id="rId40">
         <w:r>
           <w:rPr>
             <w:rStyle w:val="Hyperlink"/>
@@ -610,8 +649,8 @@
         <w:t xml:space="preserve">(SLOs).</w:t>
       </w:r>
     </w:p>
-    <w:bookmarkEnd w:id="37"/>
-    <w:bookmarkStart w:id="45" w:name="Xbb0df5850d4c183c9a79a02a33b92ad2a2543dd"/>
+    <w:bookmarkEnd w:id="41"/>
+    <w:bookmarkStart w:id="50" w:name="Xbb0df5850d4c183c9a79a02a33b92ad2a2543dd"/>
     <w:p>
       <w:pPr>
         <w:pStyle w:val="Heading4"/>
@@ -622,18 +661,19 @@
     </w:p>
     <w:p>
       <w:pPr>
+        <w:pStyle w:val="Compact"/>
         <w:numPr>
           <w:ilvl w:val="0"/>
           <w:numId w:val="1004"/>
         </w:numPr>
       </w:pPr>
       <w:r>
-        <w:t xml:space="preserve">Led the development of multiple Tier-1 services within the educational content authoring pipeline, leveraging technologies such as</w:t>
-      </w:r>
-      <w:r>
-        <w:t xml:space="preserve"> </w:t>
-      </w:r>
-      <w:hyperlink r:id="rId38">
+        <w:t xml:space="preserve">Led the development of Tier-1 services within the educational content authoring pipeline, leveraging technologies such as</w:t>
+      </w:r>
+      <w:r>
+        <w:t xml:space="preserve"> </w:t>
+      </w:r>
+      <w:hyperlink r:id="rId42">
         <w:r>
           <w:rPr>
             <w:rStyle w:val="Hyperlink"/>
@@ -647,39 +687,56 @@
       <w:r>
         <w:t xml:space="preserve"> </w:t>
       </w:r>
+      <w:hyperlink r:id="rId43">
+        <w:r>
+          <w:rPr>
+            <w:rStyle w:val="Hyperlink"/>
+          </w:rPr>
+          <w:t xml:space="preserve">GraphQL</w:t>
+        </w:r>
+      </w:hyperlink>
+      <w:r>
+        <w:t xml:space="preserve">, API design,</w:t>
+      </w:r>
+      <w:r>
+        <w:t xml:space="preserve"> </w:t>
+      </w:r>
+      <w:hyperlink r:id="rId44">
+        <w:r>
+          <w:rPr>
+            <w:rStyle w:val="Hyperlink"/>
+          </w:rPr>
+          <w:t xml:space="preserve">Amazon ECS</w:t>
+        </w:r>
+      </w:hyperlink>
+      <w:r>
+        <w:t xml:space="preserve"> </w:t>
+      </w:r>
+      <w:r>
+        <w:t xml:space="preserve">(similar to</w:t>
+      </w:r>
+      <w:r>
+        <w:t xml:space="preserve"> </w:t>
+      </w:r>
+      <w:hyperlink r:id="rId45">
+        <w:r>
+          <w:rPr>
+            <w:rStyle w:val="Hyperlink"/>
+          </w:rPr>
+          <w:t xml:space="preserve">Kubernetes</w:t>
+        </w:r>
+      </w:hyperlink>
+      <w:r>
+        <w:t xml:space="preserve">),</w:t>
+      </w:r>
+      <w:r>
+        <w:t xml:space="preserve"> </w:t>
+      </w:r>
       <w:hyperlink r:id="rId39">
         <w:r>
           <w:rPr>
             <w:rStyle w:val="Hyperlink"/>
           </w:rPr>
-          <w:t xml:space="preserve">GraphQL</w:t>
-        </w:r>
-      </w:hyperlink>
-      <w:r>
-        <w:t xml:space="preserve">, API design,</w:t>
-      </w:r>
-      <w:r>
-        <w:t xml:space="preserve"> </w:t>
-      </w:r>
-      <w:hyperlink r:id="rId40">
-        <w:r>
-          <w:rPr>
-            <w:rStyle w:val="Hyperlink"/>
-          </w:rPr>
-          <w:t xml:space="preserve">Amazon ECS</w:t>
-        </w:r>
-      </w:hyperlink>
-      <w:r>
-        <w:t xml:space="preserve">,</w:t>
-      </w:r>
-      <w:r>
-        <w:t xml:space="preserve"> </w:t>
-      </w:r>
-      <w:hyperlink r:id="rId35">
-        <w:r>
-          <w:rPr>
-            <w:rStyle w:val="Hyperlink"/>
-          </w:rPr>
           <w:t xml:space="preserve">Docker</w:t>
         </w:r>
       </w:hyperlink>
@@ -689,7 +746,7 @@
       <w:r>
         <w:t xml:space="preserve"> </w:t>
       </w:r>
-      <w:hyperlink r:id="rId41">
+      <w:hyperlink r:id="rId37">
         <w:r>
           <w:rPr>
             <w:rStyle w:val="Hyperlink"/>
@@ -703,7 +760,7 @@
       <w:r>
         <w:t xml:space="preserve"> </w:t>
       </w:r>
-      <w:hyperlink r:id="rId42">
+      <w:hyperlink r:id="rId46">
         <w:r>
           <w:rPr>
             <w:rStyle w:val="Hyperlink"/>
@@ -717,80 +774,71 @@
     </w:p>
     <w:p>
       <w:pPr>
+        <w:pStyle w:val="Compact"/>
         <w:numPr>
           <w:ilvl w:val="0"/>
           <w:numId w:val="1004"/>
         </w:numPr>
       </w:pPr>
       <w:r>
-        <w:t xml:space="preserve">Provided the technical direction of these projects, promoted their adoption across the organization, provided comprehensive documentation, and offered ongoing guidance on adoption.</w:t>
-      </w:r>
-    </w:p>
-    <w:p>
-      <w:pPr>
+        <w:t xml:space="preserve">Led the development of the authoring component of the</w:t>
+      </w:r>
+      <w:r>
+        <w:t xml:space="preserve"> </w:t>
+      </w:r>
+      <w:hyperlink r:id="rId47">
+        <w:r>
+          <w:rPr>
+            <w:rStyle w:val="Hyperlink"/>
+          </w:rPr>
+          <w:t xml:space="preserve">SmartBook 2.0 product</w:t>
+        </w:r>
+      </w:hyperlink>
+      <w:r>
+        <w:t xml:space="preserve">, and the internal system which indexes authored content, builds ePubs, and encodes images/video for the ePub CDN using</w:t>
+      </w:r>
+      <w:r>
+        <w:t xml:space="preserve"> </w:t>
+      </w:r>
+      <w:hyperlink r:id="rId48">
+        <w:r>
+          <w:rPr>
+            <w:rStyle w:val="Hyperlink"/>
+          </w:rPr>
+          <w:t xml:space="preserve">ffmpeg</w:t>
+        </w:r>
+      </w:hyperlink>
+      <w:r>
+        <w:t xml:space="preserve">.</w:t>
+      </w:r>
+    </w:p>
+    <w:p>
+      <w:pPr>
+        <w:pStyle w:val="Compact"/>
         <w:numPr>
           <w:ilvl w:val="0"/>
           <w:numId w:val="1004"/>
         </w:numPr>
       </w:pPr>
       <w:r>
-        <w:t xml:space="preserve">Led the development of the authoring component of</w:t>
-      </w:r>
-      <w:r>
-        <w:t xml:space="preserve"> </w:t>
-      </w:r>
-      <w:hyperlink r:id="rId43">
-        <w:r>
-          <w:rPr>
-            <w:rStyle w:val="Hyperlink"/>
-          </w:rPr>
-          <w:t xml:space="preserve">McGraw Hill’s SmartBook 2.0 product</w:t>
-        </w:r>
-      </w:hyperlink>
-      <w:r>
-        <w:t xml:space="preserve">, and the internal system which indexes authored content, builds ePubs, and encodes images/video for McGraw Hill’s ePub CDN.</w:t>
-      </w:r>
-    </w:p>
-    <w:p>
-      <w:pPr>
+        <w:t xml:space="preserve">Established the technical direction of these projects, promoted adoption across the organization, published comprehensive documentation, and offered ongoing integration guidance.</w:t>
+      </w:r>
+    </w:p>
+    <w:p>
+      <w:pPr>
+        <w:pStyle w:val="Compact"/>
         <w:numPr>
           <w:ilvl w:val="0"/>
           <w:numId w:val="1004"/>
         </w:numPr>
       </w:pPr>
       <w:r>
-        <w:t xml:space="preserve">Introduced the adoption of continuous integration (CI), continuous delivery (CD), rapid deployment practices, and Docker containers.</w:t>
-      </w:r>
-    </w:p>
-    <w:p>
-      <w:pPr>
-        <w:numPr>
-          <w:ilvl w:val="0"/>
-          <w:numId w:val="1004"/>
-        </w:numPr>
-      </w:pPr>
-      <w:r>
-        <w:t xml:space="preserve">Introduced a more hands-on monitoring approach, enabling development teams to actively engage in their own operations. Achieved significantly lower</w:t>
-      </w:r>
-      <w:r>
-        <w:t xml:space="preserve"> </w:t>
-      </w:r>
-      <w:r>
-        <w:rPr>
-          <w:i/>
-          <w:iCs/>
-        </w:rPr>
-        <w:t xml:space="preserve">Mean Time to Recovery</w:t>
-      </w:r>
-      <w:r>
-        <w:t xml:space="preserve"> </w:t>
-      </w:r>
-      <w:r>
-        <w:t xml:space="preserve">(MTTR).</w:t>
-      </w:r>
-    </w:p>
-    <w:p>
-      <w:pPr>
+        <w:t xml:space="preserve">Accelerated the adoption of CI/CD, rapid deployment practices, and Docker containers, shortening the feedback loop for developers and increasing the reliability of deployments.</w:t>
+      </w:r>
+    </w:p>
+    <w:p>
+      <w:pPr>
+        <w:pStyle w:val="Compact"/>
         <w:numPr>
           <w:ilvl w:val="0"/>
           <w:numId w:val="1004"/>
@@ -818,7 +866,7 @@
       <w:r>
         <w:t xml:space="preserve"> </w:t>
       </w:r>
-      <w:hyperlink r:id="rId41">
+      <w:hyperlink r:id="rId37">
         <w:r>
           <w:rPr>
             <w:rStyle w:val="Hyperlink"/>
@@ -835,7 +883,7 @@
       <w:r>
         <w:t xml:space="preserve"> </w:t>
       </w:r>
-      <w:hyperlink r:id="rId44">
+      <w:hyperlink r:id="rId49">
         <w:r>
           <w:rPr>
             <w:rStyle w:val="Hyperlink"/>
@@ -847,14 +895,14 @@
         <w:t xml:space="preserve">.</w:t>
       </w:r>
     </w:p>
-    <w:bookmarkEnd w:id="45"/>
-    <w:bookmarkEnd w:id="46"/>
-    <w:bookmarkStart w:id="52" w:name="wepay--redwood-city-ca"/>
+    <w:bookmarkEnd w:id="50"/>
+    <w:bookmarkEnd w:id="51"/>
+    <w:bookmarkStart w:id="59" w:name="wepay--redwood-city-ca"/>
     <w:p>
       <w:pPr>
         <w:pStyle w:val="Heading3"/>
       </w:pPr>
-      <w:hyperlink r:id="rId47">
+      <w:hyperlink r:id="rId52">
         <w:r>
           <w:rPr>
             <w:rStyle w:val="Hyperlink"/>
@@ -869,7 +917,7 @@
         <w:t xml:space="preserve">— Redwood City, CA</w:t>
       </w:r>
     </w:p>
-    <w:bookmarkStart w:id="48" w:name="devops-engineer-april-2015september-2016"/>
+    <w:bookmarkStart w:id="55" w:name="devops-engineer-april-2015september-2016"/>
     <w:p>
       <w:pPr>
         <w:pStyle w:val="Heading4"/>
@@ -880,35 +928,67 @@
     </w:p>
     <w:p>
       <w:pPr>
+        <w:pStyle w:val="Compact"/>
         <w:numPr>
           <w:ilvl w:val="0"/>
           <w:numId w:val="1005"/>
         </w:numPr>
       </w:pPr>
       <w:r>
-        <w:t xml:space="preserve">Led a cross-company initiative to upgrade the monolithic application from PHP 5.4 to PHP 5.6 (the latest at the time). Facilitated cross-team collaboration among all major engineering teams and QA departments in order to achieve results.</w:t>
-      </w:r>
-    </w:p>
-    <w:p>
-      <w:pPr>
+        <w:t xml:space="preserve">Led a cross-company initiative to upgrade the monolithic application from</w:t>
+      </w:r>
+      <w:r>
+        <w:t xml:space="preserve"> </w:t>
+      </w:r>
+      <w:hyperlink r:id="rId53">
+        <w:r>
+          <w:rPr>
+            <w:rStyle w:val="Hyperlink"/>
+          </w:rPr>
+          <w:t xml:space="preserve">PHP</w:t>
+        </w:r>
+      </w:hyperlink>
+      <w:r>
+        <w:t xml:space="preserve"> </w:t>
+      </w:r>
+      <w:r>
+        <w:t xml:space="preserve">5.4 to PHP 5.6 (the latest at the time). Facilitated cross-team collaboration among all major engineering teams and QA departments to achieve results.</w:t>
+      </w:r>
+    </w:p>
+    <w:p>
+      <w:pPr>
+        <w:pStyle w:val="Compact"/>
         <w:numPr>
           <w:ilvl w:val="0"/>
           <w:numId w:val="1005"/>
         </w:numPr>
       </w:pPr>
       <w:r>
-        <w:t xml:space="preserve">Initiated a program to automate the creation of base server images for our cloud servers. They allowed new servers to boot and begin serving traffic ~75% faster.</w:t>
-      </w:r>
-    </w:p>
-    <w:p>
-      <w:pPr>
+        <w:t xml:space="preserve">Initiated a program to automate the creation of base server images for cloud servers. This allowed new servers to boot and begin serving traffic ~75% faster.</w:t>
+      </w:r>
+    </w:p>
+    <w:p>
+      <w:pPr>
+        <w:pStyle w:val="Compact"/>
         <w:numPr>
           <w:ilvl w:val="0"/>
           <w:numId w:val="1005"/>
         </w:numPr>
       </w:pPr>
       <w:r>
-        <w:t xml:space="preserve">Began investigating ways to implement</w:t>
+        <w:t xml:space="preserve">Invested in monitoring and alerting systems to prevent customer-facing issues.</w:t>
+      </w:r>
+    </w:p>
+    <w:p>
+      <w:pPr>
+        <w:pStyle w:val="Compact"/>
+        <w:numPr>
+          <w:ilvl w:val="0"/>
+          <w:numId w:val="1005"/>
+        </w:numPr>
+      </w:pPr>
+      <w:r>
+        <w:t xml:space="preserve">Increased reliability and efficiency by implementing</w:t>
       </w:r>
       <w:r>
         <w:t xml:space="preserve"> </w:t>
@@ -924,11 +1004,25 @@
         <w:t xml:space="preserve"> </w:t>
       </w:r>
       <w:r>
-        <w:t xml:space="preserve">for our cloud infrastructure.</w:t>
-      </w:r>
-    </w:p>
-    <w:bookmarkEnd w:id="48"/>
-    <w:bookmarkStart w:id="51" w:name="senior-api-engineer-april-2014april-2015"/>
+        <w:t xml:space="preserve">for cloud infrastructure in</w:t>
+      </w:r>
+      <w:r>
+        <w:t xml:space="preserve"> </w:t>
+      </w:r>
+      <w:hyperlink r:id="rId54">
+        <w:r>
+          <w:rPr>
+            <w:rStyle w:val="Hyperlink"/>
+          </w:rPr>
+          <w:t xml:space="preserve">GCP</w:t>
+        </w:r>
+      </w:hyperlink>
+      <w:r>
+        <w:t xml:space="preserve">.</w:t>
+      </w:r>
+    </w:p>
+    <w:bookmarkEnd w:id="55"/>
+    <w:bookmarkStart w:id="58" w:name="senior-api-engineer-april-2014april-2015"/>
     <w:p>
       <w:pPr>
         <w:pStyle w:val="Heading4"/>
@@ -939,18 +1033,19 @@
     </w:p>
     <w:p>
       <w:pPr>
+        <w:pStyle w:val="Compact"/>
         <w:numPr>
           <w:ilvl w:val="0"/>
           <w:numId w:val="1006"/>
         </w:numPr>
       </w:pPr>
       <w:r>
-        <w:t xml:space="preserve">Took the lead on the company’s</w:t>
-      </w:r>
-      <w:r>
-        <w:t xml:space="preserve"> </w:t>
-      </w:r>
-      <w:hyperlink r:id="rId49">
+        <w:t xml:space="preserve">Led the company’s</w:t>
+      </w:r>
+      <w:r>
+        <w:t xml:space="preserve"> </w:t>
+      </w:r>
+      <w:hyperlink r:id="rId56">
         <w:r>
           <w:rPr>
             <w:rStyle w:val="Hyperlink"/>
@@ -967,29 +1062,31 @@
     </w:p>
     <w:p>
       <w:pPr>
+        <w:pStyle w:val="Compact"/>
         <w:numPr>
           <w:ilvl w:val="0"/>
           <w:numId w:val="1006"/>
         </w:numPr>
       </w:pPr>
       <w:r>
-        <w:t xml:space="preserve">Built a development environment for engineering teams. Reduced new engineer onboarding time from 2 weeks → 1 day.</w:t>
-      </w:r>
-    </w:p>
-    <w:p>
-      <w:pPr>
+        <w:t xml:space="preserve">Built a development environment for engineering teams. Reduced new engineer onboarding time from 2 weeks to 1 day.</w:t>
+      </w:r>
+    </w:p>
+    <w:p>
+      <w:pPr>
+        <w:pStyle w:val="Compact"/>
         <w:numPr>
           <w:ilvl w:val="0"/>
           <w:numId w:val="1006"/>
         </w:numPr>
       </w:pPr>
       <w:r>
-        <w:t xml:space="preserve">Instrumental in designing WePay’s MFA-as-a-Service offering. (U.S. patent filing</w:t>
-      </w:r>
-      <w:r>
-        <w:t xml:space="preserve"> </w:t>
-      </w:r>
-      <w:hyperlink r:id="rId50">
+        <w:t xml:space="preserve">Expanded WePay’s payment security offerings by designing MFA-as-a-Service (U.S. patent filing</w:t>
+      </w:r>
+      <w:r>
+        <w:t xml:space="preserve"> </w:t>
+      </w:r>
+      <w:hyperlink r:id="rId57">
         <w:r>
           <w:rPr>
             <w:rStyle w:val="Hyperlink"/>
@@ -998,28 +1095,17 @@
         </w:r>
       </w:hyperlink>
       <w:r>
-        <w:t xml:space="preserve">)</w:t>
-      </w:r>
-    </w:p>
-    <w:p>
-      <w:pPr>
-        <w:numPr>
-          <w:ilvl w:val="0"/>
-          <w:numId w:val="1006"/>
-        </w:numPr>
-      </w:pPr>
-      <w:r>
-        <w:t xml:space="preserve">Developed new API endpoints to help expand WePay’s business and support its partners.</w:t>
-      </w:r>
-    </w:p>
-    <w:bookmarkEnd w:id="51"/>
-    <w:bookmarkEnd w:id="52"/>
-    <w:bookmarkStart w:id="59" w:name="amazon-web-services--seattle-wa"/>
+        <w:t xml:space="preserve">).</w:t>
+      </w:r>
+    </w:p>
+    <w:bookmarkEnd w:id="58"/>
+    <w:bookmarkEnd w:id="59"/>
+    <w:bookmarkStart w:id="64" w:name="amazon-web-services--seattle-wa"/>
     <w:p>
       <w:pPr>
         <w:pStyle w:val="Heading3"/>
       </w:pPr>
-      <w:hyperlink r:id="rId53">
+      <w:hyperlink r:id="rId60">
         <w:r>
           <w:rPr>
             <w:rStyle w:val="Hyperlink"/>
@@ -1034,7 +1120,7 @@
         <w:t xml:space="preserve">— Seattle, WA</w:t>
       </w:r>
     </w:p>
-    <w:bookmarkStart w:id="58" w:name="X067ca05236981e1cd3093343cae720411ad7712"/>
+    <w:bookmarkStart w:id="63" w:name="X067ca05236981e1cd3093343cae720411ad7712"/>
     <w:p>
       <w:pPr>
         <w:pStyle w:val="Heading4"/>
@@ -1045,885 +1131,691 @@
     </w:p>
     <w:p>
       <w:pPr>
+        <w:pStyle w:val="Compact"/>
         <w:numPr>
           <w:ilvl w:val="0"/>
           <w:numId w:val="1007"/>
         </w:numPr>
       </w:pPr>
       <w:r>
-        <w:t xml:space="preserve">AWS hard-forked my open-source</w:t>
-      </w:r>
-      <w:r>
-        <w:t xml:space="preserve"> </w:t>
-      </w:r>
+        <w:t xml:space="preserve">Created the</w:t>
+      </w:r>
+      <w:r>
+        <w:t xml:space="preserve"> </w:t>
+      </w:r>
+      <w:hyperlink r:id="rId61">
+        <w:r>
+          <w:rPr>
+            <w:rStyle w:val="Hyperlink"/>
+          </w:rPr>
+          <w:t xml:space="preserve">AWS SDK for PHP</w:t>
+        </w:r>
+      </w:hyperlink>
+      <w:r>
+        <w:t xml:space="preserve">, enabled AWS to reach the largest developer group —</w:t>
+      </w:r>
+      <w:r>
+        <w:t xml:space="preserve"> </w:t>
+      </w:r>
+      <w:hyperlink r:id="rId53">
+        <w:r>
+          <w:rPr>
+            <w:rStyle w:val="Hyperlink"/>
+          </w:rPr>
+          <w:t xml:space="preserve">PHP</w:t>
+        </w:r>
+      </w:hyperlink>
+      <w:r>
+        <w:t xml:space="preserve">.</w:t>
+      </w:r>
+    </w:p>
+    <w:p>
+      <w:pPr>
+        <w:pStyle w:val="Compact"/>
+        <w:numPr>
+          <w:ilvl w:val="0"/>
+          <w:numId w:val="1007"/>
+        </w:numPr>
+      </w:pPr>
+      <w:r>
+        <w:t xml:space="preserve">Initiated the creation of</w:t>
+      </w:r>
+      <w:r>
+        <w:t xml:space="preserve"> </w:t>
+      </w:r>
+      <w:hyperlink r:id="rId61">
+        <w:r>
+          <w:rPr>
+            <w:rStyle w:val="Hyperlink"/>
+          </w:rPr>
+          <w:t xml:space="preserve">AWS SDK for PHP</w:t>
+        </w:r>
+      </w:hyperlink>
+      <w:r>
+        <w:t xml:space="preserve"> </w:t>
+      </w:r>
+      <w:r>
+        <w:t xml:space="preserve">v2 to address changes in the PHP language and growth of AWS services.</w:t>
+      </w:r>
+    </w:p>
+    <w:p>
+      <w:pPr>
+        <w:pStyle w:val="Compact"/>
+        <w:numPr>
+          <w:ilvl w:val="0"/>
+          <w:numId w:val="1007"/>
+        </w:numPr>
+      </w:pPr>
+      <w:r>
+        <w:t xml:space="preserve">Led one of the first teams to provide reusable UI building blocks for the</w:t>
+      </w:r>
+      <w:r>
+        <w:t xml:space="preserve"> </w:t>
+      </w:r>
+      <w:hyperlink r:id="rId62">
+        <w:r>
+          <w:rPr>
+            <w:rStyle w:val="Hyperlink"/>
+          </w:rPr>
+          <w:t xml:space="preserve">AWS Management Console</w:t>
+        </w:r>
+      </w:hyperlink>
+      <w:r>
+        <w:t xml:space="preserve">, by collaborating directly with the AWS Design team.</w:t>
+      </w:r>
+    </w:p>
+    <w:bookmarkEnd w:id="63"/>
+    <w:bookmarkEnd w:id="64"/>
+    <w:bookmarkEnd w:id="65"/>
+    <w:bookmarkStart w:id="89" w:name="skills"/>
+    <w:p>
+      <w:pPr>
+        <w:pStyle w:val="Heading2"/>
+      </w:pPr>
+      <w:r>
+        <w:t xml:space="preserve">Skills</w:t>
+      </w:r>
+    </w:p>
+    <w:p>
+      <w:pPr>
+        <w:pStyle w:val="FirstParagraph"/>
+      </w:pPr>
+      <w:r>
+        <w:t xml:space="preserve">DevOps, DevSecOps, TLS and cipher suites,</w:t>
+      </w:r>
+      <w:r>
+        <w:t xml:space="preserve"> </w:t>
+      </w:r>
+      <w:hyperlink r:id="rId66">
+        <w:r>
+          <w:rPr>
+            <w:rStyle w:val="Hyperlink"/>
+          </w:rPr>
+          <w:t xml:space="preserve">ACM</w:t>
+        </w:r>
+      </w:hyperlink>
+      <w:r>
+        <w:t xml:space="preserve">,</w:t>
+      </w:r>
+      <w:r>
+        <w:t xml:space="preserve"> </w:t>
+      </w:r>
+      <w:hyperlink r:id="rId34">
+        <w:r>
+          <w:rPr>
+            <w:rStyle w:val="Hyperlink"/>
+          </w:rPr>
+          <w:t xml:space="preserve">ARM64</w:t>
+        </w:r>
+      </w:hyperlink>
+      <w:r>
+        <w:t xml:space="preserve">,</w:t>
+      </w:r>
+      <w:r>
+        <w:t xml:space="preserve"> </w:t>
+      </w:r>
+      <w:hyperlink r:id="rId67">
+        <w:r>
+          <w:rPr>
+            <w:rStyle w:val="Hyperlink"/>
+          </w:rPr>
+          <w:t xml:space="preserve">AWS Well-Architected</w:t>
+        </w:r>
+      </w:hyperlink>
+      <w:r>
+        <w:t xml:space="preserve">,</w:t>
+      </w:r>
+      <w:r>
+        <w:t xml:space="preserve"> </w:t>
+      </w:r>
+      <w:hyperlink r:id="rId68">
+        <w:r>
+          <w:rPr>
+            <w:rStyle w:val="Hyperlink"/>
+          </w:rPr>
+          <w:t xml:space="preserve">AWS</w:t>
+        </w:r>
+      </w:hyperlink>
+      <w:r>
+        <w:t xml:space="preserve">,</w:t>
+      </w:r>
+      <w:r>
+        <w:t xml:space="preserve"> </w:t>
+      </w:r>
+      <w:hyperlink r:id="rId68">
+        <w:r>
+          <w:rPr>
+            <w:rStyle w:val="Hyperlink"/>
+          </w:rPr>
+          <w:t xml:space="preserve">Amazon Web Services</w:t>
+        </w:r>
+      </w:hyperlink>
+      <w:r>
+        <w:t xml:space="preserve">,</w:t>
+      </w:r>
+      <w:r>
+        <w:t xml:space="preserve"> </w:t>
+      </w:r>
+      <w:hyperlink r:id="rId69">
+        <w:r>
+          <w:rPr>
+            <w:rStyle w:val="Hyperlink"/>
+          </w:rPr>
+          <w:t xml:space="preserve">Ansible</w:t>
+        </w:r>
+      </w:hyperlink>
+      <w:r>
+        <w:t xml:space="preserve">,</w:t>
+      </w:r>
+      <w:r>
+        <w:t xml:space="preserve"> </w:t>
+      </w:r>
+      <w:hyperlink r:id="rId33">
+        <w:r>
+          <w:rPr>
+            <w:rStyle w:val="Hyperlink"/>
+          </w:rPr>
+          <w:t xml:space="preserve">Artifactory</w:t>
+        </w:r>
+      </w:hyperlink>
+      <w:r>
+        <w:t xml:space="preserve">,</w:t>
+      </w:r>
+      <w:r>
+        <w:t xml:space="preserve"> </w:t>
+      </w:r>
+      <w:hyperlink r:id="rId70">
+        <w:r>
+          <w:rPr>
+            <w:rStyle w:val="Hyperlink"/>
+          </w:rPr>
+          <w:t xml:space="preserve">Bash</w:t>
+        </w:r>
+      </w:hyperlink>
+      <w:r>
+        <w:t xml:space="preserve">,</w:t>
+      </w:r>
+      <w:r>
+        <w:t xml:space="preserve"> </w:t>
+      </w:r>
+      <w:hyperlink r:id="rId70">
+        <w:r>
+          <w:rPr>
+            <w:rStyle w:val="Hyperlink"/>
+          </w:rPr>
+          <w:t xml:space="preserve">Bash</w:t>
+        </w:r>
+      </w:hyperlink>
+      <w:r>
+        <w:t xml:space="preserve">,</w:t>
+      </w:r>
+      <w:r>
+        <w:t xml:space="preserve"> </w:t>
+      </w:r>
+      <w:hyperlink r:id="rId30">
+        <w:r>
+          <w:rPr>
+            <w:rStyle w:val="Hyperlink"/>
+          </w:rPr>
+          <w:t xml:space="preserve">CIS</w:t>
+        </w:r>
+      </w:hyperlink>
+      <w:r>
+        <w:t xml:space="preserve">,</w:t>
+      </w:r>
+      <w:r>
+        <w:t xml:space="preserve"> </w:t>
+      </w:r>
+      <w:hyperlink r:id="rId71">
+        <w:r>
+          <w:rPr>
+            <w:rStyle w:val="Hyperlink"/>
+          </w:rPr>
+          <w:t xml:space="preserve">CentOS</w:t>
+        </w:r>
+      </w:hyperlink>
+      <w:r>
+        <w:t xml:space="preserve">,</w:t>
+      </w:r>
+      <w:r>
+        <w:t xml:space="preserve"> </w:t>
+      </w:r>
+      <w:hyperlink r:id="rId72">
+        <w:r>
+          <w:rPr>
+            <w:rStyle w:val="Hyperlink"/>
+          </w:rPr>
+          <w:t xml:space="preserve">CloudFormation</w:t>
+        </w:r>
+      </w:hyperlink>
+      <w:r>
+        <w:t xml:space="preserve">,</w:t>
+      </w:r>
+      <w:r>
+        <w:t xml:space="preserve"> </w:t>
+      </w:r>
+      <w:hyperlink r:id="rId73">
+        <w:r>
+          <w:rPr>
+            <w:rStyle w:val="Hyperlink"/>
+          </w:rPr>
+          <w:t xml:space="preserve">CloudFront</w:t>
+        </w:r>
+      </w:hyperlink>
+      <w:r>
+        <w:t xml:space="preserve">,</w:t>
+      </w:r>
+      <w:r>
+        <w:t xml:space="preserve"> </w:t>
+      </w:r>
+      <w:hyperlink r:id="rId27">
+        <w:r>
+          <w:rPr>
+            <w:rStyle w:val="Hyperlink"/>
+          </w:rPr>
+          <w:t xml:space="preserve">Control Tower</w:t>
+        </w:r>
+      </w:hyperlink>
+      <w:r>
+        <w:t xml:space="preserve">,</w:t>
+      </w:r>
+      <w:r>
+        <w:t xml:space="preserve"> </w:t>
+      </w:r>
+      <w:hyperlink r:id="rId39">
+        <w:r>
+          <w:rPr>
+            <w:rStyle w:val="Hyperlink"/>
+          </w:rPr>
+          <w:t xml:space="preserve">Docker</w:t>
+        </w:r>
+      </w:hyperlink>
+      <w:r>
+        <w:t xml:space="preserve">,</w:t>
+      </w:r>
+      <w:r>
+        <w:t xml:space="preserve"> </w:t>
+      </w:r>
+      <w:hyperlink r:id="rId74">
+        <w:r>
+          <w:rPr>
+            <w:rStyle w:val="Hyperlink"/>
+          </w:rPr>
+          <w:t xml:space="preserve">EC2</w:t>
+        </w:r>
+      </w:hyperlink>
+      <w:r>
+        <w:t xml:space="preserve">,</w:t>
+      </w:r>
+      <w:r>
+        <w:t xml:space="preserve"> </w:t>
+      </w:r>
+      <w:hyperlink r:id="rId44">
+        <w:r>
+          <w:rPr>
+            <w:rStyle w:val="Hyperlink"/>
+          </w:rPr>
+          <w:t xml:space="preserve">ECS</w:t>
+        </w:r>
+      </w:hyperlink>
+      <w:r>
+        <w:t xml:space="preserve">,</w:t>
+      </w:r>
+      <w:r>
+        <w:t xml:space="preserve"> </w:t>
+      </w:r>
+      <w:hyperlink r:id="rId54">
+        <w:r>
+          <w:rPr>
+            <w:rStyle w:val="Hyperlink"/>
+          </w:rPr>
+          <w:t xml:space="preserve">GCP</w:t>
+        </w:r>
+      </w:hyperlink>
+      <w:r>
+        <w:t xml:space="preserve">,</w:t>
+      </w:r>
+      <w:r>
+        <w:t xml:space="preserve"> </w:t>
+      </w:r>
+      <w:hyperlink r:id="rId32">
+        <w:r>
+          <w:rPr>
+            <w:rStyle w:val="Hyperlink"/>
+          </w:rPr>
+          <w:t xml:space="preserve">GitHub Actions</w:t>
+        </w:r>
+      </w:hyperlink>
+      <w:r>
+        <w:t xml:space="preserve">,</w:t>
+      </w:r>
+      <w:r>
+        <w:t xml:space="preserve"> </w:t>
+      </w:r>
+      <w:hyperlink r:id="rId75">
+        <w:r>
+          <w:rPr>
+            <w:rStyle w:val="Hyperlink"/>
+          </w:rPr>
+          <w:t xml:space="preserve">GitHub Enterprise</w:t>
+        </w:r>
+      </w:hyperlink>
+      <w:r>
+        <w:t xml:space="preserve">,</w:t>
+      </w:r>
+      <w:r>
+        <w:t xml:space="preserve"> </w:t>
+      </w:r>
+      <w:hyperlink r:id="rId76">
+        <w:r>
+          <w:rPr>
+            <w:rStyle w:val="Hyperlink"/>
+          </w:rPr>
+          <w:t xml:space="preserve">Git</w:t>
+        </w:r>
+      </w:hyperlink>
+      <w:r>
+        <w:t xml:space="preserve">,</w:t>
+      </w:r>
+      <w:r>
+        <w:t xml:space="preserve"> </w:t>
+      </w:r>
+      <w:hyperlink r:id="rId77">
+        <w:r>
+          <w:rPr>
+            <w:rStyle w:val="Hyperlink"/>
+          </w:rPr>
+          <w:t xml:space="preserve">Go</w:t>
+        </w:r>
+      </w:hyperlink>
+      <w:r>
+        <w:t xml:space="preserve">,</w:t>
+      </w:r>
+      <w:r>
+        <w:t xml:space="preserve"> </w:t>
+      </w:r>
+      <w:hyperlink r:id="rId78">
+        <w:r>
+          <w:rPr>
+            <w:rStyle w:val="Hyperlink"/>
+          </w:rPr>
+          <w:t xml:space="preserve">IAM</w:t>
+        </w:r>
+      </w:hyperlink>
+      <w:r>
+        <w:t xml:space="preserve">,</w:t>
+      </w:r>
+      <w:r>
+        <w:t xml:space="preserve"> </w:t>
+      </w:r>
+      <w:hyperlink r:id="rId28">
+        <w:r>
+          <w:rPr>
+            <w:rStyle w:val="Hyperlink"/>
+          </w:rPr>
+          <w:t xml:space="preserve">Identity Center</w:t>
+        </w:r>
+      </w:hyperlink>
+      <w:r>
+        <w:t xml:space="preserve">,</w:t>
+      </w:r>
+      <w:r>
+        <w:t xml:space="preserve"> </w:t>
+      </w:r>
+      <w:hyperlink r:id="rId79">
+        <w:r>
+          <w:rPr>
+            <w:rStyle w:val="Hyperlink"/>
+          </w:rPr>
+          <w:t xml:space="preserve">Image Builder</w:t>
+        </w:r>
+      </w:hyperlink>
+      <w:r>
+        <w:t xml:space="preserve">,</w:t>
+      </w:r>
+      <w:r>
+        <w:t xml:space="preserve"> </w:t>
+      </w:r>
+      <w:hyperlink r:id="rId80">
+        <w:r>
+          <w:rPr>
+            <w:rStyle w:val="Hyperlink"/>
+          </w:rPr>
+          <w:t xml:space="preserve">Lambda</w:t>
+        </w:r>
+      </w:hyperlink>
+      <w:r>
+        <w:t xml:space="preserve">,</w:t>
+      </w:r>
+      <w:r>
+        <w:t xml:space="preserve"> </w:t>
+      </w:r>
+      <w:hyperlink r:id="rId81">
+        <w:r>
+          <w:rPr>
+            <w:rStyle w:val="Hyperlink"/>
+          </w:rPr>
+          <w:t xml:space="preserve">Nginx</w:t>
+        </w:r>
+      </w:hyperlink>
+      <w:r>
+        <w:t xml:space="preserve">,</w:t>
+      </w:r>
+      <w:r>
+        <w:t xml:space="preserve"> </w:t>
+      </w:r>
+      <w:hyperlink r:id="rId82">
+        <w:r>
+          <w:rPr>
+            <w:rStyle w:val="Hyperlink"/>
+          </w:rPr>
+          <w:t xml:space="preserve">OpenTofu</w:t>
+        </w:r>
+      </w:hyperlink>
+      <w:r>
+        <w:t xml:space="preserve">,</w:t>
+      </w:r>
+      <w:r>
+        <w:t xml:space="preserve"> </w:t>
+      </w:r>
+      <w:hyperlink r:id="rId53">
+        <w:r>
+          <w:rPr>
+            <w:rStyle w:val="Hyperlink"/>
+          </w:rPr>
+          <w:t xml:space="preserve">PHP</w:t>
+        </w:r>
+      </w:hyperlink>
+      <w:r>
+        <w:t xml:space="preserve">,</w:t>
+      </w:r>
+      <w:r>
+        <w:t xml:space="preserve"> </w:t>
+      </w:r>
+      <w:hyperlink r:id="rId49">
+        <w:r>
+          <w:rPr>
+            <w:rStyle w:val="Hyperlink"/>
+          </w:rPr>
+          <w:t xml:space="preserve">Packer</w:t>
+        </w:r>
+      </w:hyperlink>
+      <w:r>
+        <w:t xml:space="preserve">,</w:t>
+      </w:r>
+      <w:r>
+        <w:t xml:space="preserve"> </w:t>
+      </w:r>
+      <w:hyperlink r:id="rId83">
+        <w:r>
+          <w:rPr>
+            <w:rStyle w:val="Hyperlink"/>
+          </w:rPr>
+          <w:t xml:space="preserve">Python</w:t>
+        </w:r>
+      </w:hyperlink>
+      <w:r>
+        <w:t xml:space="preserve">,</w:t>
+      </w:r>
+      <w:r>
+        <w:t xml:space="preserve"> </w:t>
+      </w:r>
+      <w:hyperlink r:id="rId84">
+        <w:r>
+          <w:rPr>
+            <w:rStyle w:val="Hyperlink"/>
+          </w:rPr>
+          <w:t xml:space="preserve">RDS Aurora</w:t>
+        </w:r>
+      </w:hyperlink>
+      <w:r>
+        <w:t xml:space="preserve">,</w:t>
+      </w:r>
+      <w:r>
+        <w:t xml:space="preserve"> </w:t>
+      </w:r>
+      <w:hyperlink r:id="rId85">
+        <w:r>
+          <w:rPr>
+            <w:rStyle w:val="Hyperlink"/>
+          </w:rPr>
+          <w:t xml:space="preserve">Redis</w:t>
+        </w:r>
+      </w:hyperlink>
+      <w:r>
+        <w:t xml:space="preserve">,</w:t>
+      </w:r>
+      <w:r>
+        <w:t xml:space="preserve"> </w:t>
+      </w:r>
+      <w:hyperlink r:id="rId31">
+        <w:r>
+          <w:rPr>
+            <w:rStyle w:val="Hyperlink"/>
+          </w:rPr>
+          <w:t xml:space="preserve">Route 53</w:t>
+        </w:r>
+      </w:hyperlink>
+      <w:r>
+        <w:t xml:space="preserve">,</w:t>
+      </w:r>
+      <w:r>
+        <w:t xml:space="preserve"> </w:t>
+      </w:r>
+      <w:hyperlink r:id="rId86">
+        <w:r>
+          <w:rPr>
+            <w:rStyle w:val="Hyperlink"/>
+          </w:rPr>
+          <w:t xml:space="preserve">S3</w:t>
+        </w:r>
+      </w:hyperlink>
+      <w:r>
+        <w:t xml:space="preserve">,</w:t>
+      </w:r>
+      <w:r>
+        <w:t xml:space="preserve"> </w:t>
+      </w:r>
+      <w:hyperlink r:id="rId87">
+        <w:r>
+          <w:rPr>
+            <w:rStyle w:val="Hyperlink"/>
+          </w:rPr>
+          <w:t xml:space="preserve">SDKs</w:t>
+        </w:r>
+      </w:hyperlink>
+      <w:r>
+        <w:t xml:space="preserve">,</w:t>
+      </w:r>
+      <w:r>
+        <w:t xml:space="preserve"> </w:t>
+      </w:r>
+      <w:hyperlink r:id="rId88">
+        <w:r>
+          <w:rPr>
+            <w:rStyle w:val="Hyperlink"/>
+          </w:rPr>
+          <w:t xml:space="preserve">Secrets Manager</w:t>
+        </w:r>
+      </w:hyperlink>
+      <w:r>
+        <w:t xml:space="preserve">,</w:t>
+      </w:r>
+      <w:r>
+        <w:t xml:space="preserve"> </w:t>
+      </w:r>
+      <w:hyperlink r:id="rId37">
+        <w:r>
+          <w:rPr>
+            <w:rStyle w:val="Hyperlink"/>
+          </w:rPr>
+          <w:t xml:space="preserve">Terraform</w:t>
+        </w:r>
+      </w:hyperlink>
+      <w:r>
+        <w:t xml:space="preserve">, automation, cloud computing, cloud configuration security, computer science, database, deployment, multi-platform development, operational reliability, performance, platform, scalability, scaling, scripting, troubleshooting, virtualization.</w:t>
+      </w:r>
+    </w:p>
+    <w:bookmarkEnd w:id="89"/>
+    <w:bookmarkStart w:id="91" w:name="education"/>
+    <w:p>
+      <w:pPr>
+        <w:pStyle w:val="Heading2"/>
+      </w:pPr>
+      <w:r>
+        <w:t xml:space="preserve">Education</w:t>
+      </w:r>
+    </w:p>
+    <w:p>
+      <w:pPr>
+        <w:pStyle w:val="FirstParagraph"/>
+      </w:pPr>
       <w:r>
         <w:rPr>
           <w:i/>
           <w:iCs/>
         </w:rPr>
-        <w:t xml:space="preserve">CloudFusion</w:t>
-      </w:r>
-      <w:r>
-        <w:t xml:space="preserve"> </w:t>
-      </w:r>
-      <w:r>
-        <w:t xml:space="preserve">project into the</w:t>
-      </w:r>
-      <w:r>
-        <w:t xml:space="preserve"> </w:t>
-      </w:r>
-      <w:hyperlink r:id="rId54">
-        <w:r>
-          <w:rPr>
-            <w:rStyle w:val="Hyperlink"/>
-          </w:rPr>
-          <w:t xml:space="preserve">AWS SDK for PHP</w:t>
-        </w:r>
-      </w:hyperlink>
-      <w:r>
-        <w:t xml:space="preserve">, then hired me to work on it.</w:t>
-      </w:r>
-    </w:p>
-    <w:p>
-      <w:pPr>
-        <w:numPr>
-          <w:ilvl w:val="0"/>
-          <w:numId w:val="1007"/>
-        </w:numPr>
-      </w:pPr>
-      <w:r>
-        <w:t xml:space="preserve">Collaborated with the</w:t>
-      </w:r>
-      <w:r>
-        <w:t xml:space="preserve"> </w:t>
-      </w:r>
-      <w:hyperlink r:id="rId55">
-        <w:r>
-          <w:rPr>
-            <w:rStyle w:val="Hyperlink"/>
-          </w:rPr>
-          <w:t xml:space="preserve">AWS Elastic Beanstalk</w:t>
-        </w:r>
-      </w:hyperlink>
-      <w:r>
-        <w:t xml:space="preserve"> </w:t>
-      </w:r>
-      <w:r>
-        <w:t xml:space="preserve">team to provide PHP support for the platform, which launched in March 2012.</w:t>
-      </w:r>
-    </w:p>
-    <w:p>
-      <w:pPr>
-        <w:numPr>
-          <w:ilvl w:val="0"/>
-          <w:numId w:val="1007"/>
-        </w:numPr>
-      </w:pPr>
-      <w:r>
-        <w:t xml:space="preserve">Played a key role in the creation and development of the</w:t>
-      </w:r>
-      <w:r>
-        <w:t xml:space="preserve"> </w:t>
-      </w:r>
-      <w:hyperlink r:id="rId54">
-        <w:r>
-          <w:rPr>
-            <w:rStyle w:val="Hyperlink"/>
-          </w:rPr>
-          <w:t xml:space="preserve">AWS SDK for PHP</w:t>
-        </w:r>
-      </w:hyperlink>
-      <w:r>
-        <w:t xml:space="preserve"> </w:t>
-      </w:r>
-      <w:r>
-        <w:t xml:space="preserve">v2, incorporating significant changes in the PHP language and community since CloudFusion was first written in 2005.</w:t>
-      </w:r>
-    </w:p>
-    <w:p>
-      <w:pPr>
-        <w:numPr>
-          <w:ilvl w:val="0"/>
-          <w:numId w:val="1007"/>
-        </w:numPr>
-      </w:pPr>
-      <w:r>
-        <w:t xml:space="preserve">Collaborated with the AWS Design team on the</w:t>
-      </w:r>
-      <w:r>
-        <w:t xml:space="preserve"> </w:t>
-      </w:r>
-      <w:hyperlink r:id="rId56">
-        <w:r>
-          <w:rPr>
-            <w:rStyle w:val="Hyperlink"/>
-          </w:rPr>
-          <w:t xml:space="preserve">AWS Management Console</w:t>
-        </w:r>
-      </w:hyperlink>
-      <w:r>
-        <w:t xml:space="preserve">, to build a robust and user-friendly console. Led one of the first teams to provide reusable UI building blocks at AWS.</w:t>
-      </w:r>
-    </w:p>
-    <w:p>
-      <w:pPr>
-        <w:numPr>
-          <w:ilvl w:val="0"/>
-          <w:numId w:val="1007"/>
-        </w:numPr>
-      </w:pPr>
-      <w:r>
-        <w:t xml:space="preserve">Focusing on Amazon’s</w:t>
-      </w:r>
-      <w:r>
-        <w:t xml:space="preserve"> </w:t>
-      </w:r>
-      <w:r>
-        <w:rPr>
-          <w:i/>
-          <w:iCs/>
-        </w:rPr>
-        <w:t xml:space="preserve">Customer Obsession</w:t>
-      </w:r>
-      <w:r>
-        <w:t xml:space="preserve"> </w:t>
-      </w:r>
-      <w:r>
-        <w:t xml:space="preserve">leadership principle, I successfully pushed for being better stewards of our community. Included increased transparency, better communication, and improved tooling for developers. [</w:t>
-      </w:r>
-      <w:hyperlink r:id="rId57">
-        <w:r>
-          <w:rPr>
-            <w:rStyle w:val="Hyperlink"/>
-          </w:rPr>
-          <w:t xml:space="preserve">Examples</w:t>
-        </w:r>
-      </w:hyperlink>
-      <w:r>
-        <w:t xml:space="preserve">]</w:t>
-      </w:r>
-    </w:p>
-    <w:bookmarkEnd w:id="58"/>
-    <w:bookmarkEnd w:id="59"/>
-    <w:bookmarkEnd w:id="60"/>
-    <w:bookmarkStart w:id="90" w:name="keywords-and-skills"/>
-    <w:p>
-      <w:pPr>
-        <w:pStyle w:val="Heading2"/>
-      </w:pPr>
-      <w:r>
-        <w:t xml:space="preserve">Keywords and Skills</w:t>
-      </w:r>
-    </w:p>
-    <w:p>
-      <w:pPr>
-        <w:pStyle w:val="FirstParagraph"/>
-      </w:pPr>
-      <w:r>
-        <w:t xml:space="preserve">This list is not exhaustive, but is targeted toward the skills most relevant to Cloud Engineering, DevOps, and Site Reliability Engineering roles.</w:t>
-      </w:r>
-    </w:p>
-    <w:p>
-      <w:pPr>
-        <w:pStyle w:val="BodyText"/>
-      </w:pPr>
-      <w:r>
-        <w:t xml:space="preserve">TLS and cipher suites,</w:t>
-      </w:r>
-      <w:r>
-        <w:t xml:space="preserve"> </w:t>
-      </w:r>
-      <w:hyperlink r:id="rId61">
-        <w:r>
-          <w:rPr>
-            <w:rStyle w:val="Hyperlink"/>
-          </w:rPr>
-          <w:t xml:space="preserve">ARM64</w:t>
-        </w:r>
-      </w:hyperlink>
-      <w:r>
-        <w:t xml:space="preserve">,</w:t>
-      </w:r>
-      <w:r>
-        <w:t xml:space="preserve"> </w:t>
-      </w:r>
-      <w:hyperlink r:id="rId62">
-        <w:r>
-          <w:rPr>
-            <w:rStyle w:val="Hyperlink"/>
-          </w:rPr>
-          <w:t xml:space="preserve">AWS CloudFormation</w:t>
-        </w:r>
-      </w:hyperlink>
-      <w:r>
-        <w:t xml:space="preserve">,</w:t>
-      </w:r>
-      <w:r>
-        <w:t xml:space="preserve"> </w:t>
-      </w:r>
-      <w:hyperlink r:id="rId23">
-        <w:r>
-          <w:rPr>
-            <w:rStyle w:val="Hyperlink"/>
-          </w:rPr>
-          <w:t xml:space="preserve">AWS Control Tower</w:t>
-        </w:r>
-      </w:hyperlink>
-      <w:r>
-        <w:t xml:space="preserve">,</w:t>
-      </w:r>
-      <w:r>
-        <w:t xml:space="preserve"> </w:t>
-      </w:r>
-      <w:hyperlink r:id="rId55">
-        <w:r>
-          <w:rPr>
-            <w:rStyle w:val="Hyperlink"/>
-          </w:rPr>
-          <w:t xml:space="preserve">AWS Elastic Beanstalk</w:t>
-        </w:r>
-      </w:hyperlink>
-      <w:r>
-        <w:t xml:space="preserve">,</w:t>
-      </w:r>
-      <w:r>
-        <w:t xml:space="preserve"> </w:t>
-      </w:r>
-      <w:hyperlink r:id="rId30">
-        <w:r>
-          <w:rPr>
-            <w:rStyle w:val="Hyperlink"/>
-          </w:rPr>
-          <w:t xml:space="preserve">AWS Identity Center</w:t>
-        </w:r>
-      </w:hyperlink>
-      <w:r>
-        <w:t xml:space="preserve">,</w:t>
-      </w:r>
-      <w:r>
-        <w:t xml:space="preserve"> </w:t>
-      </w:r>
-      <w:hyperlink r:id="rId63">
-        <w:r>
-          <w:rPr>
-            <w:rStyle w:val="Hyperlink"/>
-          </w:rPr>
-          <w:t xml:space="preserve">AWS Lambda</w:t>
-        </w:r>
-      </w:hyperlink>
-      <w:r>
-        <w:t xml:space="preserve">,</w:t>
-      </w:r>
-      <w:r>
-        <w:t xml:space="preserve"> </w:t>
-      </w:r>
-      <w:hyperlink r:id="rId64">
-        <w:r>
-          <w:rPr>
-            <w:rStyle w:val="Hyperlink"/>
-          </w:rPr>
-          <w:t xml:space="preserve">AWS RDS Aurora</w:t>
-        </w:r>
-      </w:hyperlink>
-      <w:r>
-        <w:t xml:space="preserve">,</w:t>
-      </w:r>
-      <w:r>
-        <w:t xml:space="preserve"> </w:t>
-      </w:r>
-      <w:hyperlink r:id="rId32">
-        <w:r>
-          <w:rPr>
-            <w:rStyle w:val="Hyperlink"/>
-          </w:rPr>
-          <w:t xml:space="preserve">AWS SDKs</w:t>
-        </w:r>
-      </w:hyperlink>
-      <w:r>
-        <w:t xml:space="preserve">,</w:t>
-      </w:r>
-      <w:r>
-        <w:t xml:space="preserve"> </w:t>
-      </w:r>
-      <w:hyperlink r:id="rId65">
-        <w:r>
-          <w:rPr>
-            <w:rStyle w:val="Hyperlink"/>
-          </w:rPr>
-          <w:t xml:space="preserve">AWS Secrets Manager</w:t>
-        </w:r>
-      </w:hyperlink>
-      <w:r>
-        <w:t xml:space="preserve">,</w:t>
-      </w:r>
-      <w:r>
-        <w:t xml:space="preserve"> </w:t>
-      </w:r>
-      <w:hyperlink r:id="rId66">
-        <w:r>
-          <w:rPr>
-            <w:rStyle w:val="Hyperlink"/>
-          </w:rPr>
-          <w:t xml:space="preserve">AWS Well-Architected</w:t>
-        </w:r>
-      </w:hyperlink>
-      <w:r>
-        <w:t xml:space="preserve">,</w:t>
-      </w:r>
-      <w:r>
-        <w:t xml:space="preserve"> </w:t>
-      </w:r>
-      <w:hyperlink r:id="rId67">
-        <w:r>
-          <w:rPr>
-            <w:rStyle w:val="Hyperlink"/>
-          </w:rPr>
-          <w:t xml:space="preserve">AWS</w:t>
-        </w:r>
-      </w:hyperlink>
-      <w:r>
-        <w:t xml:space="preserve">,</w:t>
-      </w:r>
-      <w:r>
-        <w:t xml:space="preserve"> </w:t>
-      </w:r>
-      <w:hyperlink r:id="rId68">
-        <w:r>
-          <w:rPr>
-            <w:rStyle w:val="Hyperlink"/>
-          </w:rPr>
-          <w:t xml:space="preserve">Alpine Linux</w:t>
-        </w:r>
-      </w:hyperlink>
-      <w:r>
-        <w:t xml:space="preserve">,</w:t>
-      </w:r>
-      <w:r>
-        <w:t xml:space="preserve"> </w:t>
-      </w:r>
-      <w:hyperlink r:id="rId69">
-        <w:r>
-          <w:rPr>
-            <w:rStyle w:val="Hyperlink"/>
-          </w:rPr>
-          <w:t xml:space="preserve">Amazon ACM</w:t>
-        </w:r>
-      </w:hyperlink>
-      <w:r>
-        <w:t xml:space="preserve">,</w:t>
-      </w:r>
-      <w:r>
-        <w:t xml:space="preserve"> </w:t>
-      </w:r>
-      <w:hyperlink r:id="rId70">
-        <w:r>
-          <w:rPr>
-            <w:rStyle w:val="Hyperlink"/>
-          </w:rPr>
-          <w:t xml:space="preserve">Amazon CloudFront</w:t>
-        </w:r>
-      </w:hyperlink>
-      <w:r>
-        <w:t xml:space="preserve">,</w:t>
-      </w:r>
-      <w:r>
-        <w:t xml:space="preserve"> </w:t>
-      </w:r>
-      <w:hyperlink r:id="rId71">
-        <w:r>
-          <w:rPr>
-            <w:rStyle w:val="Hyperlink"/>
-          </w:rPr>
-          <w:t xml:space="preserve">Amazon EC2</w:t>
-        </w:r>
-      </w:hyperlink>
-      <w:r>
-        <w:t xml:space="preserve">,</w:t>
-      </w:r>
-      <w:r>
-        <w:t xml:space="preserve"> </w:t>
-      </w:r>
-      <w:hyperlink r:id="rId40">
-        <w:r>
-          <w:rPr>
-            <w:rStyle w:val="Hyperlink"/>
-          </w:rPr>
-          <w:t xml:space="preserve">Amazon ECS</w:t>
-        </w:r>
-      </w:hyperlink>
-      <w:r>
-        <w:t xml:space="preserve">,</w:t>
-      </w:r>
-      <w:r>
-        <w:t xml:space="preserve"> </w:t>
-      </w:r>
-      <w:hyperlink r:id="rId40">
-        <w:r>
-          <w:rPr>
-            <w:rStyle w:val="Hyperlink"/>
-          </w:rPr>
-          <w:t xml:space="preserve">Amazon ECS</w:t>
-        </w:r>
-      </w:hyperlink>
-      <w:r>
-        <w:t xml:space="preserve">,</w:t>
-      </w:r>
-      <w:r>
-        <w:t xml:space="preserve"> </w:t>
-      </w:r>
-      <w:hyperlink r:id="rId72">
-        <w:r>
-          <w:rPr>
-            <w:rStyle w:val="Hyperlink"/>
-          </w:rPr>
-          <w:t xml:space="preserve">Amazon IAM</w:t>
-        </w:r>
-      </w:hyperlink>
-      <w:r>
-        <w:t xml:space="preserve">,</w:t>
-      </w:r>
-      <w:r>
-        <w:t xml:space="preserve"> </w:t>
-      </w:r>
-      <w:hyperlink r:id="rId73">
-        <w:r>
-          <w:rPr>
-            <w:rStyle w:val="Hyperlink"/>
-          </w:rPr>
-          <w:t xml:space="preserve">Amazon Linux</w:t>
-        </w:r>
-      </w:hyperlink>
-      <w:r>
-        <w:t xml:space="preserve">,</w:t>
-      </w:r>
-      <w:r>
-        <w:t xml:space="preserve"> </w:t>
-      </w:r>
-      <w:hyperlink r:id="rId74">
-        <w:r>
-          <w:rPr>
-            <w:rStyle w:val="Hyperlink"/>
-          </w:rPr>
-          <w:t xml:space="preserve">Amazon Route 53</w:t>
-        </w:r>
-      </w:hyperlink>
-      <w:r>
-        <w:t xml:space="preserve">,</w:t>
-      </w:r>
-      <w:r>
-        <w:t xml:space="preserve"> </w:t>
-      </w:r>
-      <w:hyperlink r:id="rId75">
-        <w:r>
-          <w:rPr>
-            <w:rStyle w:val="Hyperlink"/>
-          </w:rPr>
-          <w:t xml:space="preserve">Amazon S3</w:t>
-        </w:r>
-      </w:hyperlink>
-      <w:r>
-        <w:t xml:space="preserve">,</w:t>
-      </w:r>
-      <w:r>
-        <w:t xml:space="preserve"> </w:t>
-      </w:r>
-      <w:hyperlink r:id="rId67">
-        <w:r>
-          <w:rPr>
-            <w:rStyle w:val="Hyperlink"/>
-          </w:rPr>
-          <w:t xml:space="preserve">Amazon Web Services</w:t>
-        </w:r>
-      </w:hyperlink>
-      <w:r>
-        <w:t xml:space="preserve">,</w:t>
-      </w:r>
-      <w:r>
-        <w:t xml:space="preserve"> </w:t>
-      </w:r>
-      <w:hyperlink r:id="rId76">
-        <w:r>
-          <w:rPr>
-            <w:rStyle w:val="Hyperlink"/>
-          </w:rPr>
-          <w:t xml:space="preserve">Ansible</w:t>
-        </w:r>
-      </w:hyperlink>
-      <w:r>
-        <w:t xml:space="preserve">,</w:t>
-      </w:r>
-      <w:r>
-        <w:t xml:space="preserve"> </w:t>
-      </w:r>
-      <w:hyperlink r:id="rId24">
-        <w:r>
-          <w:rPr>
-            <w:rStyle w:val="Hyperlink"/>
-          </w:rPr>
-          <w:t xml:space="preserve">Artifactory</w:t>
-        </w:r>
-      </w:hyperlink>
-      <w:r>
-        <w:t xml:space="preserve">,</w:t>
-      </w:r>
-      <w:r>
-        <w:t xml:space="preserve"> </w:t>
-      </w:r>
-      <w:hyperlink r:id="rId77">
-        <w:r>
-          <w:rPr>
-            <w:rStyle w:val="Hyperlink"/>
-          </w:rPr>
-          <w:t xml:space="preserve">Bash</w:t>
-        </w:r>
-      </w:hyperlink>
-      <w:r>
-        <w:t xml:space="preserve">,</w:t>
-      </w:r>
-      <w:r>
-        <w:t xml:space="preserve"> </w:t>
-      </w:r>
-      <w:hyperlink r:id="rId77">
-        <w:r>
-          <w:rPr>
-            <w:rStyle w:val="Hyperlink"/>
-          </w:rPr>
-          <w:t xml:space="preserve">Bash</w:t>
-        </w:r>
-      </w:hyperlink>
-      <w:r>
-        <w:t xml:space="preserve">,</w:t>
-      </w:r>
-      <w:r>
-        <w:t xml:space="preserve"> </w:t>
-      </w:r>
-      <w:hyperlink r:id="rId31">
-        <w:r>
-          <w:rPr>
-            <w:rStyle w:val="Hyperlink"/>
-          </w:rPr>
-          <w:t xml:space="preserve">CIS</w:t>
-        </w:r>
-      </w:hyperlink>
-      <w:r>
-        <w:t xml:space="preserve">,</w:t>
-      </w:r>
-      <w:r>
-        <w:t xml:space="preserve"> </w:t>
-      </w:r>
-      <w:hyperlink r:id="rId78">
-        <w:r>
-          <w:rPr>
-            <w:rStyle w:val="Hyperlink"/>
-          </w:rPr>
-          <w:t xml:space="preserve">CentOS</w:t>
-        </w:r>
-      </w:hyperlink>
-      <w:r>
-        <w:t xml:space="preserve">,</w:t>
-      </w:r>
-      <w:r>
-        <w:t xml:space="preserve"> </w:t>
-      </w:r>
-      <w:hyperlink r:id="rId78">
-        <w:r>
-          <w:rPr>
-            <w:rStyle w:val="Hyperlink"/>
-          </w:rPr>
-          <w:t xml:space="preserve">CentOS</w:t>
-        </w:r>
-      </w:hyperlink>
-      <w:r>
-        <w:t xml:space="preserve">,</w:t>
-      </w:r>
-      <w:r>
-        <w:t xml:space="preserve"> </w:t>
-      </w:r>
-      <w:hyperlink r:id="rId35">
-        <w:r>
-          <w:rPr>
-            <w:rStyle w:val="Hyperlink"/>
-          </w:rPr>
-          <w:t xml:space="preserve">Docker</w:t>
-        </w:r>
-      </w:hyperlink>
-      <w:r>
-        <w:t xml:space="preserve">,</w:t>
-      </w:r>
-      <w:r>
-        <w:t xml:space="preserve"> </w:t>
-      </w:r>
-      <w:hyperlink r:id="rId79">
-        <w:r>
-          <w:rPr>
-            <w:rStyle w:val="Hyperlink"/>
-          </w:rPr>
-          <w:t xml:space="preserve">EC2 Image Builder</w:t>
-        </w:r>
-      </w:hyperlink>
-      <w:r>
-        <w:t xml:space="preserve">,</w:t>
-      </w:r>
-      <w:r>
-        <w:t xml:space="preserve"> </w:t>
-      </w:r>
-      <w:hyperlink r:id="rId40">
-        <w:r>
-          <w:rPr>
-            <w:rStyle w:val="Hyperlink"/>
-          </w:rPr>
-          <w:t xml:space="preserve">Elastic Container Service</w:t>
-        </w:r>
-      </w:hyperlink>
-      <w:r>
-        <w:t xml:space="preserve">,</w:t>
-      </w:r>
-      <w:r>
-        <w:t xml:space="preserve"> </w:t>
-      </w:r>
-      <w:hyperlink r:id="rId80">
-        <w:r>
-          <w:rPr>
-            <w:rStyle w:val="Hyperlink"/>
-          </w:rPr>
-          <w:t xml:space="preserve">GCP</w:t>
-        </w:r>
-      </w:hyperlink>
-      <w:r>
-        <w:t xml:space="preserve">,</w:t>
-      </w:r>
-      <w:r>
-        <w:t xml:space="preserve"> </w:t>
-      </w:r>
-      <w:hyperlink r:id="rId26">
-        <w:r>
-          <w:rPr>
-            <w:rStyle w:val="Hyperlink"/>
-          </w:rPr>
-          <w:t xml:space="preserve">GitHub Actions</w:t>
-        </w:r>
-      </w:hyperlink>
-      <w:r>
-        <w:t xml:space="preserve">,</w:t>
-      </w:r>
-      <w:r>
-        <w:t xml:space="preserve"> </w:t>
-      </w:r>
-      <w:hyperlink r:id="rId25">
-        <w:r>
-          <w:rPr>
-            <w:rStyle w:val="Hyperlink"/>
-          </w:rPr>
-          <w:t xml:space="preserve">GitHub Enterprise</w:t>
-        </w:r>
-      </w:hyperlink>
-      <w:r>
-        <w:t xml:space="preserve">,</w:t>
-      </w:r>
-      <w:r>
-        <w:t xml:space="preserve"> </w:t>
-      </w:r>
-      <w:hyperlink r:id="rId81">
-        <w:r>
-          <w:rPr>
-            <w:rStyle w:val="Hyperlink"/>
-          </w:rPr>
-          <w:t xml:space="preserve">Git</w:t>
-        </w:r>
-      </w:hyperlink>
-      <w:r>
-        <w:t xml:space="preserve">,</w:t>
-      </w:r>
-      <w:r>
-        <w:t xml:space="preserve"> </w:t>
-      </w:r>
-      <w:hyperlink r:id="rId82">
-        <w:r>
-          <w:rPr>
-            <w:rStyle w:val="Hyperlink"/>
-          </w:rPr>
-          <w:t xml:space="preserve">Go</w:t>
-        </w:r>
-      </w:hyperlink>
-      <w:r>
-        <w:t xml:space="preserve">,</w:t>
-      </w:r>
-      <w:r>
-        <w:t xml:space="preserve"> </w:t>
-      </w:r>
-      <w:hyperlink r:id="rId83">
-        <w:r>
-          <w:rPr>
-            <w:rStyle w:val="Hyperlink"/>
-          </w:rPr>
-          <w:t xml:space="preserve">Nginx</w:t>
-        </w:r>
-      </w:hyperlink>
-      <w:r>
-        <w:t xml:space="preserve">,</w:t>
-      </w:r>
-      <w:r>
-        <w:t xml:space="preserve"> </w:t>
-      </w:r>
-      <w:hyperlink r:id="rId84">
-        <w:r>
-          <w:rPr>
-            <w:rStyle w:val="Hyperlink"/>
-          </w:rPr>
-          <w:t xml:space="preserve">OpenTofu</w:t>
-        </w:r>
-      </w:hyperlink>
-      <w:r>
-        <w:t xml:space="preserve">,</w:t>
-      </w:r>
-      <w:r>
-        <w:t xml:space="preserve"> </w:t>
-      </w:r>
-      <w:hyperlink r:id="rId85">
-        <w:r>
-          <w:rPr>
-            <w:rStyle w:val="Hyperlink"/>
-          </w:rPr>
-          <w:t xml:space="preserve">PHP</w:t>
-        </w:r>
-      </w:hyperlink>
-      <w:r>
-        <w:t xml:space="preserve"> </w:t>
-      </w:r>
-      <w:r>
-        <w:t xml:space="preserve">(modern),</w:t>
-      </w:r>
-      <w:r>
-        <w:t xml:space="preserve"> </w:t>
-      </w:r>
-      <w:hyperlink r:id="rId44">
-        <w:r>
-          <w:rPr>
-            <w:rStyle w:val="Hyperlink"/>
-          </w:rPr>
-          <w:t xml:space="preserve">Packer</w:t>
-        </w:r>
-      </w:hyperlink>
-      <w:r>
-        <w:t xml:space="preserve">,</w:t>
-      </w:r>
-      <w:r>
-        <w:t xml:space="preserve"> </w:t>
-      </w:r>
-      <w:hyperlink r:id="rId86">
-        <w:r>
-          <w:rPr>
-            <w:rStyle w:val="Hyperlink"/>
-          </w:rPr>
-          <w:t xml:space="preserve">Python</w:t>
-        </w:r>
-      </w:hyperlink>
-      <w:r>
-        <w:t xml:space="preserve">,</w:t>
-      </w:r>
-      <w:r>
-        <w:t xml:space="preserve"> </w:t>
-      </w:r>
-      <w:hyperlink r:id="rId87">
-        <w:r>
-          <w:rPr>
-            <w:rStyle w:val="Hyperlink"/>
-          </w:rPr>
-          <w:t xml:space="preserve">Redis</w:t>
-        </w:r>
-      </w:hyperlink>
-      <w:r>
-        <w:t xml:space="preserve">,</w:t>
-      </w:r>
-      <w:r>
-        <w:t xml:space="preserve"> </w:t>
-      </w:r>
-      <w:hyperlink r:id="rId41">
-        <w:r>
-          <w:rPr>
-            <w:rStyle w:val="Hyperlink"/>
-          </w:rPr>
-          <w:t xml:space="preserve">Terraform</w:t>
-        </w:r>
-      </w:hyperlink>
-      <w:r>
-        <w:t xml:space="preserve">,</w:t>
-      </w:r>
-      <w:r>
-        <w:t xml:space="preserve"> </w:t>
-      </w:r>
-      <w:hyperlink r:id="rId41">
-        <w:r>
-          <w:rPr>
-            <w:rStyle w:val="Hyperlink"/>
-          </w:rPr>
-          <w:t xml:space="preserve">Terraform</w:t>
-        </w:r>
-      </w:hyperlink>
-      <w:r>
-        <w:t xml:space="preserve">,</w:t>
-      </w:r>
-      <w:r>
-        <w:t xml:space="preserve"> </w:t>
-      </w:r>
-      <w:hyperlink r:id="rId88">
-        <w:r>
-          <w:rPr>
-            <w:rStyle w:val="Hyperlink"/>
-          </w:rPr>
-          <w:t xml:space="preserve">Ubuntu</w:t>
-        </w:r>
-      </w:hyperlink>
-      <w:r>
-        <w:t xml:space="preserve">,</w:t>
-      </w:r>
-      <w:r>
-        <w:t xml:space="preserve"> </w:t>
-      </w:r>
-      <w:hyperlink r:id="rId89">
-        <w:r>
-          <w:rPr>
-            <w:rStyle w:val="Hyperlink"/>
-          </w:rPr>
-          <w:t xml:space="preserve">kubectl</w:t>
-        </w:r>
-      </w:hyperlink>
-      <w:r>
-        <w:t xml:space="preserve">, automation, cloud computing, cloud configuration security, collaboration, communication, computer science, database, deployment, devops, innovation, linux, multi-platform development, operational reliability, performance, platform, scalability, scaling, scripting, technical, troubleshooting, virtualization.</w:t>
-      </w:r>
-    </w:p>
-    <w:bookmarkEnd w:id="90"/>
-    <w:bookmarkStart w:id="92" w:name="education"/>
-    <w:p>
-      <w:pPr>
-        <w:pStyle w:val="Heading2"/>
-      </w:pPr>
-      <w:r>
-        <w:t xml:space="preserve">Education</w:t>
-      </w:r>
-    </w:p>
-    <w:p>
-      <w:pPr>
-        <w:pStyle w:val="FirstParagraph"/>
-      </w:pPr>
-      <w:r>
-        <w:t xml:space="preserve">Obtained a</w:t>
-      </w:r>
-      <w:r>
-        <w:t xml:space="preserve"> </w:t>
-      </w:r>
-      <w:r>
-        <w:rPr>
-          <w:b/>
-          <w:bCs/>
-        </w:rPr>
-        <w:t xml:space="preserve">Bachelor of Arts</w:t>
-      </w:r>
-      <w:r>
-        <w:t xml:space="preserve"> </w:t>
-      </w:r>
-      <w:r>
-        <w:t xml:space="preserve">degree in</w:t>
+        <w:t xml:space="preserve">Silicon Valley College</w:t>
+      </w:r>
+      <w:r>
+        <w:t xml:space="preserve"> </w:t>
+      </w:r>
+      <w:r>
+        <w:t xml:space="preserve">(now</w:t>
+      </w:r>
+      <w:r>
+        <w:t xml:space="preserve"> </w:t>
+      </w:r>
+      <w:hyperlink r:id="rId90">
+        <w:r>
+          <w:rPr>
+            <w:rStyle w:val="Hyperlink"/>
+          </w:rPr>
+          <w:t xml:space="preserve">Carrington College</w:t>
+        </w:r>
+      </w:hyperlink>
+      <w:r>
+        <w:t xml:space="preserve">), San Jose, CA. Bachelor of Arts,</w:t>
       </w:r>
       <w:r>
         <w:t xml:space="preserve"> </w:t>
@@ -1935,85 +1827,9 @@
         </w:rPr>
         <w:t xml:space="preserve">Design and Visualization</w:t>
       </w:r>
-      <w:r>
-        <w:t xml:space="preserve"> </w:t>
-      </w:r>
-      <w:r>
-        <w:t xml:space="preserve">from</w:t>
-      </w:r>
-      <w:r>
-        <w:t xml:space="preserve"> </w:t>
-      </w:r>
-      <w:r>
-        <w:rPr>
-          <w:i/>
-          <w:iCs/>
-        </w:rPr>
-        <w:t xml:space="preserve">Silicon Valley College</w:t>
-      </w:r>
-      <w:r>
-        <w:t xml:space="preserve"> </w:t>
-      </w:r>
-      <w:r>
-        <w:t xml:space="preserve">(now</w:t>
-      </w:r>
-      <w:r>
-        <w:t xml:space="preserve"> </w:t>
-      </w:r>
-      <w:hyperlink r:id="rId91">
-        <w:r>
-          <w:rPr>
-            <w:rStyle w:val="Hyperlink"/>
-          </w:rPr>
-          <w:t xml:space="preserve">Carrington College</w:t>
-        </w:r>
-      </w:hyperlink>
-      <w:r>
-        <w:t xml:space="preserve">) in San Jose, CA.</w:t>
-      </w:r>
-    </w:p>
-    <w:p>
-      <w:pPr>
-        <w:pStyle w:val="BodyText"/>
-      </w:pPr>
-      <w:r>
-        <w:t xml:space="preserve">Graduated in</w:t>
-      </w:r>
-      <w:r>
-        <w:t xml:space="preserve"> </w:t>
-      </w:r>
-      <w:r>
-        <w:rPr>
-          <w:i/>
-          <w:iCs/>
-        </w:rPr>
-        <w:t xml:space="preserve">November 2003</w:t>
-      </w:r>
-      <w:r>
-        <w:t xml:space="preserve"> </w:t>
-      </w:r>
-      <w:r>
-        <w:t xml:space="preserve">with a</w:t>
-      </w:r>
-      <w:r>
-        <w:t xml:space="preserve"> </w:t>
-      </w:r>
-      <w:r>
-        <w:rPr>
-          <w:b/>
-          <w:bCs/>
-        </w:rPr>
-        <w:t xml:space="preserve">3.84</w:t>
-      </w:r>
-      <w:r>
-        <w:t xml:space="preserve"> </w:t>
-      </w:r>
-      <w:r>
-        <w:t xml:space="preserve">GPA.</w:t>
-      </w:r>
-    </w:p>
+    </w:p>
+    <w:bookmarkEnd w:id="91"/>
     <w:bookmarkEnd w:id="92"/>
-    <w:bookmarkEnd w:id="93"/>
     <w:sectPr>
       <w:pgSz w:h="15840" w:w="12240"/>
       <w:pgMar w:bottom="1440" w:footer="720" w:gutter="0" w:header="720" w:left="1440" w:right="1440" w:top="1440"/>

</xml_diff>

<commit_message>
Added brief descriptions of the companies, per advice.
</commit_message>
<xml_diff>
--- a/resumes/ryanparman-cloud-devops-sre.ats.docx
+++ b/resumes/ryanparman-cloud-devops-sre.ats.docx
@@ -204,6 +204,18 @@
       </w:pPr>
       <w:r>
         <w:t xml:space="preserve">Principal Cloud and Platform Engineer (June 2020—January 2024)</w:t>
+      </w:r>
+    </w:p>
+    <w:p>
+      <w:pPr>
+        <w:pStyle w:val="Compact"/>
+        <w:numPr>
+          <w:ilvl w:val="0"/>
+          <w:numId w:val="1002"/>
+        </w:numPr>
+      </w:pPr>
+      <w:r>
+        <w:t xml:space="preserve">As every school in America transitioned to online learning during the COVID-19 lockdowns, I was the technical/development lead on the team who supported all SRE and product engineering teams, working on core platforms and services.</w:t>
       </w:r>
     </w:p>
     <w:p>

</xml_diff>

<commit_message>
Generate a matrix of search engine searches.
</commit_message>
<xml_diff>
--- a/resumes/ryanparman-cloud-devops-sre.ats.docx
+++ b/resumes/ryanparman-cloud-devops-sre.ats.docx
@@ -2,7 +2,7 @@
 <file path=word/document.xml><?xml version="1.0" encoding="utf-8"?>
 <w:document xmlns:w="http://schemas.openxmlformats.org/wordprocessingml/2006/main" xmlns:m="http://schemas.openxmlformats.org/officeDocument/2006/math" xmlns:r="http://schemas.openxmlformats.org/officeDocument/2006/relationships" xmlns:o="urn:schemas-microsoft-com:office:office" xmlns:v="urn:schemas-microsoft-com:vml" xmlns:w10="urn:schemas-microsoft-com:office:word" xmlns:a="http://schemas.openxmlformats.org/drawingml/2006/main" xmlns:pic="http://schemas.openxmlformats.org/drawingml/2006/picture" xmlns:wp="http://schemas.openxmlformats.org/drawingml/2006/wordprocessingDrawing">
   <w:body>
-    <w:bookmarkStart w:id="92" w:name="ryan-parman--jobsryanparmancom"/>
+    <w:bookmarkStart w:id="95" w:name="ryan-parman--jobsryanparmancom"/>
     <w:p>
       <w:pPr>
         <w:pStyle w:val="Heading1"/>
@@ -122,7 +122,7 @@
         </w:r>
       </w:hyperlink>
     </w:p>
-    <w:bookmarkStart w:id="65" w:name="work-experience"/>
+    <w:bookmarkStart w:id="68" w:name="work-experience"/>
     <w:p>
       <w:pPr>
         <w:pStyle w:val="Heading2"/>
@@ -131,7 +131,7 @@
         <w:t xml:space="preserve">Work Experience</w:t>
       </w:r>
     </w:p>
-    <w:bookmarkStart w:id="51" w:name="Xf1ca04f93ae92722b2d43ad420b5bb917dd645c"/>
+    <w:bookmarkStart w:id="53" w:name="Xf1ca04f93ae92722b2d43ad420b5bb917dd645c"/>
     <w:p>
       <w:pPr>
         <w:pStyle w:val="Heading3"/>
@@ -475,7 +475,7 @@
       </w:r>
     </w:p>
     <w:bookmarkEnd w:id="35"/>
-    <w:bookmarkStart w:id="41" w:name="Xdaa261cfb2282f1dc3079baa7c4acd97e963186"/>
+    <w:bookmarkStart w:id="43" w:name="Xdaa261cfb2282f1dc3079baa7c4acd97e963186"/>
     <w:p>
       <w:pPr>
         <w:pStyle w:val="Heading4"/>
@@ -658,11 +658,36 @@
         <w:t xml:space="preserve"> </w:t>
       </w:r>
       <w:r>
-        <w:t xml:space="preserve">(SLOs).</w:t>
-      </w:r>
-    </w:p>
-    <w:bookmarkEnd w:id="41"/>
-    <w:bookmarkStart w:id="50" w:name="Xbb0df5850d4c183c9a79a02a33b92ad2a2543dd"/>
+        <w:t xml:space="preserve">(SLOs) (</w:t>
+      </w:r>
+      <w:hyperlink r:id="rId41">
+        <w:r>
+          <w:rPr>
+            <w:rStyle w:val="Hyperlink"/>
+          </w:rPr>
+          <w:t xml:space="preserve">New Relic</w:t>
+        </w:r>
+      </w:hyperlink>
+      <w:r>
+        <w:t xml:space="preserve">,</w:t>
+      </w:r>
+      <w:r>
+        <w:t xml:space="preserve"> </w:t>
+      </w:r>
+      <w:hyperlink r:id="rId42">
+        <w:r>
+          <w:rPr>
+            <w:rStyle w:val="Hyperlink"/>
+          </w:rPr>
+          <w:t xml:space="preserve">Datadog</w:t>
+        </w:r>
+      </w:hyperlink>
+      <w:r>
+        <w:t xml:space="preserve">).</w:t>
+      </w:r>
+    </w:p>
+    <w:bookmarkEnd w:id="43"/>
+    <w:bookmarkStart w:id="52" w:name="Xbb0df5850d4c183c9a79a02a33b92ad2a2543dd"/>
     <w:p>
       <w:pPr>
         <w:pStyle w:val="Heading4"/>
@@ -685,7 +710,7 @@
       <w:r>
         <w:t xml:space="preserve"> </w:t>
       </w:r>
-      <w:hyperlink r:id="rId42">
+      <w:hyperlink r:id="rId44">
         <w:r>
           <w:rPr>
             <w:rStyle w:val="Hyperlink"/>
@@ -699,7 +724,7 @@
       <w:r>
         <w:t xml:space="preserve"> </w:t>
       </w:r>
-      <w:hyperlink r:id="rId43">
+      <w:hyperlink r:id="rId45">
         <w:r>
           <w:rPr>
             <w:rStyle w:val="Hyperlink"/>
@@ -713,7 +738,7 @@
       <w:r>
         <w:t xml:space="preserve"> </w:t>
       </w:r>
-      <w:hyperlink r:id="rId44">
+      <w:hyperlink r:id="rId46">
         <w:r>
           <w:rPr>
             <w:rStyle w:val="Hyperlink"/>
@@ -730,7 +755,7 @@
       <w:r>
         <w:t xml:space="preserve"> </w:t>
       </w:r>
-      <w:hyperlink r:id="rId45">
+      <w:hyperlink r:id="rId47">
         <w:r>
           <w:rPr>
             <w:rStyle w:val="Hyperlink"/>
@@ -772,7 +797,7 @@
       <w:r>
         <w:t xml:space="preserve"> </w:t>
       </w:r>
-      <w:hyperlink r:id="rId46">
+      <w:hyperlink r:id="rId48">
         <w:r>
           <w:rPr>
             <w:rStyle w:val="Hyperlink"/>
@@ -798,7 +823,7 @@
       <w:r>
         <w:t xml:space="preserve"> </w:t>
       </w:r>
-      <w:hyperlink r:id="rId47">
+      <w:hyperlink r:id="rId49">
         <w:r>
           <w:rPr>
             <w:rStyle w:val="Hyperlink"/>
@@ -812,7 +837,7 @@
       <w:r>
         <w:t xml:space="preserve"> </w:t>
       </w:r>
-      <w:hyperlink r:id="rId48">
+      <w:hyperlink r:id="rId50">
         <w:r>
           <w:rPr>
             <w:rStyle w:val="Hyperlink"/>
@@ -895,7 +920,7 @@
       <w:r>
         <w:t xml:space="preserve"> </w:t>
       </w:r>
-      <w:hyperlink r:id="rId49">
+      <w:hyperlink r:id="rId51">
         <w:r>
           <w:rPr>
             <w:rStyle w:val="Hyperlink"/>
@@ -907,14 +932,14 @@
         <w:t xml:space="preserve">.</w:t>
       </w:r>
     </w:p>
-    <w:bookmarkEnd w:id="50"/>
-    <w:bookmarkEnd w:id="51"/>
-    <w:bookmarkStart w:id="59" w:name="wepay--redwood-city-ca"/>
+    <w:bookmarkEnd w:id="52"/>
+    <w:bookmarkEnd w:id="53"/>
+    <w:bookmarkStart w:id="62" w:name="wepay--redwood-city-ca"/>
     <w:p>
       <w:pPr>
         <w:pStyle w:val="Heading3"/>
       </w:pPr>
-      <w:hyperlink r:id="rId52">
+      <w:hyperlink r:id="rId54">
         <w:r>
           <w:rPr>
             <w:rStyle w:val="Hyperlink"/>
@@ -929,7 +954,7 @@
         <w:t xml:space="preserve">— Redwood City, CA</w:t>
       </w:r>
     </w:p>
-    <w:bookmarkStart w:id="55" w:name="devops-engineer-april-2015september-2016"/>
+    <w:bookmarkStart w:id="58" w:name="devops-engineer-april-2015september-2016"/>
     <w:p>
       <w:pPr>
         <w:pStyle w:val="Heading4"/>
@@ -952,7 +977,7 @@
       <w:r>
         <w:t xml:space="preserve"> </w:t>
       </w:r>
-      <w:hyperlink r:id="rId53">
+      <w:hyperlink r:id="rId55">
         <w:r>
           <w:rPr>
             <w:rStyle w:val="Hyperlink"/>
@@ -988,7 +1013,32 @@
         </w:numPr>
       </w:pPr>
       <w:r>
-        <w:t xml:space="preserve">Invested in monitoring and alerting systems to prevent customer-facing issues.</w:t>
+        <w:t xml:space="preserve">Invested in monitoring and alerting systems to prevent customer-facing issues (</w:t>
+      </w:r>
+      <w:hyperlink r:id="rId41">
+        <w:r>
+          <w:rPr>
+            <w:rStyle w:val="Hyperlink"/>
+          </w:rPr>
+          <w:t xml:space="preserve">New Relic</w:t>
+        </w:r>
+      </w:hyperlink>
+      <w:r>
+        <w:t xml:space="preserve">,</w:t>
+      </w:r>
+      <w:r>
+        <w:t xml:space="preserve"> </w:t>
+      </w:r>
+      <w:hyperlink r:id="rId56">
+        <w:r>
+          <w:rPr>
+            <w:rStyle w:val="Hyperlink"/>
+          </w:rPr>
+          <w:t xml:space="preserve">Grafana</w:t>
+        </w:r>
+      </w:hyperlink>
+      <w:r>
+        <w:t xml:space="preserve">).</w:t>
       </w:r>
     </w:p>
     <w:p>
@@ -1021,7 +1071,7 @@
       <w:r>
         <w:t xml:space="preserve"> </w:t>
       </w:r>
-      <w:hyperlink r:id="rId54">
+      <w:hyperlink r:id="rId57">
         <w:r>
           <w:rPr>
             <w:rStyle w:val="Hyperlink"/>
@@ -1033,8 +1083,8 @@
         <w:t xml:space="preserve">.</w:t>
       </w:r>
     </w:p>
-    <w:bookmarkEnd w:id="55"/>
-    <w:bookmarkStart w:id="58" w:name="senior-api-engineer-april-2014april-2015"/>
+    <w:bookmarkEnd w:id="58"/>
+    <w:bookmarkStart w:id="61" w:name="senior-api-engineer-april-2014april-2015"/>
     <w:p>
       <w:pPr>
         <w:pStyle w:val="Heading4"/>
@@ -1057,7 +1107,7 @@
       <w:r>
         <w:t xml:space="preserve"> </w:t>
       </w:r>
-      <w:hyperlink r:id="rId56">
+      <w:hyperlink r:id="rId59">
         <w:r>
           <w:rPr>
             <w:rStyle w:val="Hyperlink"/>
@@ -1098,7 +1148,7 @@
       <w:r>
         <w:t xml:space="preserve"> </w:t>
       </w:r>
-      <w:hyperlink r:id="rId57">
+      <w:hyperlink r:id="rId60">
         <w:r>
           <w:rPr>
             <w:rStyle w:val="Hyperlink"/>
@@ -1110,14 +1160,14 @@
         <w:t xml:space="preserve">).</w:t>
       </w:r>
     </w:p>
-    <w:bookmarkEnd w:id="58"/>
-    <w:bookmarkEnd w:id="59"/>
-    <w:bookmarkStart w:id="64" w:name="amazon-web-services--seattle-wa"/>
+    <w:bookmarkEnd w:id="61"/>
+    <w:bookmarkEnd w:id="62"/>
+    <w:bookmarkStart w:id="67" w:name="amazon-web-services--seattle-wa"/>
     <w:p>
       <w:pPr>
         <w:pStyle w:val="Heading3"/>
       </w:pPr>
-      <w:hyperlink r:id="rId60">
+      <w:hyperlink r:id="rId63">
         <w:r>
           <w:rPr>
             <w:rStyle w:val="Hyperlink"/>
@@ -1132,7 +1182,7 @@
         <w:t xml:space="preserve">— Seattle, WA</w:t>
       </w:r>
     </w:p>
-    <w:bookmarkStart w:id="63" w:name="X067ca05236981e1cd3093343cae720411ad7712"/>
+    <w:bookmarkStart w:id="66" w:name="X067ca05236981e1cd3093343cae720411ad7712"/>
     <w:p>
       <w:pPr>
         <w:pStyle w:val="Heading4"/>
@@ -1155,7 +1205,7 @@
       <w:r>
         <w:t xml:space="preserve"> </w:t>
       </w:r>
-      <w:hyperlink r:id="rId61">
+      <w:hyperlink r:id="rId64">
         <w:r>
           <w:rPr>
             <w:rStyle w:val="Hyperlink"/>
@@ -1169,7 +1219,7 @@
       <w:r>
         <w:t xml:space="preserve"> </w:t>
       </w:r>
-      <w:hyperlink r:id="rId53">
+      <w:hyperlink r:id="rId55">
         <w:r>
           <w:rPr>
             <w:rStyle w:val="Hyperlink"/>
@@ -1195,7 +1245,7 @@
       <w:r>
         <w:t xml:space="preserve"> </w:t>
       </w:r>
-      <w:hyperlink r:id="rId61">
+      <w:hyperlink r:id="rId64">
         <w:r>
           <w:rPr>
             <w:rStyle w:val="Hyperlink"/>
@@ -1224,7 +1274,7 @@
       <w:r>
         <w:t xml:space="preserve"> </w:t>
       </w:r>
-      <w:hyperlink r:id="rId62">
+      <w:hyperlink r:id="rId65">
         <w:r>
           <w:rPr>
             <w:rStyle w:val="Hyperlink"/>
@@ -1236,10 +1286,10 @@
         <w:t xml:space="preserve">, by collaborating directly with the AWS Design team.</w:t>
       </w:r>
     </w:p>
-    <w:bookmarkEnd w:id="63"/>
-    <w:bookmarkEnd w:id="64"/>
-    <w:bookmarkEnd w:id="65"/>
-    <w:bookmarkStart w:id="89" w:name="skills"/>
+    <w:bookmarkEnd w:id="66"/>
+    <w:bookmarkEnd w:id="67"/>
+    <w:bookmarkEnd w:id="68"/>
+    <w:bookmarkStart w:id="92" w:name="skills"/>
     <w:p>
       <w:pPr>
         <w:pStyle w:val="Heading2"/>
@@ -1258,7 +1308,7 @@
       <w:r>
         <w:t xml:space="preserve"> </w:t>
       </w:r>
-      <w:hyperlink r:id="rId66">
+      <w:hyperlink r:id="rId69">
         <w:r>
           <w:rPr>
             <w:rStyle w:val="Hyperlink"/>
@@ -1286,7 +1336,7 @@
       <w:r>
         <w:t xml:space="preserve"> </w:t>
       </w:r>
-      <w:hyperlink r:id="rId67">
+      <w:hyperlink r:id="rId70">
         <w:r>
           <w:rPr>
             <w:rStyle w:val="Hyperlink"/>
@@ -1300,7 +1350,7 @@
       <w:r>
         <w:t xml:space="preserve"> </w:t>
       </w:r>
-      <w:hyperlink r:id="rId68">
+      <w:hyperlink r:id="rId71">
         <w:r>
           <w:rPr>
             <w:rStyle w:val="Hyperlink"/>
@@ -1314,7 +1364,7 @@
       <w:r>
         <w:t xml:space="preserve"> </w:t>
       </w:r>
-      <w:hyperlink r:id="rId68">
+      <w:hyperlink r:id="rId71">
         <w:r>
           <w:rPr>
             <w:rStyle w:val="Hyperlink"/>
@@ -1328,7 +1378,7 @@
       <w:r>
         <w:t xml:space="preserve"> </w:t>
       </w:r>
-      <w:hyperlink r:id="rId69">
+      <w:hyperlink r:id="rId72">
         <w:r>
           <w:rPr>
             <w:rStyle w:val="Hyperlink"/>
@@ -1356,7 +1406,7 @@
       <w:r>
         <w:t xml:space="preserve"> </w:t>
       </w:r>
-      <w:hyperlink r:id="rId70">
+      <w:hyperlink r:id="rId73">
         <w:r>
           <w:rPr>
             <w:rStyle w:val="Hyperlink"/>
@@ -1370,7 +1420,7 @@
       <w:r>
         <w:t xml:space="preserve"> </w:t>
       </w:r>
-      <w:hyperlink r:id="rId70">
+      <w:hyperlink r:id="rId73">
         <w:r>
           <w:rPr>
             <w:rStyle w:val="Hyperlink"/>
@@ -1398,7 +1448,7 @@
       <w:r>
         <w:t xml:space="preserve"> </w:t>
       </w:r>
-      <w:hyperlink r:id="rId71">
+      <w:hyperlink r:id="rId74">
         <w:r>
           <w:rPr>
             <w:rStyle w:val="Hyperlink"/>
@@ -1412,7 +1462,7 @@
       <w:r>
         <w:t xml:space="preserve"> </w:t>
       </w:r>
-      <w:hyperlink r:id="rId72">
+      <w:hyperlink r:id="rId75">
         <w:r>
           <w:rPr>
             <w:rStyle w:val="Hyperlink"/>
@@ -1426,7 +1476,7 @@
       <w:r>
         <w:t xml:space="preserve"> </w:t>
       </w:r>
-      <w:hyperlink r:id="rId73">
+      <w:hyperlink r:id="rId76">
         <w:r>
           <w:rPr>
             <w:rStyle w:val="Hyperlink"/>
@@ -1468,7 +1518,7 @@
       <w:r>
         <w:t xml:space="preserve"> </w:t>
       </w:r>
-      <w:hyperlink r:id="rId74">
+      <w:hyperlink r:id="rId77">
         <w:r>
           <w:rPr>
             <w:rStyle w:val="Hyperlink"/>
@@ -1482,7 +1532,7 @@
       <w:r>
         <w:t xml:space="preserve"> </w:t>
       </w:r>
-      <w:hyperlink r:id="rId44">
+      <w:hyperlink r:id="rId46">
         <w:r>
           <w:rPr>
             <w:rStyle w:val="Hyperlink"/>
@@ -1496,7 +1546,7 @@
       <w:r>
         <w:t xml:space="preserve"> </w:t>
       </w:r>
-      <w:hyperlink r:id="rId54">
+      <w:hyperlink r:id="rId57">
         <w:r>
           <w:rPr>
             <w:rStyle w:val="Hyperlink"/>
@@ -1524,7 +1574,7 @@
       <w:r>
         <w:t xml:space="preserve"> </w:t>
       </w:r>
-      <w:hyperlink r:id="rId75">
+      <w:hyperlink r:id="rId78">
         <w:r>
           <w:rPr>
             <w:rStyle w:val="Hyperlink"/>
@@ -1538,7 +1588,7 @@
       <w:r>
         <w:t xml:space="preserve"> </w:t>
       </w:r>
-      <w:hyperlink r:id="rId76">
+      <w:hyperlink r:id="rId79">
         <w:r>
           <w:rPr>
             <w:rStyle w:val="Hyperlink"/>
@@ -1552,7 +1602,7 @@
       <w:r>
         <w:t xml:space="preserve"> </w:t>
       </w:r>
-      <w:hyperlink r:id="rId77">
+      <w:hyperlink r:id="rId80">
         <w:r>
           <w:rPr>
             <w:rStyle w:val="Hyperlink"/>
@@ -1566,7 +1616,7 @@
       <w:r>
         <w:t xml:space="preserve"> </w:t>
       </w:r>
-      <w:hyperlink r:id="rId78">
+      <w:hyperlink r:id="rId81">
         <w:r>
           <w:rPr>
             <w:rStyle w:val="Hyperlink"/>
@@ -1594,7 +1644,7 @@
       <w:r>
         <w:t xml:space="preserve"> </w:t>
       </w:r>
-      <w:hyperlink r:id="rId79">
+      <w:hyperlink r:id="rId82">
         <w:r>
           <w:rPr>
             <w:rStyle w:val="Hyperlink"/>
@@ -1608,7 +1658,7 @@
       <w:r>
         <w:t xml:space="preserve"> </w:t>
       </w:r>
-      <w:hyperlink r:id="rId80">
+      <w:hyperlink r:id="rId83">
         <w:r>
           <w:rPr>
             <w:rStyle w:val="Hyperlink"/>
@@ -1622,7 +1672,7 @@
       <w:r>
         <w:t xml:space="preserve"> </w:t>
       </w:r>
-      <w:hyperlink r:id="rId81">
+      <w:hyperlink r:id="rId84">
         <w:r>
           <w:rPr>
             <w:rStyle w:val="Hyperlink"/>
@@ -1636,7 +1686,7 @@
       <w:r>
         <w:t xml:space="preserve"> </w:t>
       </w:r>
-      <w:hyperlink r:id="rId82">
+      <w:hyperlink r:id="rId85">
         <w:r>
           <w:rPr>
             <w:rStyle w:val="Hyperlink"/>
@@ -1650,7 +1700,7 @@
       <w:r>
         <w:t xml:space="preserve"> </w:t>
       </w:r>
-      <w:hyperlink r:id="rId53">
+      <w:hyperlink r:id="rId55">
         <w:r>
           <w:rPr>
             <w:rStyle w:val="Hyperlink"/>
@@ -1664,7 +1714,7 @@
       <w:r>
         <w:t xml:space="preserve"> </w:t>
       </w:r>
-      <w:hyperlink r:id="rId49">
+      <w:hyperlink r:id="rId51">
         <w:r>
           <w:rPr>
             <w:rStyle w:val="Hyperlink"/>
@@ -1678,7 +1728,7 @@
       <w:r>
         <w:t xml:space="preserve"> </w:t>
       </w:r>
-      <w:hyperlink r:id="rId83">
+      <w:hyperlink r:id="rId86">
         <w:r>
           <w:rPr>
             <w:rStyle w:val="Hyperlink"/>
@@ -1692,7 +1742,7 @@
       <w:r>
         <w:t xml:space="preserve"> </w:t>
       </w:r>
-      <w:hyperlink r:id="rId84">
+      <w:hyperlink r:id="rId87">
         <w:r>
           <w:rPr>
             <w:rStyle w:val="Hyperlink"/>
@@ -1706,7 +1756,7 @@
       <w:r>
         <w:t xml:space="preserve"> </w:t>
       </w:r>
-      <w:hyperlink r:id="rId85">
+      <w:hyperlink r:id="rId88">
         <w:r>
           <w:rPr>
             <w:rStyle w:val="Hyperlink"/>
@@ -1734,7 +1784,7 @@
       <w:r>
         <w:t xml:space="preserve"> </w:t>
       </w:r>
-      <w:hyperlink r:id="rId86">
+      <w:hyperlink r:id="rId89">
         <w:r>
           <w:rPr>
             <w:rStyle w:val="Hyperlink"/>
@@ -1748,7 +1798,7 @@
       <w:r>
         <w:t xml:space="preserve"> </w:t>
       </w:r>
-      <w:hyperlink r:id="rId87">
+      <w:hyperlink r:id="rId90">
         <w:r>
           <w:rPr>
             <w:rStyle w:val="Hyperlink"/>
@@ -1762,7 +1812,7 @@
       <w:r>
         <w:t xml:space="preserve"> </w:t>
       </w:r>
-      <w:hyperlink r:id="rId88">
+      <w:hyperlink r:id="rId91">
         <w:r>
           <w:rPr>
             <w:rStyle w:val="Hyperlink"/>
@@ -1785,11 +1835,11 @@
         </w:r>
       </w:hyperlink>
       <w:r>
-        <w:t xml:space="preserve">, automation, cloud computing, cloud configuration security, computer science, database, deployment, multi-platform development, operational reliability, performance, platform, scalability, scaling, scripting, troubleshooting, virtualization.</w:t>
-      </w:r>
-    </w:p>
-    <w:bookmarkEnd w:id="89"/>
-    <w:bookmarkStart w:id="91" w:name="education"/>
+        <w:t xml:space="preserve">, automation, cloud computing, cloud configuration security, computer science, database, deployment, disaster recovery, multi-platform development, operational reliability, performance, platform, rapid response, scalability, scaling, scripting, troubleshooting, uptime, virtualization.</w:t>
+      </w:r>
+    </w:p>
+    <w:bookmarkEnd w:id="92"/>
+    <w:bookmarkStart w:id="94" w:name="education"/>
     <w:p>
       <w:pPr>
         <w:pStyle w:val="Heading2"/>
@@ -1818,7 +1868,7 @@
       <w:r>
         <w:t xml:space="preserve"> </w:t>
       </w:r>
-      <w:hyperlink r:id="rId90">
+      <w:hyperlink r:id="rId93">
         <w:r>
           <w:rPr>
             <w:rStyle w:val="Hyperlink"/>
@@ -1840,8 +1890,8 @@
         <w:t xml:space="preserve">Design and Visualization</w:t>
       </w:r>
     </w:p>
-    <w:bookmarkEnd w:id="91"/>
-    <w:bookmarkEnd w:id="92"/>
+    <w:bookmarkEnd w:id="94"/>
+    <w:bookmarkEnd w:id="95"/>
     <w:sectPr>
       <w:pgSz w:h="15840" w:w="12240"/>
       <w:pgMar w:bottom="1440" w:footer="720" w:gutter="0" w:header="720" w:left="1440" w:right="1440" w:top="1440"/>

</xml_diff>